<commit_message>
HW 3: Questions 1.2 and 1.3 implemented
</commit_message>
<xml_diff>
--- a/Homework 3/My Code/Writeup.docx
+++ b/Homework 3/My Code/Writeup.docx
@@ -110,7 +110,7 @@
           <v:shape id="_x0000_i1462" type="#_x0000_t75" style="width:214.85pt;height:31.7pt" o:ole="">
             <v:imagedata r:id="rId7" o:title=""/>
           </v:shape>
-          <o:OLEObject Type="Embed" ProgID="Equation.DSMT4" ShapeID="_x0000_i1462" DrawAspect="Content" ObjectID="_1517859047" r:id="rId8"/>
+          <o:OLEObject Type="Embed" ProgID="Equation.DSMT4" ShapeID="_x0000_i1462" DrawAspect="Content" ObjectID="_1517943377" r:id="rId8"/>
         </w:object>
       </w:r>
     </w:p>
@@ -126,7 +126,7 @@
           <v:shape id="_x0000_i1456" type="#_x0000_t75" style="width:80.05pt;height:20.15pt" o:ole="">
             <v:imagedata r:id="rId9" o:title=""/>
           </v:shape>
-          <o:OLEObject Type="Embed" ProgID="Equation.DSMT4" ShapeID="_x0000_i1456" DrawAspect="Content" ObjectID="_1517859048" r:id="rId10"/>
+          <o:OLEObject Type="Embed" ProgID="Equation.DSMT4" ShapeID="_x0000_i1456" DrawAspect="Content" ObjectID="_1517943378" r:id="rId10"/>
         </w:object>
       </w:r>
       <w:r>
@@ -146,7 +146,7 @@
           <v:shape id="_x0000_i1458" type="#_x0000_t75" style="width:29.95pt;height:20.15pt" o:ole="">
             <v:imagedata r:id="rId11" o:title=""/>
           </v:shape>
-          <o:OLEObject Type="Embed" ProgID="Equation.DSMT4" ShapeID="_x0000_i1458" DrawAspect="Content" ObjectID="_1517859049" r:id="rId12"/>
+          <o:OLEObject Type="Embed" ProgID="Equation.DSMT4" ShapeID="_x0000_i1458" DrawAspect="Content" ObjectID="_1517943379" r:id="rId12"/>
         </w:object>
       </w:r>
       <w:r>
@@ -162,7 +162,7 @@
           <v:shape id="_x0000_i1460" type="#_x0000_t75" style="width:297.2pt;height:21.9pt" o:ole="">
             <v:imagedata r:id="rId13" o:title=""/>
           </v:shape>
-          <o:OLEObject Type="Embed" ProgID="Equation.DSMT4" ShapeID="_x0000_i1460" DrawAspect="Content" ObjectID="_1517859050" r:id="rId14"/>
+          <o:OLEObject Type="Embed" ProgID="Equation.DSMT4" ShapeID="_x0000_i1460" DrawAspect="Content" ObjectID="_1517943380" r:id="rId14"/>
         </w:object>
       </w:r>
       <w:r>
@@ -181,7 +181,7 @@
           <v:shape id="_x0000_i1448" type="#_x0000_t75" style="width:77.75pt;height:20.15pt" o:ole="">
             <v:imagedata r:id="rId15" o:title=""/>
           </v:shape>
-          <o:OLEObject Type="Embed" ProgID="Equation.DSMT4" ShapeID="_x0000_i1448" DrawAspect="Content" ObjectID="_1517859051" r:id="rId16"/>
+          <o:OLEObject Type="Embed" ProgID="Equation.DSMT4" ShapeID="_x0000_i1448" DrawAspect="Content" ObjectID="_1517943381" r:id="rId16"/>
         </w:object>
       </w:r>
       <w:r>
@@ -195,7 +195,7 @@
           <v:shape id="_x0000_i1449" type="#_x0000_t75" style="width:77.75pt;height:21.9pt" o:ole="">
             <v:imagedata r:id="rId17" o:title=""/>
           </v:shape>
-          <o:OLEObject Type="Embed" ProgID="Equation.DSMT4" ShapeID="_x0000_i1449" DrawAspect="Content" ObjectID="_1517859052" r:id="rId18"/>
+          <o:OLEObject Type="Embed" ProgID="Equation.DSMT4" ShapeID="_x0000_i1449" DrawAspect="Content" ObjectID="_1517943382" r:id="rId18"/>
         </w:object>
       </w:r>
       <w:r>
@@ -209,7 +209,7 @@
           <v:shape id="_x0000_i1441" type="#_x0000_t75" style="width:17.85pt;height:17.85pt" o:ole="">
             <v:imagedata r:id="rId19" o:title=""/>
           </v:shape>
-          <o:OLEObject Type="Embed" ProgID="Equation.DSMT4" ShapeID="_x0000_i1441" DrawAspect="Content" ObjectID="_1517859053" r:id="rId20"/>
+          <o:OLEObject Type="Embed" ProgID="Equation.DSMT4" ShapeID="_x0000_i1441" DrawAspect="Content" ObjectID="_1517943383" r:id="rId20"/>
         </w:object>
       </w:r>
       <w:r>
@@ -223,7 +223,7 @@
           <v:shape id="_x0000_i1450" type="#_x0000_t75" style="width:39.15pt;height:20.15pt" o:ole="">
             <v:imagedata r:id="rId21" o:title=""/>
           </v:shape>
-          <o:OLEObject Type="Embed" ProgID="Equation.DSMT4" ShapeID="_x0000_i1450" DrawAspect="Content" ObjectID="_1517859054" r:id="rId22"/>
+          <o:OLEObject Type="Embed" ProgID="Equation.DSMT4" ShapeID="_x0000_i1450" DrawAspect="Content" ObjectID="_1517943384" r:id="rId22"/>
         </w:object>
       </w:r>
       <w:r>
@@ -240,7 +240,7 @@
           <v:shape id="_x0000_i1463" type="#_x0000_t75" style="width:80.05pt;height:20.15pt" o:ole="">
             <v:imagedata r:id="rId9" o:title=""/>
           </v:shape>
-          <o:OLEObject Type="Embed" ProgID="Equation.DSMT4" ShapeID="_x0000_i1463" DrawAspect="Content" ObjectID="_1517859055" r:id="rId23"/>
+          <o:OLEObject Type="Embed" ProgID="Equation.DSMT4" ShapeID="_x0000_i1463" DrawAspect="Content" ObjectID="_1517943385" r:id="rId23"/>
         </w:object>
       </w:r>
       <w:r>
@@ -256,7 +256,7 @@
           <v:shape id="_x0000_i1466" type="#_x0000_t75" style="width:342.7pt;height:34pt" o:ole="">
             <v:imagedata r:id="rId24" o:title=""/>
           </v:shape>
-          <o:OLEObject Type="Embed" ProgID="Equation.DSMT4" ShapeID="_x0000_i1466" DrawAspect="Content" ObjectID="_1517859056" r:id="rId25"/>
+          <o:OLEObject Type="Embed" ProgID="Equation.DSMT4" ShapeID="_x0000_i1466" DrawAspect="Content" ObjectID="_1517943386" r:id="rId25"/>
         </w:object>
       </w:r>
     </w:p>
@@ -274,7 +274,7 @@
           <v:shape id="_x0000_i1486" type="#_x0000_t75" style="width:447pt;height:73.75pt" o:ole="">
             <v:imagedata r:id="rId26" o:title=""/>
           </v:shape>
-          <o:OLEObject Type="Embed" ProgID="Equation.DSMT4" ShapeID="_x0000_i1486" DrawAspect="Content" ObjectID="_1517859057" r:id="rId27"/>
+          <o:OLEObject Type="Embed" ProgID="Equation.DSMT4" ShapeID="_x0000_i1486" DrawAspect="Content" ObjectID="_1517943387" r:id="rId27"/>
         </w:object>
       </w:r>
     </w:p>
@@ -292,7 +292,7 @@
           <v:shape id="_x0000_i1488" type="#_x0000_t75" style="width:413pt;height:39.75pt" o:ole="">
             <v:imagedata r:id="rId28" o:title=""/>
           </v:shape>
-          <o:OLEObject Type="Embed" ProgID="Equation.DSMT4" ShapeID="_x0000_i1488" DrawAspect="Content" ObjectID="_1517859058" r:id="rId29"/>
+          <o:OLEObject Type="Embed" ProgID="Equation.DSMT4" ShapeID="_x0000_i1488" DrawAspect="Content" ObjectID="_1517943388" r:id="rId29"/>
         </w:object>
       </w:r>
     </w:p>
@@ -310,7 +310,7 @@
           <v:shape id="_x0000_i1518" type="#_x0000_t75" style="width:297.8pt;height:111.75pt" o:ole="">
             <v:imagedata r:id="rId30" o:title=""/>
           </v:shape>
-          <o:OLEObject Type="Embed" ProgID="Equation.DSMT4" ShapeID="_x0000_i1518" DrawAspect="Content" ObjectID="_1517859059" r:id="rId31"/>
+          <o:OLEObject Type="Embed" ProgID="Equation.DSMT4" ShapeID="_x0000_i1518" DrawAspect="Content" ObjectID="_1517943389" r:id="rId31"/>
         </w:object>
       </w:r>
       <w:r>
@@ -331,7 +331,7 @@
           <v:shape id="_x0000_i1513" type="#_x0000_t75" style="width:437.75pt;height:66.25pt" o:ole="">
             <v:imagedata r:id="rId32" o:title=""/>
           </v:shape>
-          <o:OLEObject Type="Embed" ProgID="Equation.DSMT4" ShapeID="_x0000_i1513" DrawAspect="Content" ObjectID="_1517859060" r:id="rId33"/>
+          <o:OLEObject Type="Embed" ProgID="Equation.DSMT4" ShapeID="_x0000_i1513" DrawAspect="Content" ObjectID="_1517943390" r:id="rId33"/>
         </w:object>
       </w:r>
       <w:r>
@@ -347,24 +347,24 @@
           <w:position w:val="-4"/>
         </w:rPr>
         <w:object w:dxaOrig="499" w:dyaOrig="300">
-          <v:shape id="_x0000_i1516" type="#_x0000_t75" style="width:24.75pt;height:15pt" o:ole="">
+          <v:shape id="_x0000_i1599" type="#_x0000_t75" style="width:24.75pt;height:15pt" o:ole="">
             <v:imagedata r:id="rId34" o:title=""/>
           </v:shape>
-          <o:OLEObject Type="Embed" ProgID="Equation.DSMT4" ShapeID="_x0000_i1516" DrawAspect="Content" ObjectID="_1517859061" r:id="rId35"/>
-        </w:object>
-      </w:r>
-      <w:r>
-        <w:t xml:space="preserve"> is shown above with green color. It is not important if individual </w:t>
+          <o:OLEObject Type="Embed" ProgID="Equation.DSMT4" ShapeID="_x0000_i1599" DrawAspect="Content" ObjectID="_1517943391" r:id="rId35"/>
+        </w:object>
+      </w:r>
+      <w:r>
+        <w:t xml:space="preserve"> is shown above with green color. It is the Gauss-Newton approximation to the Hessian matrix. It is not important if individual </w:t>
       </w:r>
       <w:r>
         <w:rPr>
           <w:position w:val="-4"/>
         </w:rPr>
         <w:object w:dxaOrig="499" w:dyaOrig="300">
-          <v:shape id="_x0000_i1521" type="#_x0000_t75" style="width:24.75pt;height:15pt" o:ole="">
+          <v:shape id="_x0000_i1600" type="#_x0000_t75" style="width:24.75pt;height:15pt" o:ole="">
             <v:imagedata r:id="rId36" o:title=""/>
           </v:shape>
-          <o:OLEObject Type="Embed" ProgID="Equation.DSMT4" ShapeID="_x0000_i1521" DrawAspect="Content" ObjectID="_1517859062" r:id="rId37"/>
+          <o:OLEObject Type="Embed" ProgID="Equation.DSMT4" ShapeID="_x0000_i1600" DrawAspect="Content" ObjectID="_1517943392" r:id="rId37"/>
         </w:object>
       </w:r>
       <w:r>
@@ -375,14 +375,14 @@
           <w:position w:val="-32"/>
         </w:rPr>
         <w:object w:dxaOrig="1240" w:dyaOrig="600">
-          <v:shape id="_x0000_i1522" type="#_x0000_t75" style="width:62.2pt;height:29.95pt" o:ole="">
+          <v:shape id="_x0000_i1601" type="#_x0000_t75" style="width:62.2pt;height:29.95pt" o:ole="">
             <v:imagedata r:id="rId38" o:title=""/>
           </v:shape>
-          <o:OLEObject Type="Embed" ProgID="Equation.DSMT4" ShapeID="_x0000_i1522" DrawAspect="Content" ObjectID="_1517859063" r:id="rId39"/>
-        </w:object>
-      </w:r>
-      <w:r>
-        <w:t xml:space="preserve"> matrix should not be singular. Also if it is near to singular conditions (determinant is near to zero), then numerical error in our estimation of </w:t>
+          <o:OLEObject Type="Embed" ProgID="Equation.DSMT4" ShapeID="_x0000_i1601" DrawAspect="Content" ObjectID="_1517943393" r:id="rId39"/>
+        </w:object>
+      </w:r>
+      <w:r>
+        <w:t xml:space="preserve"> matrix should not be singular (should be invertible). Also if it is near to singular conditions (determinant is near to zero), then numerical error in our estimation of </w:t>
       </w:r>
       <w:r>
         <w:rPr>
@@ -434,10 +434,10 @@
           <w:position w:val="-6"/>
         </w:rPr>
         <w:object w:dxaOrig="360" w:dyaOrig="279">
-          <v:shape id="_x0000_i1314" type="#_x0000_t75" style="width:17.85pt;height:13.8pt" o:ole="">
+          <v:shape id="_x0000_i1575" type="#_x0000_t75" style="width:17.85pt;height:13.8pt" o:ole="">
             <v:imagedata r:id="rId40" o:title=""/>
           </v:shape>
-          <o:OLEObject Type="Embed" ProgID="Equation.DSMT4" ShapeID="_x0000_i1314" DrawAspect="Content" ObjectID="_1517859064" r:id="rId41"/>
+          <o:OLEObject Type="Embed" ProgID="Equation.DSMT4" ShapeID="_x0000_i1575" DrawAspect="Content" ObjectID="_1517943394" r:id="rId41"/>
         </w:object>
       </w:r>
       <w:r>
@@ -448,10 +448,10 @@
           <w:position w:val="-6"/>
         </w:rPr>
         <w:object w:dxaOrig="340" w:dyaOrig="279">
-          <v:shape id="_x0000_i1327" type="#_x0000_t75" style="width:17.3pt;height:13.8pt" o:ole="">
+          <v:shape id="_x0000_i1576" type="#_x0000_t75" style="width:17.3pt;height:13.8pt" o:ole="">
             <v:imagedata r:id="rId42" o:title=""/>
           </v:shape>
-          <o:OLEObject Type="Embed" ProgID="Equation.DSMT4" ShapeID="_x0000_i1327" DrawAspect="Content" ObjectID="_1517859065" r:id="rId43"/>
+          <o:OLEObject Type="Embed" ProgID="Equation.DSMT4" ShapeID="_x0000_i1576" DrawAspect="Content" ObjectID="_1517943395" r:id="rId43"/>
         </w:object>
       </w:r>
       <w:r>
@@ -473,10 +473,10 @@
           <w:position w:val="-32"/>
         </w:rPr>
         <w:object w:dxaOrig="6979" w:dyaOrig="639">
-          <v:shape id="_x0000_i1335" type="#_x0000_t75" style="width:349.05pt;height:31.7pt" o:ole="">
+          <v:shape id="_x0000_i1577" type="#_x0000_t75" style="width:349.05pt;height:31.7pt" o:ole="">
             <v:imagedata r:id="rId44" o:title=""/>
           </v:shape>
-          <o:OLEObject Type="Embed" ProgID="Equation.DSMT4" ShapeID="_x0000_i1335" DrawAspect="Content" ObjectID="_1517859066" r:id="rId45"/>
+          <o:OLEObject Type="Embed" ProgID="Equation.DSMT4" ShapeID="_x0000_i1577" DrawAspect="Content" ObjectID="_1517943396" r:id="rId45"/>
         </w:object>
       </w:r>
     </w:p>
@@ -496,10 +496,10 @@
           <w:lang w:bidi="fa-IR"/>
         </w:rPr>
         <w:object w:dxaOrig="780" w:dyaOrig="400">
-          <v:shape id="_x0000_i1405" type="#_x0000_t75" style="width:39.15pt;height:20.15pt" o:ole="">
+          <v:shape id="_x0000_i1584" type="#_x0000_t75" style="width:39.15pt;height:20.15pt" o:ole="">
             <v:imagedata r:id="rId46" o:title=""/>
           </v:shape>
-          <o:OLEObject Type="Embed" ProgID="Equation.DSMT4" ShapeID="_x0000_i1405" DrawAspect="Content" ObjectID="_1517859067" r:id="rId47"/>
+          <o:OLEObject Type="Embed" ProgID="Equation.DSMT4" ShapeID="_x0000_i1584" DrawAspect="Content" ObjectID="_1517943397" r:id="rId47"/>
         </w:object>
       </w:r>
       <w:r>
@@ -514,10 +514,10 @@
           <w:lang w:bidi="fa-IR"/>
         </w:rPr>
         <w:object w:dxaOrig="1260" w:dyaOrig="400">
-          <v:shape id="_x0000_i1408" type="#_x0000_t75" style="width:62.8pt;height:20.15pt" o:ole="">
+          <v:shape id="_x0000_i1585" type="#_x0000_t75" style="width:62.8pt;height:20.15pt" o:ole="">
             <v:imagedata r:id="rId48" o:title=""/>
           </v:shape>
-          <o:OLEObject Type="Embed" ProgID="Equation.DSMT4" ShapeID="_x0000_i1408" DrawAspect="Content" ObjectID="_1517859068" r:id="rId49"/>
+          <o:OLEObject Type="Embed" ProgID="Equation.DSMT4" ShapeID="_x0000_i1585" DrawAspect="Content" ObjectID="_1517943398" r:id="rId49"/>
         </w:object>
       </w:r>
       <w:r>
@@ -534,10 +534,10 @@
           <w:position w:val="-14"/>
         </w:rPr>
         <w:object w:dxaOrig="2560" w:dyaOrig="400">
-          <v:shape id="_x0000_i1337" type="#_x0000_t75" style="width:127.85pt;height:20.15pt" o:ole="">
+          <v:shape id="_x0000_i1578" type="#_x0000_t75" style="width:127.85pt;height:20.15pt" o:ole="">
             <v:imagedata r:id="rId50" o:title=""/>
           </v:shape>
-          <o:OLEObject Type="Embed" ProgID="Equation.DSMT4" ShapeID="_x0000_i1337" DrawAspect="Content" ObjectID="_1517859069" r:id="rId51"/>
+          <o:OLEObject Type="Embed" ProgID="Equation.DSMT4" ShapeID="_x0000_i1578" DrawAspect="Content" ObjectID="_1517943399" r:id="rId51"/>
         </w:object>
       </w:r>
       <w:r>
@@ -557,10 +557,10 @@
           <w:position w:val="-14"/>
         </w:rPr>
         <w:object w:dxaOrig="1260" w:dyaOrig="400">
-          <v:shape id="_x0000_i1339" type="#_x0000_t75" style="width:62.8pt;height:20.15pt" o:ole="">
+          <v:shape id="_x0000_i1579" type="#_x0000_t75" style="width:62.8pt;height:20.15pt" o:ole="">
             <v:imagedata r:id="rId52" o:title=""/>
           </v:shape>
-          <o:OLEObject Type="Embed" ProgID="Equation.DSMT4" ShapeID="_x0000_i1339" DrawAspect="Content" ObjectID="_1517859070" r:id="rId53"/>
+          <o:OLEObject Type="Embed" ProgID="Equation.DSMT4" ShapeID="_x0000_i1579" DrawAspect="Content" ObjectID="_1517943400" r:id="rId53"/>
         </w:object>
       </w:r>
       <w:r>
@@ -573,10 +573,10 @@
           <w:position w:val="-18"/>
         </w:rPr>
         <w:object w:dxaOrig="7720" w:dyaOrig="440">
-          <v:shape id="_x0000_i1414" type="#_x0000_t75" style="width:385.9pt;height:21.9pt" o:ole="">
+          <v:shape id="_x0000_i1586" type="#_x0000_t75" style="width:385.9pt;height:21.9pt" o:ole="">
             <v:imagedata r:id="rId54" o:title=""/>
           </v:shape>
-          <o:OLEObject Type="Embed" ProgID="Equation.DSMT4" ShapeID="_x0000_i1414" DrawAspect="Content" ObjectID="_1517859071" r:id="rId55"/>
+          <o:OLEObject Type="Embed" ProgID="Equation.DSMT4" ShapeID="_x0000_i1586" DrawAspect="Content" ObjectID="_1517943401" r:id="rId55"/>
         </w:object>
       </w:r>
       <w:r>
@@ -592,10 +592,10 @@
           <w:position w:val="-14"/>
         </w:rPr>
         <w:object w:dxaOrig="1560" w:dyaOrig="400">
-          <v:shape id="_x0000_i1416" type="#_x0000_t75" style="width:77.75pt;height:20.15pt" o:ole="">
+          <v:shape id="_x0000_i1587" type="#_x0000_t75" style="width:77.75pt;height:20.15pt" o:ole="">
             <v:imagedata r:id="rId15" o:title=""/>
           </v:shape>
-          <o:OLEObject Type="Embed" ProgID="Equation.DSMT4" ShapeID="_x0000_i1416" DrawAspect="Content" ObjectID="_1517859072" r:id="rId56"/>
+          <o:OLEObject Type="Embed" ProgID="Equation.DSMT4" ShapeID="_x0000_i1587" DrawAspect="Content" ObjectID="_1517943402" r:id="rId56"/>
         </w:object>
       </w:r>
       <w:r>
@@ -606,10 +606,10 @@
           <w:position w:val="-18"/>
         </w:rPr>
         <w:object w:dxaOrig="1560" w:dyaOrig="440">
-          <v:shape id="_x0000_i1418" type="#_x0000_t75" style="width:77.75pt;height:21.9pt" o:ole="">
+          <v:shape id="_x0000_i1588" type="#_x0000_t75" style="width:77.75pt;height:21.9pt" o:ole="">
             <v:imagedata r:id="rId17" o:title=""/>
           </v:shape>
-          <o:OLEObject Type="Embed" ProgID="Equation.DSMT4" ShapeID="_x0000_i1418" DrawAspect="Content" ObjectID="_1517859073" r:id="rId57"/>
+          <o:OLEObject Type="Embed" ProgID="Equation.DSMT4" ShapeID="_x0000_i1588" DrawAspect="Content" ObjectID="_1517943403" r:id="rId57"/>
         </w:object>
       </w:r>
       <w:r>
@@ -623,10 +623,10 @@
           <w:position w:val="-12"/>
         </w:rPr>
         <w:object w:dxaOrig="360" w:dyaOrig="360">
-          <v:shape id="_x0000_i1130" type="#_x0000_t75" style="width:17.85pt;height:17.85pt" o:ole="">
+          <v:shape id="_x0000_i1574" type="#_x0000_t75" style="width:17.85pt;height:17.85pt" o:ole="">
             <v:imagedata r:id="rId19" o:title=""/>
           </v:shape>
-          <o:OLEObject Type="Embed" ProgID="Equation.DSMT4" ShapeID="_x0000_i1130" DrawAspect="Content" ObjectID="_1517859074" r:id="rId58"/>
+          <o:OLEObject Type="Embed" ProgID="Equation.DSMT4" ShapeID="_x0000_i1574" DrawAspect="Content" ObjectID="_1517943404" r:id="rId58"/>
         </w:object>
       </w:r>
       <w:r>
@@ -637,10 +637,10 @@
           <w:position w:val="-14"/>
         </w:rPr>
         <w:object w:dxaOrig="780" w:dyaOrig="400">
-          <v:shape id="_x0000_i1420" type="#_x0000_t75" style="width:39.15pt;height:20.15pt" o:ole="">
+          <v:shape id="_x0000_i1589" type="#_x0000_t75" style="width:39.15pt;height:20.15pt" o:ole="">
             <v:imagedata r:id="rId21" o:title=""/>
           </v:shape>
-          <o:OLEObject Type="Embed" ProgID="Equation.DSMT4" ShapeID="_x0000_i1420" DrawAspect="Content" ObjectID="_1517859075" r:id="rId59"/>
+          <o:OLEObject Type="Embed" ProgID="Equation.DSMT4" ShapeID="_x0000_i1589" DrawAspect="Content" ObjectID="_1517943405" r:id="rId59"/>
         </w:object>
       </w:r>
       <w:r>
@@ -653,10 +653,10 @@
           <w:position w:val="-32"/>
         </w:rPr>
         <w:object w:dxaOrig="9400" w:dyaOrig="680">
-          <v:shape id="_x0000_i1422" type="#_x0000_t75" style="width:470pt;height:34pt" o:ole="">
+          <v:shape id="_x0000_i1590" type="#_x0000_t75" style="width:470pt;height:34pt" o:ole="">
             <v:imagedata r:id="rId60" o:title=""/>
           </v:shape>
-          <o:OLEObject Type="Embed" ProgID="Equation.DSMT4" ShapeID="_x0000_i1422" DrawAspect="Content" ObjectID="_1517859076" r:id="rId61"/>
+          <o:OLEObject Type="Embed" ProgID="Equation.DSMT4" ShapeID="_x0000_i1590" DrawAspect="Content" ObjectID="_1517943406" r:id="rId61"/>
         </w:object>
       </w:r>
     </w:p>
@@ -704,10 +704,10 @@
           <w:lang w:bidi="fa-IR"/>
         </w:rPr>
         <w:object w:dxaOrig="360" w:dyaOrig="360">
-          <v:shape id="_x0000_i1402" type="#_x0000_t75" style="width:17.85pt;height:17.85pt" o:ole="">
+          <v:shape id="_x0000_i1582" type="#_x0000_t75" style="width:17.85pt;height:17.85pt" o:ole="">
             <v:imagedata r:id="rId62" o:title=""/>
           </v:shape>
-          <o:OLEObject Type="Embed" ProgID="Equation.DSMT4" ShapeID="_x0000_i1402" DrawAspect="Content" ObjectID="_1517859077" r:id="rId63"/>
+          <o:OLEObject Type="Embed" ProgID="Equation.DSMT4" ShapeID="_x0000_i1582" DrawAspect="Content" ObjectID="_1517943407" r:id="rId63"/>
         </w:object>
       </w:r>
       <w:r>
@@ -722,10 +722,10 @@
           <w:lang w:bidi="fa-IR"/>
         </w:rPr>
         <w:object w:dxaOrig="1219" w:dyaOrig="400">
-          <v:shape id="_x0000_i1404" type="#_x0000_t75" style="width:61.05pt;height:20.15pt" o:ole="">
+          <v:shape id="_x0000_i1583" type="#_x0000_t75" style="width:61.05pt;height:20.15pt" o:ole="">
             <v:imagedata r:id="rId64" o:title=""/>
           </v:shape>
-          <o:OLEObject Type="Embed" ProgID="Equation.DSMT4" ShapeID="_x0000_i1404" DrawAspect="Content" ObjectID="_1517859078" r:id="rId65"/>
+          <o:OLEObject Type="Embed" ProgID="Equation.DSMT4" ShapeID="_x0000_i1583" DrawAspect="Content" ObjectID="_1517943408" r:id="rId65"/>
         </w:object>
       </w:r>
       <w:r>
@@ -746,10 +746,10 @@
           <w:lang w:bidi="fa-IR"/>
         </w:rPr>
         <w:object w:dxaOrig="2060" w:dyaOrig="400">
-          <v:shape id="_x0000_i1428" type="#_x0000_t75" style="width:103.1pt;height:20.15pt" o:ole="">
+          <v:shape id="_x0000_i1591" type="#_x0000_t75" style="width:103.1pt;height:20.15pt" o:ole="">
             <v:imagedata r:id="rId66" o:title=""/>
           </v:shape>
-          <o:OLEObject Type="Embed" ProgID="Equation.DSMT4" ShapeID="_x0000_i1428" DrawAspect="Content" ObjectID="_1517859079" r:id="rId67"/>
+          <o:OLEObject Type="Embed" ProgID="Equation.DSMT4" ShapeID="_x0000_i1591" DrawAspect="Content" ObjectID="_1517943409" r:id="rId67"/>
         </w:object>
       </w:r>
       <w:r>
@@ -776,10 +776,10 @@
           <w:position w:val="-34"/>
         </w:rPr>
         <w:object w:dxaOrig="8080" w:dyaOrig="680">
-          <v:shape id="_x0000_i1432" type="#_x0000_t75" style="width:403.8pt;height:34pt" o:ole="">
+          <v:shape id="_x0000_i1592" type="#_x0000_t75" style="width:403.8pt;height:34pt" o:ole="">
             <v:imagedata r:id="rId68" o:title=""/>
           </v:shape>
-          <o:OLEObject Type="Embed" ProgID="Equation.DSMT4" ShapeID="_x0000_i1432" DrawAspect="Content" ObjectID="_1517859080" r:id="rId69"/>
+          <o:OLEObject Type="Embed" ProgID="Equation.DSMT4" ShapeID="_x0000_i1592" DrawAspect="Content" ObjectID="_1517943410" r:id="rId69"/>
         </w:object>
       </w:r>
     </w:p>
@@ -807,10 +807,10 @@
           <w:lang w:bidi="fa-IR"/>
         </w:rPr>
         <w:object w:dxaOrig="340" w:dyaOrig="260">
-          <v:shape id="_x0000_i1371" type="#_x0000_t75" style="width:17.3pt;height:13.25pt" o:ole="">
+          <v:shape id="_x0000_i1580" type="#_x0000_t75" style="width:17.3pt;height:13.25pt" o:ole="">
             <v:imagedata r:id="rId70" o:title=""/>
           </v:shape>
-          <o:OLEObject Type="Embed" ProgID="Equation.DSMT4" ShapeID="_x0000_i1371" DrawAspect="Content" ObjectID="_1517859081" r:id="rId71"/>
+          <o:OLEObject Type="Embed" ProgID="Equation.DSMT4" ShapeID="_x0000_i1580" DrawAspect="Content" ObjectID="_1517943411" r:id="rId71"/>
         </w:object>
       </w:r>
       <w:r>
@@ -831,10 +831,10 @@
           <w:lang w:bidi="fa-IR"/>
         </w:rPr>
         <w:object w:dxaOrig="320" w:dyaOrig="260">
-          <v:shape id="_x0000_i1375" type="#_x0000_t75" style="width:16.15pt;height:13.25pt" o:ole="">
+          <v:shape id="_x0000_i1581" type="#_x0000_t75" style="width:16.15pt;height:13.25pt" o:ole="">
             <v:imagedata r:id="rId72" o:title=""/>
           </v:shape>
-          <o:OLEObject Type="Embed" ProgID="Equation.DSMT4" ShapeID="_x0000_i1375" DrawAspect="Content" ObjectID="_1517859082" r:id="rId73"/>
+          <o:OLEObject Type="Embed" ProgID="Equation.DSMT4" ShapeID="_x0000_i1581" DrawAspect="Content" ObjectID="_1517943412" r:id="rId73"/>
         </w:object>
       </w:r>
       <w:r>
@@ -850,10 +850,10 @@
           <w:position w:val="-32"/>
         </w:rPr>
         <w:object w:dxaOrig="8700" w:dyaOrig="740">
-          <v:shape id="_x0000_i1434" type="#_x0000_t75" style="width:434.9pt;height:36.85pt" o:ole="">
+          <v:shape id="_x0000_i1593" type="#_x0000_t75" style="width:434.9pt;height:36.85pt" o:ole="">
             <v:imagedata r:id="rId74" o:title=""/>
           </v:shape>
-          <o:OLEObject Type="Embed" ProgID="Equation.DSMT4" ShapeID="_x0000_i1434" DrawAspect="Content" ObjectID="_1517859083" r:id="rId75"/>
+          <o:OLEObject Type="Embed" ProgID="Equation.DSMT4" ShapeID="_x0000_i1593" DrawAspect="Content" ObjectID="_1517943413" r:id="rId75"/>
         </w:object>
       </w:r>
     </w:p>
@@ -863,10 +863,10 @@
           <w:position w:val="-32"/>
         </w:rPr>
         <w:object w:dxaOrig="8700" w:dyaOrig="740">
-          <v:shape id="_x0000_i1436" type="#_x0000_t75" style="width:434.9pt;height:36.85pt" o:ole="">
+          <v:shape id="_x0000_i1594" type="#_x0000_t75" style="width:434.9pt;height:36.85pt" o:ole="">
             <v:imagedata r:id="rId76" o:title=""/>
           </v:shape>
-          <o:OLEObject Type="Embed" ProgID="Equation.DSMT4" ShapeID="_x0000_i1436" DrawAspect="Content" ObjectID="_1517859084" r:id="rId77"/>
+          <o:OLEObject Type="Embed" ProgID="Equation.DSMT4" ShapeID="_x0000_i1594" DrawAspect="Content" ObjectID="_1517943414" r:id="rId77"/>
         </w:object>
       </w:r>
     </w:p>
@@ -909,10 +909,10 @@
           <w:lang w:bidi="fa-IR"/>
         </w:rPr>
         <w:object w:dxaOrig="9320" w:dyaOrig="1680">
-          <v:shape id="_x0000_i1440" type="#_x0000_t75" style="width:466pt;height:84.1pt" o:ole="">
+          <v:shape id="_x0000_i1595" type="#_x0000_t75" style="width:466pt;height:84.1pt" o:ole="">
             <v:imagedata r:id="rId78" o:title=""/>
           </v:shape>
-          <o:OLEObject Type="Embed" ProgID="Equation.DSMT4" ShapeID="_x0000_i1440" DrawAspect="Content" ObjectID="_1517859085" r:id="rId79"/>
+          <o:OLEObject Type="Embed" ProgID="Equation.DSMT4" ShapeID="_x0000_i1595" DrawAspect="Content" ObjectID="_1517943415" r:id="rId79"/>
         </w:object>
       </w:r>
       <w:r>
@@ -934,25 +934,546 @@
         </w:rPr>
         <w:t>The code that implements this formulation is provided as requested.</w:t>
       </w:r>
-    </w:p>
-    <w:p>
-      <w:pPr>
-        <w:rPr>
-          <w:lang w:bidi="fa-IR"/>
-        </w:rPr>
-      </w:pPr>
+      <w:r>
+        <w:rPr>
+          <w:lang w:bidi="fa-IR"/>
+        </w:rPr>
+        <w:t xml:space="preserve"> To increase speed, I used efficient matrix operations in the algorithm</w:t>
+      </w:r>
+      <w:r>
+        <w:rPr>
+          <w:lang w:bidi="fa-IR"/>
+        </w:rPr>
+        <w:t xml:space="preserve">. </w:t>
+      </w:r>
+      <w:r>
+        <w:rPr>
+          <w:lang w:bidi="fa-IR"/>
+        </w:rPr>
+        <w:t>T</w:t>
+      </w:r>
+      <w:r>
+        <w:rPr>
+          <w:lang w:bidi="fa-IR"/>
+        </w:rPr>
+        <w:t>he code works in real-time</w:t>
+      </w:r>
+      <w:r>
+        <w:rPr>
+          <w:lang w:bidi="fa-IR"/>
+        </w:rPr>
+        <w:t xml:space="preserve">. </w:t>
+      </w:r>
+    </w:p>
+    <w:p>
+      <w:pPr>
+        <w:rPr>
+          <w:lang w:bidi="fa-IR"/>
+        </w:rPr>
+      </w:pPr>
+    </w:p>
+    <w:p>
+      <w:pPr>
+        <w:pStyle w:val="Heading2"/>
+        <w:rPr>
+          <w:lang w:bidi="fa-IR"/>
+        </w:rPr>
+      </w:pPr>
+      <w:r>
+        <w:rPr>
+          <w:lang w:bidi="fa-IR"/>
+        </w:rPr>
+        <w:t>Q 1.3</w:t>
+      </w:r>
+      <w:r>
+        <w:rPr>
+          <w:lang w:bidi="fa-IR"/>
+        </w:rPr>
+        <w:t xml:space="preserve"> </w:t>
+      </w:r>
+      <w:r>
+        <w:rPr>
+          <w:lang w:bidi="fa-IR"/>
+        </w:rPr>
+        <w:t xml:space="preserve">Testing </w:t>
+      </w:r>
+      <w:r>
+        <w:t>Lucas-Kanade Algorithm</w:t>
+      </w:r>
+    </w:p>
+    <w:p>
+      <w:pPr>
+        <w:rPr>
+          <w:lang w:bidi="fa-IR"/>
+        </w:rPr>
+      </w:pPr>
+      <w:r>
+        <w:rPr>
+          <w:lang w:bidi="fa-IR"/>
+        </w:rPr>
+        <w:t>The results are shown in Figure 1.</w:t>
+      </w:r>
+    </w:p>
+    <w:p>
+      <w:pPr>
+        <w:rPr>
+          <w:lang w:bidi="fa-IR"/>
+        </w:rPr>
+      </w:pPr>
+    </w:p>
+    <w:tbl>
+      <w:tblPr>
+        <w:tblStyle w:val="TableGrid"/>
+        <w:tblW w:w="0" w:type="auto"/>
+        <w:tblBorders>
+          <w:top w:val="none" w:sz="0" w:space="0" w:color="auto"/>
+          <w:left w:val="none" w:sz="0" w:space="0" w:color="auto"/>
+          <w:bottom w:val="none" w:sz="0" w:space="0" w:color="auto"/>
+          <w:right w:val="none" w:sz="0" w:space="0" w:color="auto"/>
+          <w:insideH w:val="none" w:sz="0" w:space="0" w:color="auto"/>
+          <w:insideV w:val="none" w:sz="0" w:space="0" w:color="auto"/>
+        </w:tblBorders>
+        <w:tblCellMar>
+          <w:left w:w="0" w:type="dxa"/>
+          <w:right w:w="0" w:type="dxa"/>
+        </w:tblCellMar>
+        <w:tblLook w:val="04A0" w:firstRow="1" w:lastRow="0" w:firstColumn="1" w:lastColumn="0" w:noHBand="0" w:noVBand="1"/>
+      </w:tblPr>
+      <w:tblGrid>
+        <w:gridCol w:w="1870"/>
+        <w:gridCol w:w="1870"/>
+        <w:gridCol w:w="1870"/>
+        <w:gridCol w:w="1870"/>
+        <w:gridCol w:w="1870"/>
+      </w:tblGrid>
+      <w:tr>
+        <w:tc>
+          <w:tcPr>
+            <w:tcW w:w="1870" w:type="dxa"/>
+          </w:tcPr>
+          <w:p>
+            <w:pPr>
+              <w:ind w:firstLine="0"/>
+              <w:rPr>
+                <w:lang w:bidi="fa-IR"/>
+              </w:rPr>
+            </w:pPr>
+            <w:r>
+              <w:rPr>
+                <w:noProof/>
+              </w:rPr>
+              <w:drawing>
+                <wp:inline distT="0" distB="0" distL="0" distR="0">
+                  <wp:extent cx="1133856" cy="896112"/>
+                  <wp:effectExtent l="0" t="0" r="9525" b="0"/>
+                  <wp:docPr id="2" name="Picture 2" descr="C:\Users\Azarakhsh\Desktop\CMU\Vision\Homework 3\My Code\results\q3_2_frame_1.jpg"/>
+                  <wp:cNvGraphicFramePr>
+                    <a:graphicFrameLocks xmlns:a="http://schemas.openxmlformats.org/drawingml/2006/main" noChangeAspect="1"/>
+                  </wp:cNvGraphicFramePr>
+                  <a:graphic xmlns:a="http://schemas.openxmlformats.org/drawingml/2006/main">
+                    <a:graphicData uri="http://schemas.openxmlformats.org/drawingml/2006/picture">
+                      <pic:pic xmlns:pic="http://schemas.openxmlformats.org/drawingml/2006/picture">
+                        <pic:nvPicPr>
+                          <pic:cNvPr id="0" name="Picture 582" descr="C:\Users\Azarakhsh\Desktop\CMU\Vision\Homework 3\My Code\results\q3_2_frame_1.jpg"/>
+                          <pic:cNvPicPr>
+                            <a:picLocks noChangeAspect="1" noChangeArrowheads="1"/>
+                          </pic:cNvPicPr>
+                        </pic:nvPicPr>
+                        <pic:blipFill rotWithShape="1">
+                          <a:blip r:embed="rId80" cstate="print">
+                            <a:extLst>
+                              <a:ext uri="{28A0092B-C50C-407E-A947-70E740481C1C}">
+                                <a14:useLocalDpi xmlns:a14="http://schemas.microsoft.com/office/drawing/2010/main" val="0"/>
+                              </a:ext>
+                            </a:extLst>
+                          </a:blip>
+                          <a:srcRect l="16915" t="7778" r="16873" b="22589"/>
+                          <a:stretch/>
+                        </pic:blipFill>
+                        <pic:spPr bwMode="auto">
+                          <a:xfrm>
+                            <a:off x="0" y="0"/>
+                            <a:ext cx="1133856" cy="896112"/>
+                          </a:xfrm>
+                          <a:prstGeom prst="rect">
+                            <a:avLst/>
+                          </a:prstGeom>
+                          <a:noFill/>
+                          <a:ln>
+                            <a:noFill/>
+                          </a:ln>
+                          <a:extLst>
+                            <a:ext uri="{53640926-AAD7-44D8-BBD7-CCE9431645EC}">
+                              <a14:shadowObscured xmlns:a14="http://schemas.microsoft.com/office/drawing/2010/main"/>
+                            </a:ext>
+                          </a:extLst>
+                        </pic:spPr>
+                      </pic:pic>
+                    </a:graphicData>
+                  </a:graphic>
+                </wp:inline>
+              </w:drawing>
+            </w:r>
+          </w:p>
+        </w:tc>
+        <w:tc>
+          <w:tcPr>
+            <w:tcW w:w="1870" w:type="dxa"/>
+          </w:tcPr>
+          <w:p>
+            <w:pPr>
+              <w:ind w:firstLine="0"/>
+              <w:rPr>
+                <w:lang w:bidi="fa-IR"/>
+              </w:rPr>
+            </w:pPr>
+            <w:r>
+              <w:rPr>
+                <w:noProof/>
+              </w:rPr>
+              <w:drawing>
+                <wp:inline distT="0" distB="0" distL="0" distR="0">
+                  <wp:extent cx="1133418" cy="891693"/>
+                  <wp:effectExtent l="0" t="0" r="0" b="3810"/>
+                  <wp:docPr id="10" name="Picture 10" descr="C:\Users\Azarakhsh\Desktop\CMU\Vision\Homework 3\My Code\results\q3_2_frame_100.jpg"/>
+                  <wp:cNvGraphicFramePr>
+                    <a:graphicFrameLocks xmlns:a="http://schemas.openxmlformats.org/drawingml/2006/main" noChangeAspect="1"/>
+                  </wp:cNvGraphicFramePr>
+                  <a:graphic xmlns:a="http://schemas.openxmlformats.org/drawingml/2006/main">
+                    <a:graphicData uri="http://schemas.openxmlformats.org/drawingml/2006/picture">
+                      <pic:pic xmlns:pic="http://schemas.openxmlformats.org/drawingml/2006/picture">
+                        <pic:nvPicPr>
+                          <pic:cNvPr id="0" name="Picture 583" descr="C:\Users\Azarakhsh\Desktop\CMU\Vision\Homework 3\My Code\results\q3_2_frame_100.jpg"/>
+                          <pic:cNvPicPr>
+                            <a:picLocks noChangeAspect="1" noChangeArrowheads="1"/>
+                          </pic:cNvPicPr>
+                        </pic:nvPicPr>
+                        <pic:blipFill rotWithShape="1">
+                          <a:blip r:embed="rId81" cstate="print">
+                            <a:extLst>
+                              <a:ext uri="{28A0092B-C50C-407E-A947-70E740481C1C}">
+                                <a14:useLocalDpi xmlns:a14="http://schemas.microsoft.com/office/drawing/2010/main" val="0"/>
+                              </a:ext>
+                            </a:extLst>
+                          </a:blip>
+                          <a:srcRect l="17025" t="7382" r="16980" b="23389"/>
+                          <a:stretch/>
+                        </pic:blipFill>
+                        <pic:spPr bwMode="auto">
+                          <a:xfrm>
+                            <a:off x="0" y="0"/>
+                            <a:ext cx="1134517" cy="892558"/>
+                          </a:xfrm>
+                          <a:prstGeom prst="rect">
+                            <a:avLst/>
+                          </a:prstGeom>
+                          <a:noFill/>
+                          <a:ln>
+                            <a:noFill/>
+                          </a:ln>
+                          <a:extLst>
+                            <a:ext uri="{53640926-AAD7-44D8-BBD7-CCE9431645EC}">
+                              <a14:shadowObscured xmlns:a14="http://schemas.microsoft.com/office/drawing/2010/main"/>
+                            </a:ext>
+                          </a:extLst>
+                        </pic:spPr>
+                      </pic:pic>
+                    </a:graphicData>
+                  </a:graphic>
+                </wp:inline>
+              </w:drawing>
+            </w:r>
+          </w:p>
+        </w:tc>
+        <w:tc>
+          <w:tcPr>
+            <w:tcW w:w="1870" w:type="dxa"/>
+          </w:tcPr>
+          <w:p>
+            <w:pPr>
+              <w:ind w:firstLine="0"/>
+              <w:rPr>
+                <w:lang w:bidi="fa-IR"/>
+              </w:rPr>
+            </w:pPr>
+            <w:r>
+              <w:rPr>
+                <w:noProof/>
+              </w:rPr>
+              <w:drawing>
+                <wp:inline distT="0" distB="0" distL="0" distR="0">
+                  <wp:extent cx="1147924" cy="907084"/>
+                  <wp:effectExtent l="0" t="0" r="0" b="7620"/>
+                  <wp:docPr id="13" name="Picture 13" descr="C:\Users\Azarakhsh\Desktop\CMU\Vision\Homework 3\My Code\results\q3_2_frame_200.jpg"/>
+                  <wp:cNvGraphicFramePr>
+                    <a:graphicFrameLocks xmlns:a="http://schemas.openxmlformats.org/drawingml/2006/main" noChangeAspect="1"/>
+                  </wp:cNvGraphicFramePr>
+                  <a:graphic xmlns:a="http://schemas.openxmlformats.org/drawingml/2006/main">
+                    <a:graphicData uri="http://schemas.openxmlformats.org/drawingml/2006/picture">
+                      <pic:pic xmlns:pic="http://schemas.openxmlformats.org/drawingml/2006/picture">
+                        <pic:nvPicPr>
+                          <pic:cNvPr id="0" name="Picture 584" descr="C:\Users\Azarakhsh\Desktop\CMU\Vision\Homework 3\My Code\results\q3_2_frame_200.jpg"/>
+                          <pic:cNvPicPr>
+                            <a:picLocks noChangeAspect="1" noChangeArrowheads="1"/>
+                          </pic:cNvPicPr>
+                        </pic:nvPicPr>
+                        <pic:blipFill rotWithShape="1">
+                          <a:blip r:embed="rId82" cstate="print">
+                            <a:extLst>
+                              <a:ext uri="{28A0092B-C50C-407E-A947-70E740481C1C}">
+                                <a14:useLocalDpi xmlns:a14="http://schemas.microsoft.com/office/drawing/2010/main" val="0"/>
+                              </a:ext>
+                            </a:extLst>
+                          </a:blip>
+                          <a:srcRect l="16599" t="7377" r="16568" b="22208"/>
+                          <a:stretch/>
+                        </pic:blipFill>
+                        <pic:spPr bwMode="auto">
+                          <a:xfrm>
+                            <a:off x="0" y="0"/>
+                            <a:ext cx="1148908" cy="907862"/>
+                          </a:xfrm>
+                          <a:prstGeom prst="rect">
+                            <a:avLst/>
+                          </a:prstGeom>
+                          <a:noFill/>
+                          <a:ln>
+                            <a:noFill/>
+                          </a:ln>
+                          <a:extLst>
+                            <a:ext uri="{53640926-AAD7-44D8-BBD7-CCE9431645EC}">
+                              <a14:shadowObscured xmlns:a14="http://schemas.microsoft.com/office/drawing/2010/main"/>
+                            </a:ext>
+                          </a:extLst>
+                        </pic:spPr>
+                      </pic:pic>
+                    </a:graphicData>
+                  </a:graphic>
+                </wp:inline>
+              </w:drawing>
+            </w:r>
+          </w:p>
+        </w:tc>
+        <w:tc>
+          <w:tcPr>
+            <w:tcW w:w="1870" w:type="dxa"/>
+          </w:tcPr>
+          <w:p>
+            <w:pPr>
+              <w:ind w:firstLine="0"/>
+              <w:rPr>
+                <w:lang w:bidi="fa-IR"/>
+              </w:rPr>
+            </w:pPr>
+            <w:r>
+              <w:rPr>
+                <w:noProof/>
+              </w:rPr>
+              <w:drawing>
+                <wp:inline distT="0" distB="0" distL="0" distR="0">
+                  <wp:extent cx="1133856" cy="892454"/>
+                  <wp:effectExtent l="0" t="0" r="9525" b="3175"/>
+                  <wp:docPr id="14" name="Picture 14" descr="C:\Users\Azarakhsh\Desktop\CMU\Vision\Homework 3\My Code\results\q3_2_frame_300.jpg"/>
+                  <wp:cNvGraphicFramePr>
+                    <a:graphicFrameLocks xmlns:a="http://schemas.openxmlformats.org/drawingml/2006/main" noChangeAspect="1"/>
+                  </wp:cNvGraphicFramePr>
+                  <a:graphic xmlns:a="http://schemas.openxmlformats.org/drawingml/2006/main">
+                    <a:graphicData uri="http://schemas.openxmlformats.org/drawingml/2006/picture">
+                      <pic:pic xmlns:pic="http://schemas.openxmlformats.org/drawingml/2006/picture">
+                        <pic:nvPicPr>
+                          <pic:cNvPr id="0" name="Picture 585" descr="C:\Users\Azarakhsh\Desktop\CMU\Vision\Homework 3\My Code\results\q3_2_frame_300.jpg"/>
+                          <pic:cNvPicPr>
+                            <a:picLocks noChangeAspect="1" noChangeArrowheads="1"/>
+                          </pic:cNvPicPr>
+                        </pic:nvPicPr>
+                        <pic:blipFill rotWithShape="1">
+                          <a:blip r:embed="rId83" cstate="print">
+                            <a:extLst>
+                              <a:ext uri="{28A0092B-C50C-407E-A947-70E740481C1C}">
+                                <a14:useLocalDpi xmlns:a14="http://schemas.microsoft.com/office/drawing/2010/main" val="0"/>
+                              </a:ext>
+                            </a:extLst>
+                          </a:blip>
+                          <a:srcRect l="17025" t="7944" r="16980" b="22795"/>
+                          <a:stretch/>
+                        </pic:blipFill>
+                        <pic:spPr bwMode="auto">
+                          <a:xfrm>
+                            <a:off x="0" y="0"/>
+                            <a:ext cx="1134517" cy="892975"/>
+                          </a:xfrm>
+                          <a:prstGeom prst="rect">
+                            <a:avLst/>
+                          </a:prstGeom>
+                          <a:noFill/>
+                          <a:ln>
+                            <a:noFill/>
+                          </a:ln>
+                          <a:extLst>
+                            <a:ext uri="{53640926-AAD7-44D8-BBD7-CCE9431645EC}">
+                              <a14:shadowObscured xmlns:a14="http://schemas.microsoft.com/office/drawing/2010/main"/>
+                            </a:ext>
+                          </a:extLst>
+                        </pic:spPr>
+                      </pic:pic>
+                    </a:graphicData>
+                  </a:graphic>
+                </wp:inline>
+              </w:drawing>
+            </w:r>
+          </w:p>
+        </w:tc>
+        <w:tc>
+          <w:tcPr>
+            <w:tcW w:w="1870" w:type="dxa"/>
+          </w:tcPr>
+          <w:p>
+            <w:pPr>
+              <w:ind w:firstLine="0"/>
+              <w:rPr>
+                <w:lang w:bidi="fa-IR"/>
+              </w:rPr>
+            </w:pPr>
+            <w:r>
+              <w:rPr>
+                <w:noProof/>
+              </w:rPr>
+              <w:drawing>
+                <wp:inline distT="0" distB="0" distL="0" distR="0">
+                  <wp:extent cx="1133602" cy="892275"/>
+                  <wp:effectExtent l="0" t="0" r="0" b="3175"/>
+                  <wp:docPr id="16" name="Picture 16" descr="C:\Users\Azarakhsh\Desktop\CMU\Vision\Homework 3\My Code\results\q3_2_frame_400.jpg"/>
+                  <wp:cNvGraphicFramePr>
+                    <a:graphicFrameLocks xmlns:a="http://schemas.openxmlformats.org/drawingml/2006/main" noChangeAspect="1"/>
+                  </wp:cNvGraphicFramePr>
+                  <a:graphic xmlns:a="http://schemas.openxmlformats.org/drawingml/2006/main">
+                    <a:graphicData uri="http://schemas.openxmlformats.org/drawingml/2006/picture">
+                      <pic:pic xmlns:pic="http://schemas.openxmlformats.org/drawingml/2006/picture">
+                        <pic:nvPicPr>
+                          <pic:cNvPr id="0" name="Picture 586" descr="C:\Users\Azarakhsh\Desktop\CMU\Vision\Homework 3\My Code\results\q3_2_frame_400.jpg"/>
+                          <pic:cNvPicPr>
+                            <a:picLocks noChangeAspect="1" noChangeArrowheads="1"/>
+                          </pic:cNvPicPr>
+                        </pic:nvPicPr>
+                        <pic:blipFill rotWithShape="1">
+                          <a:blip r:embed="rId84" cstate="print">
+                            <a:extLst>
+                              <a:ext uri="{28A0092B-C50C-407E-A947-70E740481C1C}">
+                                <a14:useLocalDpi xmlns:a14="http://schemas.microsoft.com/office/drawing/2010/main" val="0"/>
+                              </a:ext>
+                            </a:extLst>
+                          </a:blip>
+                          <a:srcRect l="17028" t="8514" r="17004" b="22254"/>
+                          <a:stretch/>
+                        </pic:blipFill>
+                        <pic:spPr bwMode="auto">
+                          <a:xfrm>
+                            <a:off x="0" y="0"/>
+                            <a:ext cx="1134027" cy="892610"/>
+                          </a:xfrm>
+                          <a:prstGeom prst="rect">
+                            <a:avLst/>
+                          </a:prstGeom>
+                          <a:noFill/>
+                          <a:ln>
+                            <a:noFill/>
+                          </a:ln>
+                          <a:extLst>
+                            <a:ext uri="{53640926-AAD7-44D8-BBD7-CCE9431645EC}">
+                              <a14:shadowObscured xmlns:a14="http://schemas.microsoft.com/office/drawing/2010/main"/>
+                            </a:ext>
+                          </a:extLst>
+                        </pic:spPr>
+                      </pic:pic>
+                    </a:graphicData>
+                  </a:graphic>
+                </wp:inline>
+              </w:drawing>
+            </w:r>
+          </w:p>
+        </w:tc>
+      </w:tr>
+    </w:tbl>
+    <w:p>
+      <w:pPr>
+        <w:ind w:firstLine="0"/>
+        <w:jc w:val="center"/>
+        <w:rPr>
+          <w:sz w:val="20"/>
+          <w:szCs w:val="16"/>
+        </w:rPr>
+      </w:pPr>
+      <w:r>
+        <w:rPr>
+          <w:sz w:val="20"/>
+          <w:szCs w:val="16"/>
+        </w:rPr>
+        <w:t>Figure 1. The Difference of Gaussian Pyramid of ‘model_chickenbroth.jpg’ image</w:t>
+      </w:r>
+    </w:p>
+    <w:p>
+      <w:pPr>
+        <w:rPr>
+          <w:lang w:bidi="fa-IR"/>
+        </w:rPr>
+      </w:pPr>
+    </w:p>
+    <w:p>
+      <w:pPr>
+        <w:pStyle w:val="Heading2"/>
+        <w:rPr>
+          <w:lang w:bidi="fa-IR"/>
+        </w:rPr>
+      </w:pPr>
+      <w:r>
+        <w:rPr>
+          <w:lang w:bidi="fa-IR"/>
+        </w:rPr>
+        <w:t xml:space="preserve">Q 1.3 </w:t>
+      </w:r>
+      <w:r>
+        <w:t>Lucas-Kanade Algorithm</w:t>
+      </w:r>
+      <w:r>
+        <w:t xml:space="preserve"> with Template Correction</w:t>
+      </w:r>
       <w:bookmarkStart w:id="0" w:name="_GoBack"/>
       <w:bookmarkEnd w:id="0"/>
     </w:p>
     <w:p>
       <w:pPr>
         <w:rPr>
+          <w:rtl/>
+          <w:lang w:bidi="fa-IR"/>
+        </w:rPr>
+      </w:pPr>
+    </w:p>
+    <w:p>
+      <w:pPr>
+        <w:rPr>
+          <w:rtl/>
+          <w:lang w:bidi="fa-IR"/>
+        </w:rPr>
+      </w:pPr>
+    </w:p>
+    <w:p>
+      <w:pPr>
+        <w:rPr>
+          <w:rFonts w:hint="cs"/>
+          <w:rtl/>
+          <w:lang w:bidi="fa-IR"/>
+        </w:rPr>
+      </w:pPr>
+    </w:p>
+    <w:p>
+      <w:pPr>
+        <w:rPr>
           <w:lang w:bidi="fa-IR"/>
         </w:rPr>
       </w:pPr>
     </w:p>
     <w:sectPr>
-      <w:footerReference w:type="default" r:id="rId80"/>
+      <w:footerReference w:type="default" r:id="rId85"/>
       <w:pgSz w:w="12240" w:h="15840"/>
       <w:pgMar w:top="1440" w:right="1440" w:bottom="1440" w:left="1440" w:header="720" w:footer="720" w:gutter="0"/>
       <w:cols w:space="720"/>

</xml_diff>

<commit_message>
HW 3: Added inverse compositional algorithm to Q 1.2
</commit_message>
<xml_diff>
--- a/Homework 3/My Code/Writeup.docx
+++ b/Homework 3/My Code/Writeup.docx
@@ -30,7 +30,15 @@
         <w:t xml:space="preserve">Azarakhsh Keipour </w:t>
       </w:r>
       <w:r>
-        <w:t>(akeipour@andrew)</w:t>
+        <w:t>(</w:t>
+      </w:r>
+      <w:proofErr w:type="spellStart"/>
+      <w:r>
+        <w:t>akeipour@andrew</w:t>
+      </w:r>
+      <w:proofErr w:type="spellEnd"/>
+      <w:r>
+        <w:t>)</w:t>
       </w:r>
       <w:r>
         <w:tab/>
@@ -107,10 +115,10 @@
             <v:path o:extrusionok="f" gradientshapeok="t" o:connecttype="rect"/>
             <o:lock v:ext="edit" aspectratio="t"/>
           </v:shapetype>
-          <v:shape id="_x0000_i1462" type="#_x0000_t75" style="width:214.85pt;height:31.7pt" o:ole="">
+          <v:shape id="_x0000_i1025" type="#_x0000_t75" style="width:214.85pt;height:31.7pt" o:ole="">
             <v:imagedata r:id="rId7" o:title=""/>
           </v:shape>
-          <o:OLEObject Type="Embed" ProgID="Equation.DSMT4" ShapeID="_x0000_i1462" DrawAspect="Content" ObjectID="_1517943377" r:id="rId8"/>
+          <o:OLEObject Type="Embed" ProgID="Equation.DSMT4" ShapeID="_x0000_i1025" DrawAspect="Content" ObjectID="_1517953945" r:id="rId8"/>
         </w:object>
       </w:r>
     </w:p>
@@ -123,10 +131,10 @@
           <w:position w:val="-14"/>
         </w:rPr>
         <w:object w:dxaOrig="1600" w:dyaOrig="400">
-          <v:shape id="_x0000_i1456" type="#_x0000_t75" style="width:80.05pt;height:20.15pt" o:ole="">
+          <v:shape id="_x0000_i1026" type="#_x0000_t75" style="width:80.05pt;height:20.15pt" o:ole="">
             <v:imagedata r:id="rId9" o:title=""/>
           </v:shape>
-          <o:OLEObject Type="Embed" ProgID="Equation.DSMT4" ShapeID="_x0000_i1456" DrawAspect="Content" ObjectID="_1517943378" r:id="rId10"/>
+          <o:OLEObject Type="Embed" ProgID="Equation.DSMT4" ShapeID="_x0000_i1026" DrawAspect="Content" ObjectID="_1517953946" r:id="rId10"/>
         </w:object>
       </w:r>
       <w:r>
@@ -143,10 +151,10 @@
           <w:position w:val="-14"/>
         </w:rPr>
         <w:object w:dxaOrig="600" w:dyaOrig="400">
-          <v:shape id="_x0000_i1458" type="#_x0000_t75" style="width:29.95pt;height:20.15pt" o:ole="">
+          <v:shape id="_x0000_i1027" type="#_x0000_t75" style="width:29.95pt;height:20.15pt" o:ole="">
             <v:imagedata r:id="rId11" o:title=""/>
           </v:shape>
-          <o:OLEObject Type="Embed" ProgID="Equation.DSMT4" ShapeID="_x0000_i1458" DrawAspect="Content" ObjectID="_1517943379" r:id="rId12"/>
+          <o:OLEObject Type="Embed" ProgID="Equation.DSMT4" ShapeID="_x0000_i1027" DrawAspect="Content" ObjectID="_1517953947" r:id="rId12"/>
         </w:object>
       </w:r>
       <w:r>
@@ -159,10 +167,10 @@
           <w:position w:val="-18"/>
         </w:rPr>
         <w:object w:dxaOrig="5940" w:dyaOrig="440">
-          <v:shape id="_x0000_i1460" type="#_x0000_t75" style="width:297.2pt;height:21.9pt" o:ole="">
+          <v:shape id="_x0000_i1028" type="#_x0000_t75" style="width:297.2pt;height:21.9pt" o:ole="">
             <v:imagedata r:id="rId13" o:title=""/>
           </v:shape>
-          <o:OLEObject Type="Embed" ProgID="Equation.DSMT4" ShapeID="_x0000_i1460" DrawAspect="Content" ObjectID="_1517943380" r:id="rId14"/>
+          <o:OLEObject Type="Embed" ProgID="Equation.DSMT4" ShapeID="_x0000_i1028" DrawAspect="Content" ObjectID="_1517953948" r:id="rId14"/>
         </w:object>
       </w:r>
       <w:r>
@@ -178,10 +186,10 @@
           <w:position w:val="-14"/>
         </w:rPr>
         <w:object w:dxaOrig="1560" w:dyaOrig="400">
-          <v:shape id="_x0000_i1448" type="#_x0000_t75" style="width:77.75pt;height:20.15pt" o:ole="">
+          <v:shape id="_x0000_i1029" type="#_x0000_t75" style="width:77.75pt;height:20.15pt" o:ole="">
             <v:imagedata r:id="rId15" o:title=""/>
           </v:shape>
-          <o:OLEObject Type="Embed" ProgID="Equation.DSMT4" ShapeID="_x0000_i1448" DrawAspect="Content" ObjectID="_1517943381" r:id="rId16"/>
+          <o:OLEObject Type="Embed" ProgID="Equation.DSMT4" ShapeID="_x0000_i1029" DrawAspect="Content" ObjectID="_1517953949" r:id="rId16"/>
         </w:object>
       </w:r>
       <w:r>
@@ -192,10 +200,10 @@
           <w:position w:val="-18"/>
         </w:rPr>
         <w:object w:dxaOrig="1560" w:dyaOrig="440">
-          <v:shape id="_x0000_i1449" type="#_x0000_t75" style="width:77.75pt;height:21.9pt" o:ole="">
+          <v:shape id="_x0000_i1030" type="#_x0000_t75" style="width:77.75pt;height:21.9pt" o:ole="">
             <v:imagedata r:id="rId17" o:title=""/>
           </v:shape>
-          <o:OLEObject Type="Embed" ProgID="Equation.DSMT4" ShapeID="_x0000_i1449" DrawAspect="Content" ObjectID="_1517943382" r:id="rId18"/>
+          <o:OLEObject Type="Embed" ProgID="Equation.DSMT4" ShapeID="_x0000_i1030" DrawAspect="Content" ObjectID="_1517953950" r:id="rId18"/>
         </w:object>
       </w:r>
       <w:r>
@@ -206,10 +214,10 @@
           <w:position w:val="-12"/>
         </w:rPr>
         <w:object w:dxaOrig="360" w:dyaOrig="360">
-          <v:shape id="_x0000_i1441" type="#_x0000_t75" style="width:17.85pt;height:17.85pt" o:ole="">
+          <v:shape id="_x0000_i1031" type="#_x0000_t75" style="width:17.85pt;height:17.85pt" o:ole="">
             <v:imagedata r:id="rId19" o:title=""/>
           </v:shape>
-          <o:OLEObject Type="Embed" ProgID="Equation.DSMT4" ShapeID="_x0000_i1441" DrawAspect="Content" ObjectID="_1517943383" r:id="rId20"/>
+          <o:OLEObject Type="Embed" ProgID="Equation.DSMT4" ShapeID="_x0000_i1031" DrawAspect="Content" ObjectID="_1517953951" r:id="rId20"/>
         </w:object>
       </w:r>
       <w:r>
@@ -220,10 +228,10 @@
           <w:position w:val="-14"/>
         </w:rPr>
         <w:object w:dxaOrig="780" w:dyaOrig="400">
-          <v:shape id="_x0000_i1450" type="#_x0000_t75" style="width:39.15pt;height:20.15pt" o:ole="">
+          <v:shape id="_x0000_i1032" type="#_x0000_t75" style="width:39.15pt;height:20.15pt" o:ole="">
             <v:imagedata r:id="rId21" o:title=""/>
           </v:shape>
-          <o:OLEObject Type="Embed" ProgID="Equation.DSMT4" ShapeID="_x0000_i1450" DrawAspect="Content" ObjectID="_1517943384" r:id="rId22"/>
+          <o:OLEObject Type="Embed" ProgID="Equation.DSMT4" ShapeID="_x0000_i1032" DrawAspect="Content" ObjectID="_1517953952" r:id="rId22"/>
         </w:object>
       </w:r>
       <w:r>
@@ -237,10 +245,10 @@
           <w:position w:val="-14"/>
         </w:rPr>
         <w:object w:dxaOrig="1600" w:dyaOrig="400">
-          <v:shape id="_x0000_i1463" type="#_x0000_t75" style="width:80.05pt;height:20.15pt" o:ole="">
+          <v:shape id="_x0000_i1033" type="#_x0000_t75" style="width:80.05pt;height:20.15pt" o:ole="">
             <v:imagedata r:id="rId9" o:title=""/>
           </v:shape>
-          <o:OLEObject Type="Embed" ProgID="Equation.DSMT4" ShapeID="_x0000_i1463" DrawAspect="Content" ObjectID="_1517943385" r:id="rId23"/>
+          <o:OLEObject Type="Embed" ProgID="Equation.DSMT4" ShapeID="_x0000_i1033" DrawAspect="Content" ObjectID="_1517953953" r:id="rId23"/>
         </w:object>
       </w:r>
       <w:r>
@@ -253,10 +261,10 @@
           <w:position w:val="-32"/>
         </w:rPr>
         <w:object w:dxaOrig="6860" w:dyaOrig="680">
-          <v:shape id="_x0000_i1466" type="#_x0000_t75" style="width:342.7pt;height:34pt" o:ole="">
+          <v:shape id="_x0000_i1034" type="#_x0000_t75" style="width:342.7pt;height:34pt" o:ole="">
             <v:imagedata r:id="rId24" o:title=""/>
           </v:shape>
-          <o:OLEObject Type="Embed" ProgID="Equation.DSMT4" ShapeID="_x0000_i1466" DrawAspect="Content" ObjectID="_1517943386" r:id="rId25"/>
+          <o:OLEObject Type="Embed" ProgID="Equation.DSMT4" ShapeID="_x0000_i1034" DrawAspect="Content" ObjectID="_1517953954" r:id="rId25"/>
         </w:object>
       </w:r>
     </w:p>
@@ -271,10 +279,10 @@
           <w:position w:val="-68"/>
         </w:rPr>
         <w:object w:dxaOrig="8940" w:dyaOrig="1480">
-          <v:shape id="_x0000_i1486" type="#_x0000_t75" style="width:447pt;height:73.75pt" o:ole="">
+          <v:shape id="_x0000_i1035" type="#_x0000_t75" style="width:447pt;height:73.75pt" o:ole="">
             <v:imagedata r:id="rId26" o:title=""/>
           </v:shape>
-          <o:OLEObject Type="Embed" ProgID="Equation.DSMT4" ShapeID="_x0000_i1486" DrawAspect="Content" ObjectID="_1517943387" r:id="rId27"/>
+          <o:OLEObject Type="Embed" ProgID="Equation.DSMT4" ShapeID="_x0000_i1035" DrawAspect="Content" ObjectID="_1517953955" r:id="rId27"/>
         </w:object>
       </w:r>
     </w:p>
@@ -289,10 +297,10 @@
           <w:position w:val="-34"/>
         </w:rPr>
         <w:object w:dxaOrig="8260" w:dyaOrig="800">
-          <v:shape id="_x0000_i1488" type="#_x0000_t75" style="width:413pt;height:39.75pt" o:ole="">
+          <v:shape id="_x0000_i1036" type="#_x0000_t75" style="width:413pt;height:39.75pt" o:ole="">
             <v:imagedata r:id="rId28" o:title=""/>
           </v:shape>
-          <o:OLEObject Type="Embed" ProgID="Equation.DSMT4" ShapeID="_x0000_i1488" DrawAspect="Content" ObjectID="_1517943388" r:id="rId29"/>
+          <o:OLEObject Type="Embed" ProgID="Equation.DSMT4" ShapeID="_x0000_i1036" DrawAspect="Content" ObjectID="_1517953956" r:id="rId29"/>
         </w:object>
       </w:r>
     </w:p>
@@ -307,10 +315,10 @@
           <w:position w:val="-106"/>
         </w:rPr>
         <w:object w:dxaOrig="5960" w:dyaOrig="2240">
-          <v:shape id="_x0000_i1518" type="#_x0000_t75" style="width:297.8pt;height:111.75pt" o:ole="">
+          <v:shape id="_x0000_i1037" type="#_x0000_t75" style="width:297.8pt;height:111.75pt" o:ole="">
             <v:imagedata r:id="rId30" o:title=""/>
           </v:shape>
-          <o:OLEObject Type="Embed" ProgID="Equation.DSMT4" ShapeID="_x0000_i1518" DrawAspect="Content" ObjectID="_1517943389" r:id="rId31"/>
+          <o:OLEObject Type="Embed" ProgID="Equation.DSMT4" ShapeID="_x0000_i1037" DrawAspect="Content" ObjectID="_1517953957" r:id="rId31"/>
         </w:object>
       </w:r>
       <w:r>
@@ -328,10 +336,10 @@
           <w:position w:val="-60"/>
         </w:rPr>
         <w:object w:dxaOrig="8760" w:dyaOrig="1320">
-          <v:shape id="_x0000_i1513" type="#_x0000_t75" style="width:437.75pt;height:66.25pt" o:ole="">
+          <v:shape id="_x0000_i1038" type="#_x0000_t75" style="width:437.75pt;height:66.25pt" o:ole="">
             <v:imagedata r:id="rId32" o:title=""/>
           </v:shape>
-          <o:OLEObject Type="Embed" ProgID="Equation.DSMT4" ShapeID="_x0000_i1513" DrawAspect="Content" ObjectID="_1517943390" r:id="rId33"/>
+          <o:OLEObject Type="Embed" ProgID="Equation.DSMT4" ShapeID="_x0000_i1038" DrawAspect="Content" ObjectID="_1517953958" r:id="rId33"/>
         </w:object>
       </w:r>
       <w:r>
@@ -347,10 +355,10 @@
           <w:position w:val="-4"/>
         </w:rPr>
         <w:object w:dxaOrig="499" w:dyaOrig="300">
-          <v:shape id="_x0000_i1599" type="#_x0000_t75" style="width:24.75pt;height:15pt" o:ole="">
+          <v:shape id="_x0000_i1039" type="#_x0000_t75" style="width:24.75pt;height:15pt" o:ole="">
             <v:imagedata r:id="rId34" o:title=""/>
           </v:shape>
-          <o:OLEObject Type="Embed" ProgID="Equation.DSMT4" ShapeID="_x0000_i1599" DrawAspect="Content" ObjectID="_1517943391" r:id="rId35"/>
+          <o:OLEObject Type="Embed" ProgID="Equation.DSMT4" ShapeID="_x0000_i1039" DrawAspect="Content" ObjectID="_1517953959" r:id="rId35"/>
         </w:object>
       </w:r>
       <w:r>
@@ -361,10 +369,10 @@
           <w:position w:val="-4"/>
         </w:rPr>
         <w:object w:dxaOrig="499" w:dyaOrig="300">
-          <v:shape id="_x0000_i1600" type="#_x0000_t75" style="width:24.75pt;height:15pt" o:ole="">
+          <v:shape id="_x0000_i1040" type="#_x0000_t75" style="width:24.75pt;height:15pt" o:ole="">
             <v:imagedata r:id="rId36" o:title=""/>
           </v:shape>
-          <o:OLEObject Type="Embed" ProgID="Equation.DSMT4" ShapeID="_x0000_i1600" DrawAspect="Content" ObjectID="_1517943392" r:id="rId37"/>
+          <o:OLEObject Type="Embed" ProgID="Equation.DSMT4" ShapeID="_x0000_i1040" DrawAspect="Content" ObjectID="_1517953960" r:id="rId37"/>
         </w:object>
       </w:r>
       <w:r>
@@ -375,10 +383,10 @@
           <w:position w:val="-32"/>
         </w:rPr>
         <w:object w:dxaOrig="1240" w:dyaOrig="600">
-          <v:shape id="_x0000_i1601" type="#_x0000_t75" style="width:62.2pt;height:29.95pt" o:ole="">
+          <v:shape id="_x0000_i1041" type="#_x0000_t75" style="width:62.2pt;height:29.95pt" o:ole="">
             <v:imagedata r:id="rId38" o:title=""/>
           </v:shape>
-          <o:OLEObject Type="Embed" ProgID="Equation.DSMT4" ShapeID="_x0000_i1601" DrawAspect="Content" ObjectID="_1517943393" r:id="rId39"/>
+          <o:OLEObject Type="Embed" ProgID="Equation.DSMT4" ShapeID="_x0000_i1041" DrawAspect="Content" ObjectID="_1517953961" r:id="rId39"/>
         </w:object>
       </w:r>
       <w:r>
@@ -434,10 +442,10 @@
           <w:position w:val="-6"/>
         </w:rPr>
         <w:object w:dxaOrig="360" w:dyaOrig="279">
-          <v:shape id="_x0000_i1575" type="#_x0000_t75" style="width:17.85pt;height:13.8pt" o:ole="">
+          <v:shape id="_x0000_i1042" type="#_x0000_t75" style="width:17.85pt;height:13.8pt" o:ole="">
             <v:imagedata r:id="rId40" o:title=""/>
           </v:shape>
-          <o:OLEObject Type="Embed" ProgID="Equation.DSMT4" ShapeID="_x0000_i1575" DrawAspect="Content" ObjectID="_1517943394" r:id="rId41"/>
+          <o:OLEObject Type="Embed" ProgID="Equation.DSMT4" ShapeID="_x0000_i1042" DrawAspect="Content" ObjectID="_1517953962" r:id="rId41"/>
         </w:object>
       </w:r>
       <w:r>
@@ -448,10 +456,10 @@
           <w:position w:val="-6"/>
         </w:rPr>
         <w:object w:dxaOrig="340" w:dyaOrig="279">
-          <v:shape id="_x0000_i1576" type="#_x0000_t75" style="width:17.3pt;height:13.8pt" o:ole="">
+          <v:shape id="_x0000_i1043" type="#_x0000_t75" style="width:17.3pt;height:13.8pt" o:ole="">
             <v:imagedata r:id="rId42" o:title=""/>
           </v:shape>
-          <o:OLEObject Type="Embed" ProgID="Equation.DSMT4" ShapeID="_x0000_i1576" DrawAspect="Content" ObjectID="_1517943395" r:id="rId43"/>
+          <o:OLEObject Type="Embed" ProgID="Equation.DSMT4" ShapeID="_x0000_i1043" DrawAspect="Content" ObjectID="_1517953963" r:id="rId43"/>
         </w:object>
       </w:r>
       <w:r>
@@ -473,10 +481,10 @@
           <w:position w:val="-32"/>
         </w:rPr>
         <w:object w:dxaOrig="6979" w:dyaOrig="639">
-          <v:shape id="_x0000_i1577" type="#_x0000_t75" style="width:349.05pt;height:31.7pt" o:ole="">
+          <v:shape id="_x0000_i1044" type="#_x0000_t75" style="width:349.05pt;height:31.7pt" o:ole="">
             <v:imagedata r:id="rId44" o:title=""/>
           </v:shape>
-          <o:OLEObject Type="Embed" ProgID="Equation.DSMT4" ShapeID="_x0000_i1577" DrawAspect="Content" ObjectID="_1517943396" r:id="rId45"/>
+          <o:OLEObject Type="Embed" ProgID="Equation.DSMT4" ShapeID="_x0000_i1044" DrawAspect="Content" ObjectID="_1517953964" r:id="rId45"/>
         </w:object>
       </w:r>
     </w:p>
@@ -496,10 +504,10 @@
           <w:lang w:bidi="fa-IR"/>
         </w:rPr>
         <w:object w:dxaOrig="780" w:dyaOrig="400">
-          <v:shape id="_x0000_i1584" type="#_x0000_t75" style="width:39.15pt;height:20.15pt" o:ole="">
+          <v:shape id="_x0000_i1045" type="#_x0000_t75" style="width:39.15pt;height:20.15pt" o:ole="">
             <v:imagedata r:id="rId46" o:title=""/>
           </v:shape>
-          <o:OLEObject Type="Embed" ProgID="Equation.DSMT4" ShapeID="_x0000_i1584" DrawAspect="Content" ObjectID="_1517943397" r:id="rId47"/>
+          <o:OLEObject Type="Embed" ProgID="Equation.DSMT4" ShapeID="_x0000_i1045" DrawAspect="Content" ObjectID="_1517953965" r:id="rId47"/>
         </w:object>
       </w:r>
       <w:r>
@@ -514,10 +522,10 @@
           <w:lang w:bidi="fa-IR"/>
         </w:rPr>
         <w:object w:dxaOrig="1260" w:dyaOrig="400">
-          <v:shape id="_x0000_i1585" type="#_x0000_t75" style="width:62.8pt;height:20.15pt" o:ole="">
+          <v:shape id="_x0000_i1046" type="#_x0000_t75" style="width:62.8pt;height:20.15pt" o:ole="">
             <v:imagedata r:id="rId48" o:title=""/>
           </v:shape>
-          <o:OLEObject Type="Embed" ProgID="Equation.DSMT4" ShapeID="_x0000_i1585" DrawAspect="Content" ObjectID="_1517943398" r:id="rId49"/>
+          <o:OLEObject Type="Embed" ProgID="Equation.DSMT4" ShapeID="_x0000_i1046" DrawAspect="Content" ObjectID="_1517953966" r:id="rId49"/>
         </w:object>
       </w:r>
       <w:r>
@@ -534,10 +542,10 @@
           <w:position w:val="-14"/>
         </w:rPr>
         <w:object w:dxaOrig="2560" w:dyaOrig="400">
-          <v:shape id="_x0000_i1578" type="#_x0000_t75" style="width:127.85pt;height:20.15pt" o:ole="">
+          <v:shape id="_x0000_i1047" type="#_x0000_t75" style="width:127.85pt;height:20.15pt" o:ole="">
             <v:imagedata r:id="rId50" o:title=""/>
           </v:shape>
-          <o:OLEObject Type="Embed" ProgID="Equation.DSMT4" ShapeID="_x0000_i1578" DrawAspect="Content" ObjectID="_1517943399" r:id="rId51"/>
+          <o:OLEObject Type="Embed" ProgID="Equation.DSMT4" ShapeID="_x0000_i1047" DrawAspect="Content" ObjectID="_1517953967" r:id="rId51"/>
         </w:object>
       </w:r>
       <w:r>
@@ -557,10 +565,10 @@
           <w:position w:val="-14"/>
         </w:rPr>
         <w:object w:dxaOrig="1260" w:dyaOrig="400">
-          <v:shape id="_x0000_i1579" type="#_x0000_t75" style="width:62.8pt;height:20.15pt" o:ole="">
+          <v:shape id="_x0000_i1048" type="#_x0000_t75" style="width:62.8pt;height:20.15pt" o:ole="">
             <v:imagedata r:id="rId52" o:title=""/>
           </v:shape>
-          <o:OLEObject Type="Embed" ProgID="Equation.DSMT4" ShapeID="_x0000_i1579" DrawAspect="Content" ObjectID="_1517943400" r:id="rId53"/>
+          <o:OLEObject Type="Embed" ProgID="Equation.DSMT4" ShapeID="_x0000_i1048" DrawAspect="Content" ObjectID="_1517953968" r:id="rId53"/>
         </w:object>
       </w:r>
       <w:r>
@@ -573,10 +581,10 @@
           <w:position w:val="-18"/>
         </w:rPr>
         <w:object w:dxaOrig="7720" w:dyaOrig="440">
-          <v:shape id="_x0000_i1586" type="#_x0000_t75" style="width:385.9pt;height:21.9pt" o:ole="">
+          <v:shape id="_x0000_i1049" type="#_x0000_t75" style="width:385.9pt;height:21.9pt" o:ole="">
             <v:imagedata r:id="rId54" o:title=""/>
           </v:shape>
-          <o:OLEObject Type="Embed" ProgID="Equation.DSMT4" ShapeID="_x0000_i1586" DrawAspect="Content" ObjectID="_1517943401" r:id="rId55"/>
+          <o:OLEObject Type="Embed" ProgID="Equation.DSMT4" ShapeID="_x0000_i1049" DrawAspect="Content" ObjectID="_1517953969" r:id="rId55"/>
         </w:object>
       </w:r>
       <w:r>
@@ -592,10 +600,10 @@
           <w:position w:val="-14"/>
         </w:rPr>
         <w:object w:dxaOrig="1560" w:dyaOrig="400">
-          <v:shape id="_x0000_i1587" type="#_x0000_t75" style="width:77.75pt;height:20.15pt" o:ole="">
+          <v:shape id="_x0000_i1050" type="#_x0000_t75" style="width:77.75pt;height:20.15pt" o:ole="">
             <v:imagedata r:id="rId15" o:title=""/>
           </v:shape>
-          <o:OLEObject Type="Embed" ProgID="Equation.DSMT4" ShapeID="_x0000_i1587" DrawAspect="Content" ObjectID="_1517943402" r:id="rId56"/>
+          <o:OLEObject Type="Embed" ProgID="Equation.DSMT4" ShapeID="_x0000_i1050" DrawAspect="Content" ObjectID="_1517953970" r:id="rId56"/>
         </w:object>
       </w:r>
       <w:r>
@@ -606,10 +614,10 @@
           <w:position w:val="-18"/>
         </w:rPr>
         <w:object w:dxaOrig="1560" w:dyaOrig="440">
-          <v:shape id="_x0000_i1588" type="#_x0000_t75" style="width:77.75pt;height:21.9pt" o:ole="">
+          <v:shape id="_x0000_i1051" type="#_x0000_t75" style="width:77.75pt;height:21.9pt" o:ole="">
             <v:imagedata r:id="rId17" o:title=""/>
           </v:shape>
-          <o:OLEObject Type="Embed" ProgID="Equation.DSMT4" ShapeID="_x0000_i1588" DrawAspect="Content" ObjectID="_1517943403" r:id="rId57"/>
+          <o:OLEObject Type="Embed" ProgID="Equation.DSMT4" ShapeID="_x0000_i1051" DrawAspect="Content" ObjectID="_1517953971" r:id="rId57"/>
         </w:object>
       </w:r>
       <w:r>
@@ -623,10 +631,10 @@
           <w:position w:val="-12"/>
         </w:rPr>
         <w:object w:dxaOrig="360" w:dyaOrig="360">
-          <v:shape id="_x0000_i1574" type="#_x0000_t75" style="width:17.85pt;height:17.85pt" o:ole="">
+          <v:shape id="_x0000_i1052" type="#_x0000_t75" style="width:17.85pt;height:17.85pt" o:ole="">
             <v:imagedata r:id="rId19" o:title=""/>
           </v:shape>
-          <o:OLEObject Type="Embed" ProgID="Equation.DSMT4" ShapeID="_x0000_i1574" DrawAspect="Content" ObjectID="_1517943404" r:id="rId58"/>
+          <o:OLEObject Type="Embed" ProgID="Equation.DSMT4" ShapeID="_x0000_i1052" DrawAspect="Content" ObjectID="_1517953972" r:id="rId58"/>
         </w:object>
       </w:r>
       <w:r>
@@ -637,10 +645,10 @@
           <w:position w:val="-14"/>
         </w:rPr>
         <w:object w:dxaOrig="780" w:dyaOrig="400">
-          <v:shape id="_x0000_i1589" type="#_x0000_t75" style="width:39.15pt;height:20.15pt" o:ole="">
+          <v:shape id="_x0000_i1053" type="#_x0000_t75" style="width:39.15pt;height:20.15pt" o:ole="">
             <v:imagedata r:id="rId21" o:title=""/>
           </v:shape>
-          <o:OLEObject Type="Embed" ProgID="Equation.DSMT4" ShapeID="_x0000_i1589" DrawAspect="Content" ObjectID="_1517943405" r:id="rId59"/>
+          <o:OLEObject Type="Embed" ProgID="Equation.DSMT4" ShapeID="_x0000_i1053" DrawAspect="Content" ObjectID="_1517953973" r:id="rId59"/>
         </w:object>
       </w:r>
       <w:r>
@@ -653,10 +661,10 @@
           <w:position w:val="-32"/>
         </w:rPr>
         <w:object w:dxaOrig="9400" w:dyaOrig="680">
-          <v:shape id="_x0000_i1590" type="#_x0000_t75" style="width:470pt;height:34pt" o:ole="">
+          <v:shape id="_x0000_i1054" type="#_x0000_t75" style="width:470pt;height:34pt" o:ole="">
             <v:imagedata r:id="rId60" o:title=""/>
           </v:shape>
-          <o:OLEObject Type="Embed" ProgID="Equation.DSMT4" ShapeID="_x0000_i1590" DrawAspect="Content" ObjectID="_1517943406" r:id="rId61"/>
+          <o:OLEObject Type="Embed" ProgID="Equation.DSMT4" ShapeID="_x0000_i1054" DrawAspect="Content" ObjectID="_1517953974" r:id="rId61"/>
         </w:object>
       </w:r>
     </w:p>
@@ -704,10 +712,10 @@
           <w:lang w:bidi="fa-IR"/>
         </w:rPr>
         <w:object w:dxaOrig="360" w:dyaOrig="360">
-          <v:shape id="_x0000_i1582" type="#_x0000_t75" style="width:17.85pt;height:17.85pt" o:ole="">
+          <v:shape id="_x0000_i1055" type="#_x0000_t75" style="width:17.85pt;height:17.85pt" o:ole="">
             <v:imagedata r:id="rId62" o:title=""/>
           </v:shape>
-          <o:OLEObject Type="Embed" ProgID="Equation.DSMT4" ShapeID="_x0000_i1582" DrawAspect="Content" ObjectID="_1517943407" r:id="rId63"/>
+          <o:OLEObject Type="Embed" ProgID="Equation.DSMT4" ShapeID="_x0000_i1055" DrawAspect="Content" ObjectID="_1517953975" r:id="rId63"/>
         </w:object>
       </w:r>
       <w:r>
@@ -722,10 +730,10 @@
           <w:lang w:bidi="fa-IR"/>
         </w:rPr>
         <w:object w:dxaOrig="1219" w:dyaOrig="400">
-          <v:shape id="_x0000_i1583" type="#_x0000_t75" style="width:61.05pt;height:20.15pt" o:ole="">
+          <v:shape id="_x0000_i1056" type="#_x0000_t75" style="width:61.05pt;height:20.15pt" o:ole="">
             <v:imagedata r:id="rId64" o:title=""/>
           </v:shape>
-          <o:OLEObject Type="Embed" ProgID="Equation.DSMT4" ShapeID="_x0000_i1583" DrawAspect="Content" ObjectID="_1517943408" r:id="rId65"/>
+          <o:OLEObject Type="Embed" ProgID="Equation.DSMT4" ShapeID="_x0000_i1056" DrawAspect="Content" ObjectID="_1517953976" r:id="rId65"/>
         </w:object>
       </w:r>
       <w:r>
@@ -746,10 +754,10 @@
           <w:lang w:bidi="fa-IR"/>
         </w:rPr>
         <w:object w:dxaOrig="2060" w:dyaOrig="400">
-          <v:shape id="_x0000_i1591" type="#_x0000_t75" style="width:103.1pt;height:20.15pt" o:ole="">
+          <v:shape id="_x0000_i1057" type="#_x0000_t75" style="width:103.1pt;height:20.15pt" o:ole="">
             <v:imagedata r:id="rId66" o:title=""/>
           </v:shape>
-          <o:OLEObject Type="Embed" ProgID="Equation.DSMT4" ShapeID="_x0000_i1591" DrawAspect="Content" ObjectID="_1517943409" r:id="rId67"/>
+          <o:OLEObject Type="Embed" ProgID="Equation.DSMT4" ShapeID="_x0000_i1057" DrawAspect="Content" ObjectID="_1517953977" r:id="rId67"/>
         </w:object>
       </w:r>
       <w:r>
@@ -776,10 +784,10 @@
           <w:position w:val="-34"/>
         </w:rPr>
         <w:object w:dxaOrig="8080" w:dyaOrig="680">
-          <v:shape id="_x0000_i1592" type="#_x0000_t75" style="width:403.8pt;height:34pt" o:ole="">
+          <v:shape id="_x0000_i1058" type="#_x0000_t75" style="width:403.8pt;height:34pt" o:ole="">
             <v:imagedata r:id="rId68" o:title=""/>
           </v:shape>
-          <o:OLEObject Type="Embed" ProgID="Equation.DSMT4" ShapeID="_x0000_i1592" DrawAspect="Content" ObjectID="_1517943410" r:id="rId69"/>
+          <o:OLEObject Type="Embed" ProgID="Equation.DSMT4" ShapeID="_x0000_i1058" DrawAspect="Content" ObjectID="_1517953978" r:id="rId69"/>
         </w:object>
       </w:r>
     </w:p>
@@ -807,10 +815,10 @@
           <w:lang w:bidi="fa-IR"/>
         </w:rPr>
         <w:object w:dxaOrig="340" w:dyaOrig="260">
-          <v:shape id="_x0000_i1580" type="#_x0000_t75" style="width:17.3pt;height:13.25pt" o:ole="">
+          <v:shape id="_x0000_i1059" type="#_x0000_t75" style="width:17.3pt;height:13.25pt" o:ole="">
             <v:imagedata r:id="rId70" o:title=""/>
           </v:shape>
-          <o:OLEObject Type="Embed" ProgID="Equation.DSMT4" ShapeID="_x0000_i1580" DrawAspect="Content" ObjectID="_1517943411" r:id="rId71"/>
+          <o:OLEObject Type="Embed" ProgID="Equation.DSMT4" ShapeID="_x0000_i1059" DrawAspect="Content" ObjectID="_1517953979" r:id="rId71"/>
         </w:object>
       </w:r>
       <w:r>
@@ -831,10 +839,10 @@
           <w:lang w:bidi="fa-IR"/>
         </w:rPr>
         <w:object w:dxaOrig="320" w:dyaOrig="260">
-          <v:shape id="_x0000_i1581" type="#_x0000_t75" style="width:16.15pt;height:13.25pt" o:ole="">
+          <v:shape id="_x0000_i1060" type="#_x0000_t75" style="width:16.15pt;height:13.25pt" o:ole="">
             <v:imagedata r:id="rId72" o:title=""/>
           </v:shape>
-          <o:OLEObject Type="Embed" ProgID="Equation.DSMT4" ShapeID="_x0000_i1581" DrawAspect="Content" ObjectID="_1517943412" r:id="rId73"/>
+          <o:OLEObject Type="Embed" ProgID="Equation.DSMT4" ShapeID="_x0000_i1060" DrawAspect="Content" ObjectID="_1517953980" r:id="rId73"/>
         </w:object>
       </w:r>
       <w:r>
@@ -850,10 +858,10 @@
           <w:position w:val="-32"/>
         </w:rPr>
         <w:object w:dxaOrig="8700" w:dyaOrig="740">
-          <v:shape id="_x0000_i1593" type="#_x0000_t75" style="width:434.9pt;height:36.85pt" o:ole="">
+          <v:shape id="_x0000_i1061" type="#_x0000_t75" style="width:434.9pt;height:36.85pt" o:ole="">
             <v:imagedata r:id="rId74" o:title=""/>
           </v:shape>
-          <o:OLEObject Type="Embed" ProgID="Equation.DSMT4" ShapeID="_x0000_i1593" DrawAspect="Content" ObjectID="_1517943413" r:id="rId75"/>
+          <o:OLEObject Type="Embed" ProgID="Equation.DSMT4" ShapeID="_x0000_i1061" DrawAspect="Content" ObjectID="_1517953981" r:id="rId75"/>
         </w:object>
       </w:r>
     </w:p>
@@ -863,10 +871,10 @@
           <w:position w:val="-32"/>
         </w:rPr>
         <w:object w:dxaOrig="8700" w:dyaOrig="740">
-          <v:shape id="_x0000_i1594" type="#_x0000_t75" style="width:434.9pt;height:36.85pt" o:ole="">
+          <v:shape id="_x0000_i1062" type="#_x0000_t75" style="width:434.9pt;height:36.85pt" o:ole="">
             <v:imagedata r:id="rId76" o:title=""/>
           </v:shape>
-          <o:OLEObject Type="Embed" ProgID="Equation.DSMT4" ShapeID="_x0000_i1594" DrawAspect="Content" ObjectID="_1517943414" r:id="rId77"/>
+          <o:OLEObject Type="Embed" ProgID="Equation.DSMT4" ShapeID="_x0000_i1062" DrawAspect="Content" ObjectID="_1517953982" r:id="rId77"/>
         </w:object>
       </w:r>
     </w:p>
@@ -909,10 +917,10 @@
           <w:lang w:bidi="fa-IR"/>
         </w:rPr>
         <w:object w:dxaOrig="9320" w:dyaOrig="1680">
-          <v:shape id="_x0000_i1595" type="#_x0000_t75" style="width:466pt;height:84.1pt" o:ole="">
+          <v:shape id="_x0000_i1063" type="#_x0000_t75" style="width:466pt;height:84.1pt" o:ole="">
             <v:imagedata r:id="rId78" o:title=""/>
           </v:shape>
-          <o:OLEObject Type="Embed" ProgID="Equation.DSMT4" ShapeID="_x0000_i1595" DrawAspect="Content" ObjectID="_1517943415" r:id="rId79"/>
+          <o:OLEObject Type="Embed" ProgID="Equation.DSMT4" ShapeID="_x0000_i1063" DrawAspect="Content" ObjectID="_1517953983" r:id="rId79"/>
         </w:object>
       </w:r>
       <w:r>
@@ -950,19 +958,31 @@
         <w:rPr>
           <w:lang w:bidi="fa-IR"/>
         </w:rPr>
-        <w:t>T</w:t>
-      </w:r>
-      <w:r>
-        <w:rPr>
-          <w:lang w:bidi="fa-IR"/>
-        </w:rPr>
-        <w:t>he code works in real-time</w:t>
-      </w:r>
-      <w:r>
-        <w:rPr>
-          <w:lang w:bidi="fa-IR"/>
-        </w:rPr>
-        <w:t xml:space="preserve">. </w:t>
+        <w:t xml:space="preserve">I also implemented the step-by-step algorithm Lucas-Kanade algorithm of [1] and the Inverse Compositional algorithm of [2]. All the codes </w:t>
+      </w:r>
+      <w:r>
+        <w:rPr>
+          <w:lang w:bidi="fa-IR"/>
+        </w:rPr>
+        <w:t>work in real-time</w:t>
+      </w:r>
+      <w:r>
+        <w:rPr>
+          <w:lang w:bidi="fa-IR"/>
+        </w:rPr>
+        <w:t xml:space="preserve">; however, I did not find much difference in performance between the three implementations. I commented </w:t>
+      </w:r>
+      <w:r>
+        <w:rPr>
+          <w:lang w:bidi="fa-IR"/>
+        </w:rPr>
+        <w:t xml:space="preserve">the first </w:t>
+      </w:r>
+      <w:r>
+        <w:rPr>
+          <w:lang w:bidi="fa-IR"/>
+        </w:rPr>
+        <w:t xml:space="preserve">two implementations and let the Inverse Compositional version stay uncommented. </w:t>
       </w:r>
     </w:p>
     <w:p>
@@ -1408,37 +1428,48 @@
           <w:sz w:val="20"/>
           <w:szCs w:val="16"/>
         </w:rPr>
-        <w:t>Figure 1. The Difference of Gaussian Pyramid of ‘model_chickenbroth.jpg’ image</w:t>
-      </w:r>
-    </w:p>
-    <w:p>
-      <w:pPr>
-        <w:rPr>
-          <w:lang w:bidi="fa-IR"/>
-        </w:rPr>
-      </w:pPr>
-    </w:p>
-    <w:p>
-      <w:pPr>
-        <w:pStyle w:val="Heading2"/>
-        <w:rPr>
-          <w:lang w:bidi="fa-IR"/>
-        </w:rPr>
-      </w:pPr>
-      <w:r>
-        <w:rPr>
-          <w:lang w:bidi="fa-IR"/>
-        </w:rPr>
-        <w:t xml:space="preserve">Q 1.3 </w:t>
-      </w:r>
-      <w:r>
-        <w:t>Lucas-Kanade Algorithm</w:t>
-      </w:r>
-      <w:r>
-        <w:t xml:space="preserve"> with Template Correction</w:t>
+        <w:t xml:space="preserve">Figure 1. The </w:t>
+      </w:r>
+      <w:r>
+        <w:rPr>
+          <w:sz w:val="20"/>
+          <w:szCs w:val="16"/>
+        </w:rPr>
+        <w:t>result</w:t>
       </w:r>
       <w:bookmarkStart w:id="0" w:name="_GoBack"/>
       <w:bookmarkEnd w:id="0"/>
+      <w:r>
+        <w:rPr>
+          <w:sz w:val="20"/>
+          <w:szCs w:val="16"/>
+        </w:rPr>
+        <w:t xml:space="preserve"> of Lucas-Kanade tracking algorithm on frames 1, 100, 200, 300 and 400 of the given sequence.</w:t>
+      </w:r>
+    </w:p>
+    <w:p>
+      <w:pPr>
+        <w:rPr>
+          <w:lang w:bidi="fa-IR"/>
+        </w:rPr>
+      </w:pPr>
+    </w:p>
+    <w:p>
+      <w:pPr>
+        <w:pStyle w:val="Heading2"/>
+        <w:rPr>
+          <w:lang w:bidi="fa-IR"/>
+        </w:rPr>
+      </w:pPr>
+      <w:r>
+        <w:rPr>
+          <w:lang w:bidi="fa-IR"/>
+        </w:rPr>
+        <w:t xml:space="preserve">Q 1.3 </w:t>
+      </w:r>
+      <w:r>
+        <w:t>Lucas-Kanade Algorithm with Template Correction</w:t>
+      </w:r>
     </w:p>
     <w:p>
       <w:pPr>
@@ -1459,7 +1490,6 @@
     <w:p>
       <w:pPr>
         <w:rPr>
-          <w:rFonts w:hint="cs"/>
           <w:rtl/>
           <w:lang w:bidi="fa-IR"/>
         </w:rPr>
@@ -1542,7 +1572,7 @@
           <w:rPr>
             <w:noProof/>
           </w:rPr>
-          <w:t>3</w:t>
+          <w:t>2</w:t>
         </w:r>
         <w:r>
           <w:rPr>

</xml_diff>

<commit_message>
HW 3: Added Q 1.4 (tracking with template correction)
</commit_message>
<xml_diff>
--- a/Homework 3/My Code/Writeup.docx
+++ b/Homework 3/My Code/Writeup.docx
@@ -30,15 +30,7 @@
         <w:t xml:space="preserve">Azarakhsh Keipour </w:t>
       </w:r>
       <w:r>
-        <w:t>(</w:t>
-      </w:r>
-      <w:proofErr w:type="spellStart"/>
-      <w:r>
-        <w:t>akeipour@andrew</w:t>
-      </w:r>
-      <w:proofErr w:type="spellEnd"/>
-      <w:r>
-        <w:t>)</w:t>
+        <w:t>(akeipour@andrew)</w:t>
       </w:r>
       <w:r>
         <w:tab/>
@@ -118,7 +110,7 @@
           <v:shape id="_x0000_i1025" type="#_x0000_t75" style="width:214.85pt;height:31.7pt" o:ole="">
             <v:imagedata r:id="rId7" o:title=""/>
           </v:shape>
-          <o:OLEObject Type="Embed" ProgID="Equation.DSMT4" ShapeID="_x0000_i1025" DrawAspect="Content" ObjectID="_1517953945" r:id="rId8"/>
+          <o:OLEObject Type="Embed" ProgID="Equation.DSMT4" ShapeID="_x0000_i1025" DrawAspect="Content" ObjectID="_1517984180" r:id="rId8"/>
         </w:object>
       </w:r>
     </w:p>
@@ -134,7 +126,7 @@
           <v:shape id="_x0000_i1026" type="#_x0000_t75" style="width:80.05pt;height:20.15pt" o:ole="">
             <v:imagedata r:id="rId9" o:title=""/>
           </v:shape>
-          <o:OLEObject Type="Embed" ProgID="Equation.DSMT4" ShapeID="_x0000_i1026" DrawAspect="Content" ObjectID="_1517953946" r:id="rId10"/>
+          <o:OLEObject Type="Embed" ProgID="Equation.DSMT4" ShapeID="_x0000_i1026" DrawAspect="Content" ObjectID="_1517984181" r:id="rId10"/>
         </w:object>
       </w:r>
       <w:r>
@@ -154,7 +146,7 @@
           <v:shape id="_x0000_i1027" type="#_x0000_t75" style="width:29.95pt;height:20.15pt" o:ole="">
             <v:imagedata r:id="rId11" o:title=""/>
           </v:shape>
-          <o:OLEObject Type="Embed" ProgID="Equation.DSMT4" ShapeID="_x0000_i1027" DrawAspect="Content" ObjectID="_1517953947" r:id="rId12"/>
+          <o:OLEObject Type="Embed" ProgID="Equation.DSMT4" ShapeID="_x0000_i1027" DrawAspect="Content" ObjectID="_1517984182" r:id="rId12"/>
         </w:object>
       </w:r>
       <w:r>
@@ -170,7 +162,7 @@
           <v:shape id="_x0000_i1028" type="#_x0000_t75" style="width:297.2pt;height:21.9pt" o:ole="">
             <v:imagedata r:id="rId13" o:title=""/>
           </v:shape>
-          <o:OLEObject Type="Embed" ProgID="Equation.DSMT4" ShapeID="_x0000_i1028" DrawAspect="Content" ObjectID="_1517953948" r:id="rId14"/>
+          <o:OLEObject Type="Embed" ProgID="Equation.DSMT4" ShapeID="_x0000_i1028" DrawAspect="Content" ObjectID="_1517984183" r:id="rId14"/>
         </w:object>
       </w:r>
       <w:r>
@@ -189,7 +181,7 @@
           <v:shape id="_x0000_i1029" type="#_x0000_t75" style="width:77.75pt;height:20.15pt" o:ole="">
             <v:imagedata r:id="rId15" o:title=""/>
           </v:shape>
-          <o:OLEObject Type="Embed" ProgID="Equation.DSMT4" ShapeID="_x0000_i1029" DrawAspect="Content" ObjectID="_1517953949" r:id="rId16"/>
+          <o:OLEObject Type="Embed" ProgID="Equation.DSMT4" ShapeID="_x0000_i1029" DrawAspect="Content" ObjectID="_1517984184" r:id="rId16"/>
         </w:object>
       </w:r>
       <w:r>
@@ -203,7 +195,7 @@
           <v:shape id="_x0000_i1030" type="#_x0000_t75" style="width:77.75pt;height:21.9pt" o:ole="">
             <v:imagedata r:id="rId17" o:title=""/>
           </v:shape>
-          <o:OLEObject Type="Embed" ProgID="Equation.DSMT4" ShapeID="_x0000_i1030" DrawAspect="Content" ObjectID="_1517953950" r:id="rId18"/>
+          <o:OLEObject Type="Embed" ProgID="Equation.DSMT4" ShapeID="_x0000_i1030" DrawAspect="Content" ObjectID="_1517984185" r:id="rId18"/>
         </w:object>
       </w:r>
       <w:r>
@@ -217,7 +209,7 @@
           <v:shape id="_x0000_i1031" type="#_x0000_t75" style="width:17.85pt;height:17.85pt" o:ole="">
             <v:imagedata r:id="rId19" o:title=""/>
           </v:shape>
-          <o:OLEObject Type="Embed" ProgID="Equation.DSMT4" ShapeID="_x0000_i1031" DrawAspect="Content" ObjectID="_1517953951" r:id="rId20"/>
+          <o:OLEObject Type="Embed" ProgID="Equation.DSMT4" ShapeID="_x0000_i1031" DrawAspect="Content" ObjectID="_1517984186" r:id="rId20"/>
         </w:object>
       </w:r>
       <w:r>
@@ -231,7 +223,7 @@
           <v:shape id="_x0000_i1032" type="#_x0000_t75" style="width:39.15pt;height:20.15pt" o:ole="">
             <v:imagedata r:id="rId21" o:title=""/>
           </v:shape>
-          <o:OLEObject Type="Embed" ProgID="Equation.DSMT4" ShapeID="_x0000_i1032" DrawAspect="Content" ObjectID="_1517953952" r:id="rId22"/>
+          <o:OLEObject Type="Embed" ProgID="Equation.DSMT4" ShapeID="_x0000_i1032" DrawAspect="Content" ObjectID="_1517984187" r:id="rId22"/>
         </w:object>
       </w:r>
       <w:r>
@@ -248,7 +240,7 @@
           <v:shape id="_x0000_i1033" type="#_x0000_t75" style="width:80.05pt;height:20.15pt" o:ole="">
             <v:imagedata r:id="rId9" o:title=""/>
           </v:shape>
-          <o:OLEObject Type="Embed" ProgID="Equation.DSMT4" ShapeID="_x0000_i1033" DrawAspect="Content" ObjectID="_1517953953" r:id="rId23"/>
+          <o:OLEObject Type="Embed" ProgID="Equation.DSMT4" ShapeID="_x0000_i1033" DrawAspect="Content" ObjectID="_1517984188" r:id="rId23"/>
         </w:object>
       </w:r>
       <w:r>
@@ -264,7 +256,7 @@
           <v:shape id="_x0000_i1034" type="#_x0000_t75" style="width:342.7pt;height:34pt" o:ole="">
             <v:imagedata r:id="rId24" o:title=""/>
           </v:shape>
-          <o:OLEObject Type="Embed" ProgID="Equation.DSMT4" ShapeID="_x0000_i1034" DrawAspect="Content" ObjectID="_1517953954" r:id="rId25"/>
+          <o:OLEObject Type="Embed" ProgID="Equation.DSMT4" ShapeID="_x0000_i1034" DrawAspect="Content" ObjectID="_1517984189" r:id="rId25"/>
         </w:object>
       </w:r>
     </w:p>
@@ -282,7 +274,7 @@
           <v:shape id="_x0000_i1035" type="#_x0000_t75" style="width:447pt;height:73.75pt" o:ole="">
             <v:imagedata r:id="rId26" o:title=""/>
           </v:shape>
-          <o:OLEObject Type="Embed" ProgID="Equation.DSMT4" ShapeID="_x0000_i1035" DrawAspect="Content" ObjectID="_1517953955" r:id="rId27"/>
+          <o:OLEObject Type="Embed" ProgID="Equation.DSMT4" ShapeID="_x0000_i1035" DrawAspect="Content" ObjectID="_1517984190" r:id="rId27"/>
         </w:object>
       </w:r>
     </w:p>
@@ -300,7 +292,7 @@
           <v:shape id="_x0000_i1036" type="#_x0000_t75" style="width:413pt;height:39.75pt" o:ole="">
             <v:imagedata r:id="rId28" o:title=""/>
           </v:shape>
-          <o:OLEObject Type="Embed" ProgID="Equation.DSMT4" ShapeID="_x0000_i1036" DrawAspect="Content" ObjectID="_1517953956" r:id="rId29"/>
+          <o:OLEObject Type="Embed" ProgID="Equation.DSMT4" ShapeID="_x0000_i1036" DrawAspect="Content" ObjectID="_1517984191" r:id="rId29"/>
         </w:object>
       </w:r>
     </w:p>
@@ -318,7 +310,7 @@
           <v:shape id="_x0000_i1037" type="#_x0000_t75" style="width:297.8pt;height:111.75pt" o:ole="">
             <v:imagedata r:id="rId30" o:title=""/>
           </v:shape>
-          <o:OLEObject Type="Embed" ProgID="Equation.DSMT4" ShapeID="_x0000_i1037" DrawAspect="Content" ObjectID="_1517953957" r:id="rId31"/>
+          <o:OLEObject Type="Embed" ProgID="Equation.DSMT4" ShapeID="_x0000_i1037" DrawAspect="Content" ObjectID="_1517984192" r:id="rId31"/>
         </w:object>
       </w:r>
       <w:r>
@@ -339,7 +331,7 @@
           <v:shape id="_x0000_i1038" type="#_x0000_t75" style="width:437.75pt;height:66.25pt" o:ole="">
             <v:imagedata r:id="rId32" o:title=""/>
           </v:shape>
-          <o:OLEObject Type="Embed" ProgID="Equation.DSMT4" ShapeID="_x0000_i1038" DrawAspect="Content" ObjectID="_1517953958" r:id="rId33"/>
+          <o:OLEObject Type="Embed" ProgID="Equation.DSMT4" ShapeID="_x0000_i1038" DrawAspect="Content" ObjectID="_1517984193" r:id="rId33"/>
         </w:object>
       </w:r>
       <w:r>
@@ -358,7 +350,7 @@
           <v:shape id="_x0000_i1039" type="#_x0000_t75" style="width:24.75pt;height:15pt" o:ole="">
             <v:imagedata r:id="rId34" o:title=""/>
           </v:shape>
-          <o:OLEObject Type="Embed" ProgID="Equation.DSMT4" ShapeID="_x0000_i1039" DrawAspect="Content" ObjectID="_1517953959" r:id="rId35"/>
+          <o:OLEObject Type="Embed" ProgID="Equation.DSMT4" ShapeID="_x0000_i1039" DrawAspect="Content" ObjectID="_1517984194" r:id="rId35"/>
         </w:object>
       </w:r>
       <w:r>
@@ -372,7 +364,7 @@
           <v:shape id="_x0000_i1040" type="#_x0000_t75" style="width:24.75pt;height:15pt" o:ole="">
             <v:imagedata r:id="rId36" o:title=""/>
           </v:shape>
-          <o:OLEObject Type="Embed" ProgID="Equation.DSMT4" ShapeID="_x0000_i1040" DrawAspect="Content" ObjectID="_1517953960" r:id="rId37"/>
+          <o:OLEObject Type="Embed" ProgID="Equation.DSMT4" ShapeID="_x0000_i1040" DrawAspect="Content" ObjectID="_1517984195" r:id="rId37"/>
         </w:object>
       </w:r>
       <w:r>
@@ -386,7 +378,7 @@
           <v:shape id="_x0000_i1041" type="#_x0000_t75" style="width:62.2pt;height:29.95pt" o:ole="">
             <v:imagedata r:id="rId38" o:title=""/>
           </v:shape>
-          <o:OLEObject Type="Embed" ProgID="Equation.DSMT4" ShapeID="_x0000_i1041" DrawAspect="Content" ObjectID="_1517953961" r:id="rId39"/>
+          <o:OLEObject Type="Embed" ProgID="Equation.DSMT4" ShapeID="_x0000_i1041" DrawAspect="Content" ObjectID="_1517984196" r:id="rId39"/>
         </w:object>
       </w:r>
       <w:r>
@@ -445,7 +437,7 @@
           <v:shape id="_x0000_i1042" type="#_x0000_t75" style="width:17.85pt;height:13.8pt" o:ole="">
             <v:imagedata r:id="rId40" o:title=""/>
           </v:shape>
-          <o:OLEObject Type="Embed" ProgID="Equation.DSMT4" ShapeID="_x0000_i1042" DrawAspect="Content" ObjectID="_1517953962" r:id="rId41"/>
+          <o:OLEObject Type="Embed" ProgID="Equation.DSMT4" ShapeID="_x0000_i1042" DrawAspect="Content" ObjectID="_1517984197" r:id="rId41"/>
         </w:object>
       </w:r>
       <w:r>
@@ -459,7 +451,7 @@
           <v:shape id="_x0000_i1043" type="#_x0000_t75" style="width:17.3pt;height:13.8pt" o:ole="">
             <v:imagedata r:id="rId42" o:title=""/>
           </v:shape>
-          <o:OLEObject Type="Embed" ProgID="Equation.DSMT4" ShapeID="_x0000_i1043" DrawAspect="Content" ObjectID="_1517953963" r:id="rId43"/>
+          <o:OLEObject Type="Embed" ProgID="Equation.DSMT4" ShapeID="_x0000_i1043" DrawAspect="Content" ObjectID="_1517984198" r:id="rId43"/>
         </w:object>
       </w:r>
       <w:r>
@@ -484,7 +476,7 @@
           <v:shape id="_x0000_i1044" type="#_x0000_t75" style="width:349.05pt;height:31.7pt" o:ole="">
             <v:imagedata r:id="rId44" o:title=""/>
           </v:shape>
-          <o:OLEObject Type="Embed" ProgID="Equation.DSMT4" ShapeID="_x0000_i1044" DrawAspect="Content" ObjectID="_1517953964" r:id="rId45"/>
+          <o:OLEObject Type="Embed" ProgID="Equation.DSMT4" ShapeID="_x0000_i1044" DrawAspect="Content" ObjectID="_1517984199" r:id="rId45"/>
         </w:object>
       </w:r>
     </w:p>
@@ -507,7 +499,7 @@
           <v:shape id="_x0000_i1045" type="#_x0000_t75" style="width:39.15pt;height:20.15pt" o:ole="">
             <v:imagedata r:id="rId46" o:title=""/>
           </v:shape>
-          <o:OLEObject Type="Embed" ProgID="Equation.DSMT4" ShapeID="_x0000_i1045" DrawAspect="Content" ObjectID="_1517953965" r:id="rId47"/>
+          <o:OLEObject Type="Embed" ProgID="Equation.DSMT4" ShapeID="_x0000_i1045" DrawAspect="Content" ObjectID="_1517984200" r:id="rId47"/>
         </w:object>
       </w:r>
       <w:r>
@@ -525,7 +517,7 @@
           <v:shape id="_x0000_i1046" type="#_x0000_t75" style="width:62.8pt;height:20.15pt" o:ole="">
             <v:imagedata r:id="rId48" o:title=""/>
           </v:shape>
-          <o:OLEObject Type="Embed" ProgID="Equation.DSMT4" ShapeID="_x0000_i1046" DrawAspect="Content" ObjectID="_1517953966" r:id="rId49"/>
+          <o:OLEObject Type="Embed" ProgID="Equation.DSMT4" ShapeID="_x0000_i1046" DrawAspect="Content" ObjectID="_1517984201" r:id="rId49"/>
         </w:object>
       </w:r>
       <w:r>
@@ -545,7 +537,7 @@
           <v:shape id="_x0000_i1047" type="#_x0000_t75" style="width:127.85pt;height:20.15pt" o:ole="">
             <v:imagedata r:id="rId50" o:title=""/>
           </v:shape>
-          <o:OLEObject Type="Embed" ProgID="Equation.DSMT4" ShapeID="_x0000_i1047" DrawAspect="Content" ObjectID="_1517953967" r:id="rId51"/>
+          <o:OLEObject Type="Embed" ProgID="Equation.DSMT4" ShapeID="_x0000_i1047" DrawAspect="Content" ObjectID="_1517984202" r:id="rId51"/>
         </w:object>
       </w:r>
       <w:r>
@@ -568,7 +560,7 @@
           <v:shape id="_x0000_i1048" type="#_x0000_t75" style="width:62.8pt;height:20.15pt" o:ole="">
             <v:imagedata r:id="rId52" o:title=""/>
           </v:shape>
-          <o:OLEObject Type="Embed" ProgID="Equation.DSMT4" ShapeID="_x0000_i1048" DrawAspect="Content" ObjectID="_1517953968" r:id="rId53"/>
+          <o:OLEObject Type="Embed" ProgID="Equation.DSMT4" ShapeID="_x0000_i1048" DrawAspect="Content" ObjectID="_1517984203" r:id="rId53"/>
         </w:object>
       </w:r>
       <w:r>
@@ -584,7 +576,7 @@
           <v:shape id="_x0000_i1049" type="#_x0000_t75" style="width:385.9pt;height:21.9pt" o:ole="">
             <v:imagedata r:id="rId54" o:title=""/>
           </v:shape>
-          <o:OLEObject Type="Embed" ProgID="Equation.DSMT4" ShapeID="_x0000_i1049" DrawAspect="Content" ObjectID="_1517953969" r:id="rId55"/>
+          <o:OLEObject Type="Embed" ProgID="Equation.DSMT4" ShapeID="_x0000_i1049" DrawAspect="Content" ObjectID="_1517984204" r:id="rId55"/>
         </w:object>
       </w:r>
       <w:r>
@@ -603,7 +595,7 @@
           <v:shape id="_x0000_i1050" type="#_x0000_t75" style="width:77.75pt;height:20.15pt" o:ole="">
             <v:imagedata r:id="rId15" o:title=""/>
           </v:shape>
-          <o:OLEObject Type="Embed" ProgID="Equation.DSMT4" ShapeID="_x0000_i1050" DrawAspect="Content" ObjectID="_1517953970" r:id="rId56"/>
+          <o:OLEObject Type="Embed" ProgID="Equation.DSMT4" ShapeID="_x0000_i1050" DrawAspect="Content" ObjectID="_1517984205" r:id="rId56"/>
         </w:object>
       </w:r>
       <w:r>
@@ -617,7 +609,7 @@
           <v:shape id="_x0000_i1051" type="#_x0000_t75" style="width:77.75pt;height:21.9pt" o:ole="">
             <v:imagedata r:id="rId17" o:title=""/>
           </v:shape>
-          <o:OLEObject Type="Embed" ProgID="Equation.DSMT4" ShapeID="_x0000_i1051" DrawAspect="Content" ObjectID="_1517953971" r:id="rId57"/>
+          <o:OLEObject Type="Embed" ProgID="Equation.DSMT4" ShapeID="_x0000_i1051" DrawAspect="Content" ObjectID="_1517984206" r:id="rId57"/>
         </w:object>
       </w:r>
       <w:r>
@@ -634,7 +626,7 @@
           <v:shape id="_x0000_i1052" type="#_x0000_t75" style="width:17.85pt;height:17.85pt" o:ole="">
             <v:imagedata r:id="rId19" o:title=""/>
           </v:shape>
-          <o:OLEObject Type="Embed" ProgID="Equation.DSMT4" ShapeID="_x0000_i1052" DrawAspect="Content" ObjectID="_1517953972" r:id="rId58"/>
+          <o:OLEObject Type="Embed" ProgID="Equation.DSMT4" ShapeID="_x0000_i1052" DrawAspect="Content" ObjectID="_1517984207" r:id="rId58"/>
         </w:object>
       </w:r>
       <w:r>
@@ -648,7 +640,7 @@
           <v:shape id="_x0000_i1053" type="#_x0000_t75" style="width:39.15pt;height:20.15pt" o:ole="">
             <v:imagedata r:id="rId21" o:title=""/>
           </v:shape>
-          <o:OLEObject Type="Embed" ProgID="Equation.DSMT4" ShapeID="_x0000_i1053" DrawAspect="Content" ObjectID="_1517953973" r:id="rId59"/>
+          <o:OLEObject Type="Embed" ProgID="Equation.DSMT4" ShapeID="_x0000_i1053" DrawAspect="Content" ObjectID="_1517984208" r:id="rId59"/>
         </w:object>
       </w:r>
       <w:r>
@@ -664,7 +656,7 @@
           <v:shape id="_x0000_i1054" type="#_x0000_t75" style="width:470pt;height:34pt" o:ole="">
             <v:imagedata r:id="rId60" o:title=""/>
           </v:shape>
-          <o:OLEObject Type="Embed" ProgID="Equation.DSMT4" ShapeID="_x0000_i1054" DrawAspect="Content" ObjectID="_1517953974" r:id="rId61"/>
+          <o:OLEObject Type="Embed" ProgID="Equation.DSMT4" ShapeID="_x0000_i1054" DrawAspect="Content" ObjectID="_1517984209" r:id="rId61"/>
         </w:object>
       </w:r>
     </w:p>
@@ -715,7 +707,7 @@
           <v:shape id="_x0000_i1055" type="#_x0000_t75" style="width:17.85pt;height:17.85pt" o:ole="">
             <v:imagedata r:id="rId62" o:title=""/>
           </v:shape>
-          <o:OLEObject Type="Embed" ProgID="Equation.DSMT4" ShapeID="_x0000_i1055" DrawAspect="Content" ObjectID="_1517953975" r:id="rId63"/>
+          <o:OLEObject Type="Embed" ProgID="Equation.DSMT4" ShapeID="_x0000_i1055" DrawAspect="Content" ObjectID="_1517984210" r:id="rId63"/>
         </w:object>
       </w:r>
       <w:r>
@@ -733,7 +725,7 @@
           <v:shape id="_x0000_i1056" type="#_x0000_t75" style="width:61.05pt;height:20.15pt" o:ole="">
             <v:imagedata r:id="rId64" o:title=""/>
           </v:shape>
-          <o:OLEObject Type="Embed" ProgID="Equation.DSMT4" ShapeID="_x0000_i1056" DrawAspect="Content" ObjectID="_1517953976" r:id="rId65"/>
+          <o:OLEObject Type="Embed" ProgID="Equation.DSMT4" ShapeID="_x0000_i1056" DrawAspect="Content" ObjectID="_1517984211" r:id="rId65"/>
         </w:object>
       </w:r>
       <w:r>
@@ -757,7 +749,7 @@
           <v:shape id="_x0000_i1057" type="#_x0000_t75" style="width:103.1pt;height:20.15pt" o:ole="">
             <v:imagedata r:id="rId66" o:title=""/>
           </v:shape>
-          <o:OLEObject Type="Embed" ProgID="Equation.DSMT4" ShapeID="_x0000_i1057" DrawAspect="Content" ObjectID="_1517953977" r:id="rId67"/>
+          <o:OLEObject Type="Embed" ProgID="Equation.DSMT4" ShapeID="_x0000_i1057" DrawAspect="Content" ObjectID="_1517984212" r:id="rId67"/>
         </w:object>
       </w:r>
       <w:r>
@@ -787,7 +779,7 @@
           <v:shape id="_x0000_i1058" type="#_x0000_t75" style="width:403.8pt;height:34pt" o:ole="">
             <v:imagedata r:id="rId68" o:title=""/>
           </v:shape>
-          <o:OLEObject Type="Embed" ProgID="Equation.DSMT4" ShapeID="_x0000_i1058" DrawAspect="Content" ObjectID="_1517953978" r:id="rId69"/>
+          <o:OLEObject Type="Embed" ProgID="Equation.DSMT4" ShapeID="_x0000_i1058" DrawAspect="Content" ObjectID="_1517984213" r:id="rId69"/>
         </w:object>
       </w:r>
     </w:p>
@@ -818,7 +810,7 @@
           <v:shape id="_x0000_i1059" type="#_x0000_t75" style="width:17.3pt;height:13.25pt" o:ole="">
             <v:imagedata r:id="rId70" o:title=""/>
           </v:shape>
-          <o:OLEObject Type="Embed" ProgID="Equation.DSMT4" ShapeID="_x0000_i1059" DrawAspect="Content" ObjectID="_1517953979" r:id="rId71"/>
+          <o:OLEObject Type="Embed" ProgID="Equation.DSMT4" ShapeID="_x0000_i1059" DrawAspect="Content" ObjectID="_1517984214" r:id="rId71"/>
         </w:object>
       </w:r>
       <w:r>
@@ -842,7 +834,7 @@
           <v:shape id="_x0000_i1060" type="#_x0000_t75" style="width:16.15pt;height:13.25pt" o:ole="">
             <v:imagedata r:id="rId72" o:title=""/>
           </v:shape>
-          <o:OLEObject Type="Embed" ProgID="Equation.DSMT4" ShapeID="_x0000_i1060" DrawAspect="Content" ObjectID="_1517953980" r:id="rId73"/>
+          <o:OLEObject Type="Embed" ProgID="Equation.DSMT4" ShapeID="_x0000_i1060" DrawAspect="Content" ObjectID="_1517984215" r:id="rId73"/>
         </w:object>
       </w:r>
       <w:r>
@@ -861,7 +853,7 @@
           <v:shape id="_x0000_i1061" type="#_x0000_t75" style="width:434.9pt;height:36.85pt" o:ole="">
             <v:imagedata r:id="rId74" o:title=""/>
           </v:shape>
-          <o:OLEObject Type="Embed" ProgID="Equation.DSMT4" ShapeID="_x0000_i1061" DrawAspect="Content" ObjectID="_1517953981" r:id="rId75"/>
+          <o:OLEObject Type="Embed" ProgID="Equation.DSMT4" ShapeID="_x0000_i1061" DrawAspect="Content" ObjectID="_1517984216" r:id="rId75"/>
         </w:object>
       </w:r>
     </w:p>
@@ -874,7 +866,7 @@
           <v:shape id="_x0000_i1062" type="#_x0000_t75" style="width:434.9pt;height:36.85pt" o:ole="">
             <v:imagedata r:id="rId76" o:title=""/>
           </v:shape>
-          <o:OLEObject Type="Embed" ProgID="Equation.DSMT4" ShapeID="_x0000_i1062" DrawAspect="Content" ObjectID="_1517953982" r:id="rId77"/>
+          <o:OLEObject Type="Embed" ProgID="Equation.DSMT4" ShapeID="_x0000_i1062" DrawAspect="Content" ObjectID="_1517984217" r:id="rId77"/>
         </w:object>
       </w:r>
     </w:p>
@@ -920,7 +912,7 @@
           <v:shape id="_x0000_i1063" type="#_x0000_t75" style="width:466pt;height:84.1pt" o:ole="">
             <v:imagedata r:id="rId78" o:title=""/>
           </v:shape>
-          <o:OLEObject Type="Embed" ProgID="Equation.DSMT4" ShapeID="_x0000_i1063" DrawAspect="Content" ObjectID="_1517953983" r:id="rId79"/>
+          <o:OLEObject Type="Embed" ProgID="Equation.DSMT4" ShapeID="_x0000_i1063" DrawAspect="Content" ObjectID="_1517984218" r:id="rId79"/>
         </w:object>
       </w:r>
       <w:r>
@@ -1435,41 +1427,530 @@
           <w:sz w:val="20"/>
           <w:szCs w:val="16"/>
         </w:rPr>
-        <w:t>result</w:t>
+        <w:t>result of Lucas-Kanade tracking algorithm on frames 1, 100, 200, 300 and 400 of the given sequence.</w:t>
+      </w:r>
+    </w:p>
+    <w:p>
+      <w:pPr>
+        <w:rPr>
+          <w:lang w:bidi="fa-IR"/>
+        </w:rPr>
+      </w:pPr>
+    </w:p>
+    <w:p>
+      <w:pPr>
+        <w:pStyle w:val="Heading2"/>
+        <w:rPr>
+          <w:lang w:bidi="fa-IR"/>
+        </w:rPr>
+      </w:pPr>
+      <w:r>
+        <w:rPr>
+          <w:lang w:bidi="fa-IR"/>
+        </w:rPr>
+        <w:t>Q 1.</w:t>
+      </w:r>
+      <w:r>
+        <w:rPr>
+          <w:lang w:bidi="fa-IR"/>
+        </w:rPr>
+        <w:t>4</w:t>
+      </w:r>
+      <w:r>
+        <w:rPr>
+          <w:lang w:bidi="fa-IR"/>
+        </w:rPr>
+        <w:t xml:space="preserve"> </w:t>
+      </w:r>
+      <w:r>
+        <w:t>Lucas-Kanade Algorithm with Template Correction</w:t>
+      </w:r>
+    </w:p>
+    <w:p>
+      <w:pPr>
+        <w:rPr>
+          <w:lang w:bidi="fa-IR"/>
+        </w:rPr>
+      </w:pPr>
+      <w:r>
+        <w:rPr>
+          <w:lang w:bidi="fa-IR"/>
+        </w:rPr>
+        <w:t xml:space="preserve">The results are shown in Figure </w:t>
+      </w:r>
+      <w:r>
+        <w:rPr>
+          <w:lang w:bidi="fa-IR"/>
+        </w:rPr>
+        <w:t>2</w:t>
+      </w:r>
+      <w:r>
+        <w:rPr>
+          <w:lang w:bidi="fa-IR"/>
+        </w:rPr>
+        <w:t>.</w:t>
+      </w:r>
+      <w:r>
+        <w:rPr>
+          <w:lang w:bidi="fa-IR"/>
+        </w:rPr>
+        <w:t xml:space="preserve"> It is clearly shown how the corrected template (yellow box) is able to track the car without a drift, while the normal Lucas-Kanade template (green box) drifts from the correct position after a while.</w:t>
       </w:r>
       <w:bookmarkStart w:id="0" w:name="_GoBack"/>
       <w:bookmarkEnd w:id="0"/>
-      <w:r>
+    </w:p>
+    <w:p>
+      <w:pPr>
+        <w:rPr>
+          <w:lang w:bidi="fa-IR"/>
+        </w:rPr>
+      </w:pPr>
+    </w:p>
+    <w:tbl>
+      <w:tblPr>
+        <w:tblStyle w:val="TableGrid"/>
+        <w:tblW w:w="0" w:type="auto"/>
+        <w:tblBorders>
+          <w:top w:val="none" w:sz="0" w:space="0" w:color="auto"/>
+          <w:left w:val="none" w:sz="0" w:space="0" w:color="auto"/>
+          <w:bottom w:val="none" w:sz="0" w:space="0" w:color="auto"/>
+          <w:right w:val="none" w:sz="0" w:space="0" w:color="auto"/>
+          <w:insideH w:val="none" w:sz="0" w:space="0" w:color="auto"/>
+          <w:insideV w:val="none" w:sz="0" w:space="0" w:color="auto"/>
+        </w:tblBorders>
+        <w:tblCellMar>
+          <w:left w:w="0" w:type="dxa"/>
+          <w:right w:w="0" w:type="dxa"/>
+        </w:tblCellMar>
+        <w:tblLook w:val="04A0" w:firstRow="1" w:lastRow="0" w:firstColumn="1" w:lastColumn="0" w:noHBand="0" w:noVBand="1"/>
+      </w:tblPr>
+      <w:tblGrid>
+        <w:gridCol w:w="1870"/>
+        <w:gridCol w:w="1870"/>
+        <w:gridCol w:w="1870"/>
+        <w:gridCol w:w="1870"/>
+        <w:gridCol w:w="1870"/>
+      </w:tblGrid>
+      <w:tr>
+        <w:tc>
+          <w:tcPr>
+            <w:tcW w:w="1870" w:type="dxa"/>
+          </w:tcPr>
+          <w:p>
+            <w:pPr>
+              <w:ind w:firstLine="0"/>
+              <w:rPr>
+                <w:lang w:bidi="fa-IR"/>
+              </w:rPr>
+            </w:pPr>
+            <w:r>
+              <w:rPr>
+                <w:noProof/>
+              </w:rPr>
+              <w:drawing>
+                <wp:inline distT="0" distB="0" distL="0" distR="0" wp14:anchorId="2FF4CB72" wp14:editId="5D2D94A0">
+                  <wp:extent cx="1140460" cy="899769"/>
+                  <wp:effectExtent l="0" t="0" r="2540" b="0"/>
+                  <wp:docPr id="7" name="Picture 7" descr="C:\Users\Azarakhsh\Desktop\CMU\Vision\Homework 3\My Code\results\q1_4_frame_1.jpg"/>
+                  <wp:cNvGraphicFramePr>
+                    <a:graphicFrameLocks xmlns:a="http://schemas.openxmlformats.org/drawingml/2006/main" noChangeAspect="1"/>
+                  </wp:cNvGraphicFramePr>
+                  <a:graphic xmlns:a="http://schemas.openxmlformats.org/drawingml/2006/main">
+                    <a:graphicData uri="http://schemas.openxmlformats.org/drawingml/2006/picture">
+                      <pic:pic xmlns:pic="http://schemas.openxmlformats.org/drawingml/2006/picture">
+                        <pic:nvPicPr>
+                          <pic:cNvPr id="0" name="Picture 40" descr="C:\Users\Azarakhsh\Desktop\CMU\Vision\Homework 3\My Code\results\q1_4_frame_1.jpg"/>
+                          <pic:cNvPicPr>
+                            <a:picLocks noChangeAspect="1" noChangeArrowheads="1"/>
+                          </pic:cNvPicPr>
+                        </pic:nvPicPr>
+                        <pic:blipFill rotWithShape="1">
+                          <a:blip r:embed="rId85" cstate="print">
+                            <a:extLst>
+                              <a:ext uri="{28A0092B-C50C-407E-A947-70E740481C1C}">
+                                <a14:useLocalDpi xmlns:a14="http://schemas.microsoft.com/office/drawing/2010/main" val="0"/>
+                              </a:ext>
+                            </a:extLst>
+                          </a:blip>
+                          <a:srcRect l="17036" t="7377" r="16558" b="22769"/>
+                          <a:stretch/>
+                        </pic:blipFill>
+                        <pic:spPr bwMode="auto">
+                          <a:xfrm>
+                            <a:off x="0" y="0"/>
+                            <a:ext cx="1141556" cy="900634"/>
+                          </a:xfrm>
+                          <a:prstGeom prst="rect">
+                            <a:avLst/>
+                          </a:prstGeom>
+                          <a:noFill/>
+                          <a:ln>
+                            <a:noFill/>
+                          </a:ln>
+                          <a:extLst>
+                            <a:ext uri="{53640926-AAD7-44D8-BBD7-CCE9431645EC}">
+                              <a14:shadowObscured xmlns:a14="http://schemas.microsoft.com/office/drawing/2010/main"/>
+                            </a:ext>
+                          </a:extLst>
+                        </pic:spPr>
+                      </pic:pic>
+                    </a:graphicData>
+                  </a:graphic>
+                </wp:inline>
+              </w:drawing>
+            </w:r>
+          </w:p>
+        </w:tc>
+        <w:tc>
+          <w:tcPr>
+            <w:tcW w:w="1870" w:type="dxa"/>
+          </w:tcPr>
+          <w:p>
+            <w:pPr>
+              <w:ind w:firstLine="0"/>
+              <w:rPr>
+                <w:lang w:bidi="fa-IR"/>
+              </w:rPr>
+            </w:pPr>
+            <w:r>
+              <w:rPr>
+                <w:noProof/>
+              </w:rPr>
+              <w:drawing>
+                <wp:inline distT="0" distB="0" distL="0" distR="0" wp14:anchorId="38ABB184" wp14:editId="2DC5E44E">
+                  <wp:extent cx="1133475" cy="899160"/>
+                  <wp:effectExtent l="0" t="0" r="0" b="0"/>
+                  <wp:docPr id="8" name="Picture 8" descr="C:\Users\Azarakhsh\Desktop\CMU\Vision\Homework 3\My Code\results\q1_4_frame_100.jpg"/>
+                  <wp:cNvGraphicFramePr>
+                    <a:graphicFrameLocks xmlns:a="http://schemas.openxmlformats.org/drawingml/2006/main" noChangeAspect="1"/>
+                  </wp:cNvGraphicFramePr>
+                  <a:graphic xmlns:a="http://schemas.openxmlformats.org/drawingml/2006/main">
+                    <a:graphicData uri="http://schemas.openxmlformats.org/drawingml/2006/picture">
+                      <pic:pic xmlns:pic="http://schemas.openxmlformats.org/drawingml/2006/picture">
+                        <pic:nvPicPr>
+                          <pic:cNvPr id="0" name="Picture 41" descr="C:\Users\Azarakhsh\Desktop\CMU\Vision\Homework 3\My Code\results\q1_4_frame_100.jpg"/>
+                          <pic:cNvPicPr>
+                            <a:picLocks noChangeAspect="1" noChangeArrowheads="1"/>
+                          </pic:cNvPicPr>
+                        </pic:nvPicPr>
+                        <pic:blipFill rotWithShape="1">
+                          <a:blip r:embed="rId86" cstate="print">
+                            <a:extLst>
+                              <a:ext uri="{28A0092B-C50C-407E-A947-70E740481C1C}">
+                                <a14:useLocalDpi xmlns:a14="http://schemas.microsoft.com/office/drawing/2010/main" val="0"/>
+                              </a:ext>
+                            </a:extLst>
+                          </a:blip>
+                          <a:srcRect l="17031" t="7943" r="16949" b="22225"/>
+                          <a:stretch/>
+                        </pic:blipFill>
+                        <pic:spPr bwMode="auto">
+                          <a:xfrm>
+                            <a:off x="0" y="0"/>
+                            <a:ext cx="1134933" cy="900317"/>
+                          </a:xfrm>
+                          <a:prstGeom prst="rect">
+                            <a:avLst/>
+                          </a:prstGeom>
+                          <a:noFill/>
+                          <a:ln>
+                            <a:noFill/>
+                          </a:ln>
+                          <a:extLst>
+                            <a:ext uri="{53640926-AAD7-44D8-BBD7-CCE9431645EC}">
+                              <a14:shadowObscured xmlns:a14="http://schemas.microsoft.com/office/drawing/2010/main"/>
+                            </a:ext>
+                          </a:extLst>
+                        </pic:spPr>
+                      </pic:pic>
+                    </a:graphicData>
+                  </a:graphic>
+                </wp:inline>
+              </w:drawing>
+            </w:r>
+          </w:p>
+        </w:tc>
+        <w:tc>
+          <w:tcPr>
+            <w:tcW w:w="1870" w:type="dxa"/>
+          </w:tcPr>
+          <w:p>
+            <w:pPr>
+              <w:ind w:firstLine="0"/>
+              <w:rPr>
+                <w:lang w:bidi="fa-IR"/>
+              </w:rPr>
+            </w:pPr>
+            <w:r>
+              <w:rPr>
+                <w:noProof/>
+              </w:rPr>
+              <w:drawing>
+                <wp:inline distT="0" distB="0" distL="0" distR="0" wp14:anchorId="1BD44587" wp14:editId="397C0092">
+                  <wp:extent cx="1133080" cy="898678"/>
+                  <wp:effectExtent l="0" t="0" r="0" b="0"/>
+                  <wp:docPr id="9" name="Picture 9" descr="C:\Users\Azarakhsh\Desktop\CMU\Vision\Homework 3\My Code\results\q1_4_frame_200.jpg"/>
+                  <wp:cNvGraphicFramePr>
+                    <a:graphicFrameLocks xmlns:a="http://schemas.openxmlformats.org/drawingml/2006/main" noChangeAspect="1"/>
+                  </wp:cNvGraphicFramePr>
+                  <a:graphic xmlns:a="http://schemas.openxmlformats.org/drawingml/2006/main">
+                    <a:graphicData uri="http://schemas.openxmlformats.org/drawingml/2006/picture">
+                      <pic:pic xmlns:pic="http://schemas.openxmlformats.org/drawingml/2006/picture">
+                        <pic:nvPicPr>
+                          <pic:cNvPr id="0" name="Picture 42" descr="C:\Users\Azarakhsh\Desktop\CMU\Vision\Homework 3\My Code\results\q1_4_frame_200.jpg"/>
+                          <pic:cNvPicPr>
+                            <a:picLocks noChangeAspect="1" noChangeArrowheads="1"/>
+                          </pic:cNvPicPr>
+                        </pic:nvPicPr>
+                        <pic:blipFill rotWithShape="1">
+                          <a:blip r:embed="rId87" cstate="print">
+                            <a:extLst>
+                              <a:ext uri="{28A0092B-C50C-407E-A947-70E740481C1C}">
+                                <a14:useLocalDpi xmlns:a14="http://schemas.microsoft.com/office/drawing/2010/main" val="0"/>
+                              </a:ext>
+                            </a:extLst>
+                          </a:blip>
+                          <a:srcRect l="17036" t="7385" r="16967" b="22822"/>
+                          <a:stretch/>
+                        </pic:blipFill>
+                        <pic:spPr bwMode="auto">
+                          <a:xfrm>
+                            <a:off x="0" y="0"/>
+                            <a:ext cx="1134549" cy="899843"/>
+                          </a:xfrm>
+                          <a:prstGeom prst="rect">
+                            <a:avLst/>
+                          </a:prstGeom>
+                          <a:noFill/>
+                          <a:ln>
+                            <a:noFill/>
+                          </a:ln>
+                          <a:extLst>
+                            <a:ext uri="{53640926-AAD7-44D8-BBD7-CCE9431645EC}">
+                              <a14:shadowObscured xmlns:a14="http://schemas.microsoft.com/office/drawing/2010/main"/>
+                            </a:ext>
+                          </a:extLst>
+                        </pic:spPr>
+                      </pic:pic>
+                    </a:graphicData>
+                  </a:graphic>
+                </wp:inline>
+              </w:drawing>
+            </w:r>
+          </w:p>
+        </w:tc>
+        <w:tc>
+          <w:tcPr>
+            <w:tcW w:w="1870" w:type="dxa"/>
+          </w:tcPr>
+          <w:p>
+            <w:pPr>
+              <w:ind w:firstLine="0"/>
+              <w:rPr>
+                <w:lang w:bidi="fa-IR"/>
+              </w:rPr>
+            </w:pPr>
+            <w:r>
+              <w:rPr>
+                <w:noProof/>
+              </w:rPr>
+              <w:drawing>
+                <wp:inline distT="0" distB="0" distL="0" distR="0" wp14:anchorId="652EA12D" wp14:editId="48EA27C5">
+                  <wp:extent cx="1125080" cy="899186"/>
+                  <wp:effectExtent l="0" t="0" r="0" b="0"/>
+                  <wp:docPr id="11" name="Picture 11" descr="C:\Users\Azarakhsh\Desktop\CMU\Vision\Homework 3\My Code\results\q1_4_frame_300.jpg"/>
+                  <wp:cNvGraphicFramePr>
+                    <a:graphicFrameLocks xmlns:a="http://schemas.openxmlformats.org/drawingml/2006/main" noChangeAspect="1"/>
+                  </wp:cNvGraphicFramePr>
+                  <a:graphic xmlns:a="http://schemas.openxmlformats.org/drawingml/2006/main">
+                    <a:graphicData uri="http://schemas.openxmlformats.org/drawingml/2006/picture">
+                      <pic:pic xmlns:pic="http://schemas.openxmlformats.org/drawingml/2006/picture">
+                        <pic:nvPicPr>
+                          <pic:cNvPr id="0" name="Picture 43" descr="C:\Users\Azarakhsh\Desktop\CMU\Vision\Homework 3\My Code\results\q1_4_frame_300.jpg"/>
+                          <pic:cNvPicPr>
+                            <a:picLocks noChangeAspect="1" noChangeArrowheads="1"/>
+                          </pic:cNvPicPr>
+                        </pic:nvPicPr>
+                        <pic:blipFill rotWithShape="1">
+                          <a:blip r:embed="rId88" cstate="print">
+                            <a:extLst>
+                              <a:ext uri="{28A0092B-C50C-407E-A947-70E740481C1C}">
+                                <a14:useLocalDpi xmlns:a14="http://schemas.microsoft.com/office/drawing/2010/main" val="0"/>
+                              </a:ext>
+                            </a:extLst>
+                          </a:blip>
+                          <a:srcRect l="17038" t="6807" r="17399" b="23326"/>
+                          <a:stretch/>
+                        </pic:blipFill>
+                        <pic:spPr bwMode="auto">
+                          <a:xfrm>
+                            <a:off x="0" y="0"/>
+                            <a:ext cx="1127083" cy="900787"/>
+                          </a:xfrm>
+                          <a:prstGeom prst="rect">
+                            <a:avLst/>
+                          </a:prstGeom>
+                          <a:noFill/>
+                          <a:ln>
+                            <a:noFill/>
+                          </a:ln>
+                          <a:extLst>
+                            <a:ext uri="{53640926-AAD7-44D8-BBD7-CCE9431645EC}">
+                              <a14:shadowObscured xmlns:a14="http://schemas.microsoft.com/office/drawing/2010/main"/>
+                            </a:ext>
+                          </a:extLst>
+                        </pic:spPr>
+                      </pic:pic>
+                    </a:graphicData>
+                  </a:graphic>
+                </wp:inline>
+              </w:drawing>
+            </w:r>
+          </w:p>
+        </w:tc>
+        <w:tc>
+          <w:tcPr>
+            <w:tcW w:w="1870" w:type="dxa"/>
+          </w:tcPr>
+          <w:p>
+            <w:pPr>
+              <w:ind w:firstLine="0"/>
+              <w:rPr>
+                <w:lang w:bidi="fa-IR"/>
+              </w:rPr>
+            </w:pPr>
+            <w:r>
+              <w:rPr>
+                <w:noProof/>
+              </w:rPr>
+              <w:drawing>
+                <wp:inline distT="0" distB="0" distL="0" distR="0" wp14:anchorId="5A048409" wp14:editId="7A4A3471">
+                  <wp:extent cx="1133475" cy="905539"/>
+                  <wp:effectExtent l="0" t="0" r="0" b="8890"/>
+                  <wp:docPr id="12" name="Picture 12" descr="C:\Users\Azarakhsh\Desktop\CMU\Vision\Homework 3\My Code\results\q1_4_frame_400.jpg"/>
+                  <wp:cNvGraphicFramePr>
+                    <a:graphicFrameLocks xmlns:a="http://schemas.openxmlformats.org/drawingml/2006/main" noChangeAspect="1"/>
+                  </wp:cNvGraphicFramePr>
+                  <a:graphic xmlns:a="http://schemas.openxmlformats.org/drawingml/2006/main">
+                    <a:graphicData uri="http://schemas.openxmlformats.org/drawingml/2006/picture">
+                      <pic:pic xmlns:pic="http://schemas.openxmlformats.org/drawingml/2006/picture">
+                        <pic:nvPicPr>
+                          <pic:cNvPr id="0" name="Picture 44" descr="C:\Users\Azarakhsh\Desktop\CMU\Vision\Homework 3\My Code\results\q1_4_frame_400.jpg"/>
+                          <pic:cNvPicPr>
+                            <a:picLocks noChangeAspect="1" noChangeArrowheads="1"/>
+                          </pic:cNvPicPr>
+                        </pic:nvPicPr>
+                        <pic:blipFill rotWithShape="1">
+                          <a:blip r:embed="rId89" cstate="print">
+                            <a:extLst>
+                              <a:ext uri="{28A0092B-C50C-407E-A947-70E740481C1C}">
+                                <a14:useLocalDpi xmlns:a14="http://schemas.microsoft.com/office/drawing/2010/main" val="0"/>
+                              </a:ext>
+                            </a:extLst>
+                          </a:blip>
+                          <a:srcRect l="17033" t="6815" r="16910" b="22821"/>
+                          <a:stretch/>
+                        </pic:blipFill>
+                        <pic:spPr bwMode="auto">
+                          <a:xfrm>
+                            <a:off x="0" y="0"/>
+                            <a:ext cx="1135562" cy="907206"/>
+                          </a:xfrm>
+                          <a:prstGeom prst="rect">
+                            <a:avLst/>
+                          </a:prstGeom>
+                          <a:noFill/>
+                          <a:ln>
+                            <a:noFill/>
+                          </a:ln>
+                          <a:extLst>
+                            <a:ext uri="{53640926-AAD7-44D8-BBD7-CCE9431645EC}">
+                              <a14:shadowObscured xmlns:a14="http://schemas.microsoft.com/office/drawing/2010/main"/>
+                            </a:ext>
+                          </a:extLst>
+                        </pic:spPr>
+                      </pic:pic>
+                    </a:graphicData>
+                  </a:graphic>
+                </wp:inline>
+              </w:drawing>
+            </w:r>
+          </w:p>
+        </w:tc>
+      </w:tr>
+    </w:tbl>
+    <w:p>
+      <w:pPr>
+        <w:ind w:firstLine="0"/>
+        <w:jc w:val="center"/>
         <w:rPr>
           <w:sz w:val="20"/>
           <w:szCs w:val="16"/>
         </w:rPr>
-        <w:t xml:space="preserve"> of Lucas-Kanade tracking algorithm on frames 1, 100, 200, 300 and 400 of the given sequence.</w:t>
-      </w:r>
-    </w:p>
-    <w:p>
-      <w:pPr>
-        <w:rPr>
-          <w:lang w:bidi="fa-IR"/>
-        </w:rPr>
-      </w:pPr>
-    </w:p>
-    <w:p>
-      <w:pPr>
-        <w:pStyle w:val="Heading2"/>
-        <w:rPr>
-          <w:lang w:bidi="fa-IR"/>
-        </w:rPr>
-      </w:pPr>
-      <w:r>
-        <w:rPr>
-          <w:lang w:bidi="fa-IR"/>
-        </w:rPr>
-        <w:t xml:space="preserve">Q 1.3 </w:t>
-      </w:r>
-      <w:r>
-        <w:t>Lucas-Kanade Algorithm with Template Correction</w:t>
-      </w:r>
+      </w:pPr>
+      <w:r>
+        <w:rPr>
+          <w:sz w:val="20"/>
+          <w:szCs w:val="16"/>
+        </w:rPr>
+        <w:t xml:space="preserve">Figure </w:t>
+      </w:r>
+      <w:r>
+        <w:rPr>
+          <w:sz w:val="20"/>
+          <w:szCs w:val="16"/>
+        </w:rPr>
+        <w:t>2</w:t>
+      </w:r>
+      <w:r>
+        <w:rPr>
+          <w:sz w:val="20"/>
+          <w:szCs w:val="16"/>
+        </w:rPr>
+        <w:t xml:space="preserve">. The </w:t>
+      </w:r>
+      <w:r>
+        <w:rPr>
+          <w:sz w:val="20"/>
+          <w:szCs w:val="16"/>
+        </w:rPr>
+        <w:t xml:space="preserve">result of Lucas-Kanade tracking algorithm </w:t>
+      </w:r>
+      <w:r>
+        <w:rPr>
+          <w:sz w:val="20"/>
+          <w:szCs w:val="16"/>
+        </w:rPr>
+        <w:t>with template correction (yellow box) vs the simple Lucas-Kanade algorithm</w:t>
+      </w:r>
+      <w:r>
+        <w:rPr>
+          <w:sz w:val="20"/>
+          <w:szCs w:val="16"/>
+        </w:rPr>
+        <w:t xml:space="preserve"> (green box)</w:t>
+      </w:r>
+      <w:r>
+        <w:rPr>
+          <w:sz w:val="20"/>
+          <w:szCs w:val="16"/>
+        </w:rPr>
+        <w:t xml:space="preserve"> of Q1.3 </w:t>
+      </w:r>
+      <w:r>
+        <w:rPr>
+          <w:sz w:val="20"/>
+          <w:szCs w:val="16"/>
+        </w:rPr>
+        <w:t>on frames 1, 100, 200, 300 and 400 of the given sequence.</w:t>
+      </w:r>
+    </w:p>
+    <w:p>
+      <w:pPr>
+        <w:rPr>
+          <w:lang w:bidi="fa-IR"/>
+        </w:rPr>
+      </w:pPr>
     </w:p>
     <w:p>
       <w:pPr>
@@ -1503,7 +1984,7 @@
       </w:pPr>
     </w:p>
     <w:sectPr>
-      <w:footerReference w:type="default" r:id="rId85"/>
+      <w:footerReference w:type="default" r:id="rId90"/>
       <w:pgSz w:w="12240" w:h="15840"/>
       <w:pgMar w:top="1440" w:right="1440" w:bottom="1440" w:left="1440" w:header="720" w:footer="720" w:gutter="0"/>
       <w:cols w:space="720"/>
@@ -1572,7 +2053,7 @@
           <w:rPr>
             <w:noProof/>
           </w:rPr>
-          <w:t>2</w:t>
+          <w:t>3</w:t>
         </w:r>
         <w:r>
           <w:rPr>

</xml_diff>

<commit_message>
HW 3: Added solution to Q2.1. Made some changes to Q1.4. Copied code of Q1.4 to Q2.2 for test.
</commit_message>
<xml_diff>
--- a/Homework 3/My Code/Writeup.docx
+++ b/Homework 3/My Code/Writeup.docx
@@ -30,7 +30,15 @@
         <w:t xml:space="preserve">Azarakhsh Keipour </w:t>
       </w:r>
       <w:r>
-        <w:t>(akeipour@andrew)</w:t>
+        <w:t>(</w:t>
+      </w:r>
+      <w:proofErr w:type="spellStart"/>
+      <w:r>
+        <w:t>akeipour@andrew</w:t>
+      </w:r>
+      <w:proofErr w:type="spellEnd"/>
+      <w:r>
+        <w:t>)</w:t>
       </w:r>
       <w:r>
         <w:tab/>
@@ -110,7 +118,7 @@
           <v:shape id="_x0000_i1025" type="#_x0000_t75" style="width:214.85pt;height:31.7pt" o:ole="">
             <v:imagedata r:id="rId7" o:title=""/>
           </v:shape>
-          <o:OLEObject Type="Embed" ProgID="Equation.DSMT4" ShapeID="_x0000_i1025" DrawAspect="Content" ObjectID="_1517984180" r:id="rId8"/>
+          <o:OLEObject Type="Embed" ProgID="Equation.DSMT4" ShapeID="_x0000_i1025" DrawAspect="Content" ObjectID="_1518018876" r:id="rId8"/>
         </w:object>
       </w:r>
     </w:p>
@@ -126,7 +134,7 @@
           <v:shape id="_x0000_i1026" type="#_x0000_t75" style="width:80.05pt;height:20.15pt" o:ole="">
             <v:imagedata r:id="rId9" o:title=""/>
           </v:shape>
-          <o:OLEObject Type="Embed" ProgID="Equation.DSMT4" ShapeID="_x0000_i1026" DrawAspect="Content" ObjectID="_1517984181" r:id="rId10"/>
+          <o:OLEObject Type="Embed" ProgID="Equation.DSMT4" ShapeID="_x0000_i1026" DrawAspect="Content" ObjectID="_1518018877" r:id="rId10"/>
         </w:object>
       </w:r>
       <w:r>
@@ -146,7 +154,7 @@
           <v:shape id="_x0000_i1027" type="#_x0000_t75" style="width:29.95pt;height:20.15pt" o:ole="">
             <v:imagedata r:id="rId11" o:title=""/>
           </v:shape>
-          <o:OLEObject Type="Embed" ProgID="Equation.DSMT4" ShapeID="_x0000_i1027" DrawAspect="Content" ObjectID="_1517984182" r:id="rId12"/>
+          <o:OLEObject Type="Embed" ProgID="Equation.DSMT4" ShapeID="_x0000_i1027" DrawAspect="Content" ObjectID="_1518018878" r:id="rId12"/>
         </w:object>
       </w:r>
       <w:r>
@@ -162,7 +170,7 @@
           <v:shape id="_x0000_i1028" type="#_x0000_t75" style="width:297.2pt;height:21.9pt" o:ole="">
             <v:imagedata r:id="rId13" o:title=""/>
           </v:shape>
-          <o:OLEObject Type="Embed" ProgID="Equation.DSMT4" ShapeID="_x0000_i1028" DrawAspect="Content" ObjectID="_1517984183" r:id="rId14"/>
+          <o:OLEObject Type="Embed" ProgID="Equation.DSMT4" ShapeID="_x0000_i1028" DrawAspect="Content" ObjectID="_1518018879" r:id="rId14"/>
         </w:object>
       </w:r>
       <w:r>
@@ -181,7 +189,7 @@
           <v:shape id="_x0000_i1029" type="#_x0000_t75" style="width:77.75pt;height:20.15pt" o:ole="">
             <v:imagedata r:id="rId15" o:title=""/>
           </v:shape>
-          <o:OLEObject Type="Embed" ProgID="Equation.DSMT4" ShapeID="_x0000_i1029" DrawAspect="Content" ObjectID="_1517984184" r:id="rId16"/>
+          <o:OLEObject Type="Embed" ProgID="Equation.DSMT4" ShapeID="_x0000_i1029" DrawAspect="Content" ObjectID="_1518018880" r:id="rId16"/>
         </w:object>
       </w:r>
       <w:r>
@@ -195,7 +203,7 @@
           <v:shape id="_x0000_i1030" type="#_x0000_t75" style="width:77.75pt;height:21.9pt" o:ole="">
             <v:imagedata r:id="rId17" o:title=""/>
           </v:shape>
-          <o:OLEObject Type="Embed" ProgID="Equation.DSMT4" ShapeID="_x0000_i1030" DrawAspect="Content" ObjectID="_1517984185" r:id="rId18"/>
+          <o:OLEObject Type="Embed" ProgID="Equation.DSMT4" ShapeID="_x0000_i1030" DrawAspect="Content" ObjectID="_1518018881" r:id="rId18"/>
         </w:object>
       </w:r>
       <w:r>
@@ -209,7 +217,7 @@
           <v:shape id="_x0000_i1031" type="#_x0000_t75" style="width:17.85pt;height:17.85pt" o:ole="">
             <v:imagedata r:id="rId19" o:title=""/>
           </v:shape>
-          <o:OLEObject Type="Embed" ProgID="Equation.DSMT4" ShapeID="_x0000_i1031" DrawAspect="Content" ObjectID="_1517984186" r:id="rId20"/>
+          <o:OLEObject Type="Embed" ProgID="Equation.DSMT4" ShapeID="_x0000_i1031" DrawAspect="Content" ObjectID="_1518018882" r:id="rId20"/>
         </w:object>
       </w:r>
       <w:r>
@@ -223,7 +231,7 @@
           <v:shape id="_x0000_i1032" type="#_x0000_t75" style="width:39.15pt;height:20.15pt" o:ole="">
             <v:imagedata r:id="rId21" o:title=""/>
           </v:shape>
-          <o:OLEObject Type="Embed" ProgID="Equation.DSMT4" ShapeID="_x0000_i1032" DrawAspect="Content" ObjectID="_1517984187" r:id="rId22"/>
+          <o:OLEObject Type="Embed" ProgID="Equation.DSMT4" ShapeID="_x0000_i1032" DrawAspect="Content" ObjectID="_1518018883" r:id="rId22"/>
         </w:object>
       </w:r>
       <w:r>
@@ -240,7 +248,7 @@
           <v:shape id="_x0000_i1033" type="#_x0000_t75" style="width:80.05pt;height:20.15pt" o:ole="">
             <v:imagedata r:id="rId9" o:title=""/>
           </v:shape>
-          <o:OLEObject Type="Embed" ProgID="Equation.DSMT4" ShapeID="_x0000_i1033" DrawAspect="Content" ObjectID="_1517984188" r:id="rId23"/>
+          <o:OLEObject Type="Embed" ProgID="Equation.DSMT4" ShapeID="_x0000_i1033" DrawAspect="Content" ObjectID="_1518018884" r:id="rId23"/>
         </w:object>
       </w:r>
       <w:r>
@@ -256,7 +264,7 @@
           <v:shape id="_x0000_i1034" type="#_x0000_t75" style="width:342.7pt;height:34pt" o:ole="">
             <v:imagedata r:id="rId24" o:title=""/>
           </v:shape>
-          <o:OLEObject Type="Embed" ProgID="Equation.DSMT4" ShapeID="_x0000_i1034" DrawAspect="Content" ObjectID="_1517984189" r:id="rId25"/>
+          <o:OLEObject Type="Embed" ProgID="Equation.DSMT4" ShapeID="_x0000_i1034" DrawAspect="Content" ObjectID="_1518018885" r:id="rId25"/>
         </w:object>
       </w:r>
     </w:p>
@@ -274,7 +282,7 @@
           <v:shape id="_x0000_i1035" type="#_x0000_t75" style="width:447pt;height:73.75pt" o:ole="">
             <v:imagedata r:id="rId26" o:title=""/>
           </v:shape>
-          <o:OLEObject Type="Embed" ProgID="Equation.DSMT4" ShapeID="_x0000_i1035" DrawAspect="Content" ObjectID="_1517984190" r:id="rId27"/>
+          <o:OLEObject Type="Embed" ProgID="Equation.DSMT4" ShapeID="_x0000_i1035" DrawAspect="Content" ObjectID="_1518018886" r:id="rId27"/>
         </w:object>
       </w:r>
     </w:p>
@@ -292,7 +300,7 @@
           <v:shape id="_x0000_i1036" type="#_x0000_t75" style="width:413pt;height:39.75pt" o:ole="">
             <v:imagedata r:id="rId28" o:title=""/>
           </v:shape>
-          <o:OLEObject Type="Embed" ProgID="Equation.DSMT4" ShapeID="_x0000_i1036" DrawAspect="Content" ObjectID="_1517984191" r:id="rId29"/>
+          <o:OLEObject Type="Embed" ProgID="Equation.DSMT4" ShapeID="_x0000_i1036" DrawAspect="Content" ObjectID="_1518018887" r:id="rId29"/>
         </w:object>
       </w:r>
     </w:p>
@@ -310,7 +318,7 @@
           <v:shape id="_x0000_i1037" type="#_x0000_t75" style="width:297.8pt;height:111.75pt" o:ole="">
             <v:imagedata r:id="rId30" o:title=""/>
           </v:shape>
-          <o:OLEObject Type="Embed" ProgID="Equation.DSMT4" ShapeID="_x0000_i1037" DrawAspect="Content" ObjectID="_1517984192" r:id="rId31"/>
+          <o:OLEObject Type="Embed" ProgID="Equation.DSMT4" ShapeID="_x0000_i1037" DrawAspect="Content" ObjectID="_1518018888" r:id="rId31"/>
         </w:object>
       </w:r>
       <w:r>
@@ -331,7 +339,7 @@
           <v:shape id="_x0000_i1038" type="#_x0000_t75" style="width:437.75pt;height:66.25pt" o:ole="">
             <v:imagedata r:id="rId32" o:title=""/>
           </v:shape>
-          <o:OLEObject Type="Embed" ProgID="Equation.DSMT4" ShapeID="_x0000_i1038" DrawAspect="Content" ObjectID="_1517984193" r:id="rId33"/>
+          <o:OLEObject Type="Embed" ProgID="Equation.DSMT4" ShapeID="_x0000_i1038" DrawAspect="Content" ObjectID="_1518018889" r:id="rId33"/>
         </w:object>
       </w:r>
       <w:r>
@@ -350,7 +358,7 @@
           <v:shape id="_x0000_i1039" type="#_x0000_t75" style="width:24.75pt;height:15pt" o:ole="">
             <v:imagedata r:id="rId34" o:title=""/>
           </v:shape>
-          <o:OLEObject Type="Embed" ProgID="Equation.DSMT4" ShapeID="_x0000_i1039" DrawAspect="Content" ObjectID="_1517984194" r:id="rId35"/>
+          <o:OLEObject Type="Embed" ProgID="Equation.DSMT4" ShapeID="_x0000_i1039" DrawAspect="Content" ObjectID="_1518018890" r:id="rId35"/>
         </w:object>
       </w:r>
       <w:r>
@@ -364,7 +372,7 @@
           <v:shape id="_x0000_i1040" type="#_x0000_t75" style="width:24.75pt;height:15pt" o:ole="">
             <v:imagedata r:id="rId36" o:title=""/>
           </v:shape>
-          <o:OLEObject Type="Embed" ProgID="Equation.DSMT4" ShapeID="_x0000_i1040" DrawAspect="Content" ObjectID="_1517984195" r:id="rId37"/>
+          <o:OLEObject Type="Embed" ProgID="Equation.DSMT4" ShapeID="_x0000_i1040" DrawAspect="Content" ObjectID="_1518018891" r:id="rId37"/>
         </w:object>
       </w:r>
       <w:r>
@@ -378,7 +386,7 @@
           <v:shape id="_x0000_i1041" type="#_x0000_t75" style="width:62.2pt;height:29.95pt" o:ole="">
             <v:imagedata r:id="rId38" o:title=""/>
           </v:shape>
-          <o:OLEObject Type="Embed" ProgID="Equation.DSMT4" ShapeID="_x0000_i1041" DrawAspect="Content" ObjectID="_1517984196" r:id="rId39"/>
+          <o:OLEObject Type="Embed" ProgID="Equation.DSMT4" ShapeID="_x0000_i1041" DrawAspect="Content" ObjectID="_1518018892" r:id="rId39"/>
         </w:object>
       </w:r>
       <w:r>
@@ -437,7 +445,7 @@
           <v:shape id="_x0000_i1042" type="#_x0000_t75" style="width:17.85pt;height:13.8pt" o:ole="">
             <v:imagedata r:id="rId40" o:title=""/>
           </v:shape>
-          <o:OLEObject Type="Embed" ProgID="Equation.DSMT4" ShapeID="_x0000_i1042" DrawAspect="Content" ObjectID="_1517984197" r:id="rId41"/>
+          <o:OLEObject Type="Embed" ProgID="Equation.DSMT4" ShapeID="_x0000_i1042" DrawAspect="Content" ObjectID="_1518018893" r:id="rId41"/>
         </w:object>
       </w:r>
       <w:r>
@@ -451,7 +459,7 @@
           <v:shape id="_x0000_i1043" type="#_x0000_t75" style="width:17.3pt;height:13.8pt" o:ole="">
             <v:imagedata r:id="rId42" o:title=""/>
           </v:shape>
-          <o:OLEObject Type="Embed" ProgID="Equation.DSMT4" ShapeID="_x0000_i1043" DrawAspect="Content" ObjectID="_1517984198" r:id="rId43"/>
+          <o:OLEObject Type="Embed" ProgID="Equation.DSMT4" ShapeID="_x0000_i1043" DrawAspect="Content" ObjectID="_1518018894" r:id="rId43"/>
         </w:object>
       </w:r>
       <w:r>
@@ -476,7 +484,7 @@
           <v:shape id="_x0000_i1044" type="#_x0000_t75" style="width:349.05pt;height:31.7pt" o:ole="">
             <v:imagedata r:id="rId44" o:title=""/>
           </v:shape>
-          <o:OLEObject Type="Embed" ProgID="Equation.DSMT4" ShapeID="_x0000_i1044" DrawAspect="Content" ObjectID="_1517984199" r:id="rId45"/>
+          <o:OLEObject Type="Embed" ProgID="Equation.DSMT4" ShapeID="_x0000_i1044" DrawAspect="Content" ObjectID="_1518018895" r:id="rId45"/>
         </w:object>
       </w:r>
     </w:p>
@@ -499,7 +507,7 @@
           <v:shape id="_x0000_i1045" type="#_x0000_t75" style="width:39.15pt;height:20.15pt" o:ole="">
             <v:imagedata r:id="rId46" o:title=""/>
           </v:shape>
-          <o:OLEObject Type="Embed" ProgID="Equation.DSMT4" ShapeID="_x0000_i1045" DrawAspect="Content" ObjectID="_1517984200" r:id="rId47"/>
+          <o:OLEObject Type="Embed" ProgID="Equation.DSMT4" ShapeID="_x0000_i1045" DrawAspect="Content" ObjectID="_1518018896" r:id="rId47"/>
         </w:object>
       </w:r>
       <w:r>
@@ -517,7 +525,7 @@
           <v:shape id="_x0000_i1046" type="#_x0000_t75" style="width:62.8pt;height:20.15pt" o:ole="">
             <v:imagedata r:id="rId48" o:title=""/>
           </v:shape>
-          <o:OLEObject Type="Embed" ProgID="Equation.DSMT4" ShapeID="_x0000_i1046" DrawAspect="Content" ObjectID="_1517984201" r:id="rId49"/>
+          <o:OLEObject Type="Embed" ProgID="Equation.DSMT4" ShapeID="_x0000_i1046" DrawAspect="Content" ObjectID="_1518018897" r:id="rId49"/>
         </w:object>
       </w:r>
       <w:r>
@@ -537,7 +545,7 @@
           <v:shape id="_x0000_i1047" type="#_x0000_t75" style="width:127.85pt;height:20.15pt" o:ole="">
             <v:imagedata r:id="rId50" o:title=""/>
           </v:shape>
-          <o:OLEObject Type="Embed" ProgID="Equation.DSMT4" ShapeID="_x0000_i1047" DrawAspect="Content" ObjectID="_1517984202" r:id="rId51"/>
+          <o:OLEObject Type="Embed" ProgID="Equation.DSMT4" ShapeID="_x0000_i1047" DrawAspect="Content" ObjectID="_1518018898" r:id="rId51"/>
         </w:object>
       </w:r>
       <w:r>
@@ -560,7 +568,7 @@
           <v:shape id="_x0000_i1048" type="#_x0000_t75" style="width:62.8pt;height:20.15pt" o:ole="">
             <v:imagedata r:id="rId52" o:title=""/>
           </v:shape>
-          <o:OLEObject Type="Embed" ProgID="Equation.DSMT4" ShapeID="_x0000_i1048" DrawAspect="Content" ObjectID="_1517984203" r:id="rId53"/>
+          <o:OLEObject Type="Embed" ProgID="Equation.DSMT4" ShapeID="_x0000_i1048" DrawAspect="Content" ObjectID="_1518018899" r:id="rId53"/>
         </w:object>
       </w:r>
       <w:r>
@@ -576,7 +584,7 @@
           <v:shape id="_x0000_i1049" type="#_x0000_t75" style="width:385.9pt;height:21.9pt" o:ole="">
             <v:imagedata r:id="rId54" o:title=""/>
           </v:shape>
-          <o:OLEObject Type="Embed" ProgID="Equation.DSMT4" ShapeID="_x0000_i1049" DrawAspect="Content" ObjectID="_1517984204" r:id="rId55"/>
+          <o:OLEObject Type="Embed" ProgID="Equation.DSMT4" ShapeID="_x0000_i1049" DrawAspect="Content" ObjectID="_1518018900" r:id="rId55"/>
         </w:object>
       </w:r>
       <w:r>
@@ -595,7 +603,7 @@
           <v:shape id="_x0000_i1050" type="#_x0000_t75" style="width:77.75pt;height:20.15pt" o:ole="">
             <v:imagedata r:id="rId15" o:title=""/>
           </v:shape>
-          <o:OLEObject Type="Embed" ProgID="Equation.DSMT4" ShapeID="_x0000_i1050" DrawAspect="Content" ObjectID="_1517984205" r:id="rId56"/>
+          <o:OLEObject Type="Embed" ProgID="Equation.DSMT4" ShapeID="_x0000_i1050" DrawAspect="Content" ObjectID="_1518018901" r:id="rId56"/>
         </w:object>
       </w:r>
       <w:r>
@@ -609,7 +617,7 @@
           <v:shape id="_x0000_i1051" type="#_x0000_t75" style="width:77.75pt;height:21.9pt" o:ole="">
             <v:imagedata r:id="rId17" o:title=""/>
           </v:shape>
-          <o:OLEObject Type="Embed" ProgID="Equation.DSMT4" ShapeID="_x0000_i1051" DrawAspect="Content" ObjectID="_1517984206" r:id="rId57"/>
+          <o:OLEObject Type="Embed" ProgID="Equation.DSMT4" ShapeID="_x0000_i1051" DrawAspect="Content" ObjectID="_1518018902" r:id="rId57"/>
         </w:object>
       </w:r>
       <w:r>
@@ -626,7 +634,7 @@
           <v:shape id="_x0000_i1052" type="#_x0000_t75" style="width:17.85pt;height:17.85pt" o:ole="">
             <v:imagedata r:id="rId19" o:title=""/>
           </v:shape>
-          <o:OLEObject Type="Embed" ProgID="Equation.DSMT4" ShapeID="_x0000_i1052" DrawAspect="Content" ObjectID="_1517984207" r:id="rId58"/>
+          <o:OLEObject Type="Embed" ProgID="Equation.DSMT4" ShapeID="_x0000_i1052" DrawAspect="Content" ObjectID="_1518018903" r:id="rId58"/>
         </w:object>
       </w:r>
       <w:r>
@@ -640,7 +648,7 @@
           <v:shape id="_x0000_i1053" type="#_x0000_t75" style="width:39.15pt;height:20.15pt" o:ole="">
             <v:imagedata r:id="rId21" o:title=""/>
           </v:shape>
-          <o:OLEObject Type="Embed" ProgID="Equation.DSMT4" ShapeID="_x0000_i1053" DrawAspect="Content" ObjectID="_1517984208" r:id="rId59"/>
+          <o:OLEObject Type="Embed" ProgID="Equation.DSMT4" ShapeID="_x0000_i1053" DrawAspect="Content" ObjectID="_1518018904" r:id="rId59"/>
         </w:object>
       </w:r>
       <w:r>
@@ -656,7 +664,7 @@
           <v:shape id="_x0000_i1054" type="#_x0000_t75" style="width:470pt;height:34pt" o:ole="">
             <v:imagedata r:id="rId60" o:title=""/>
           </v:shape>
-          <o:OLEObject Type="Embed" ProgID="Equation.DSMT4" ShapeID="_x0000_i1054" DrawAspect="Content" ObjectID="_1517984209" r:id="rId61"/>
+          <o:OLEObject Type="Embed" ProgID="Equation.DSMT4" ShapeID="_x0000_i1054" DrawAspect="Content" ObjectID="_1518018905" r:id="rId61"/>
         </w:object>
       </w:r>
     </w:p>
@@ -707,7 +715,7 @@
           <v:shape id="_x0000_i1055" type="#_x0000_t75" style="width:17.85pt;height:17.85pt" o:ole="">
             <v:imagedata r:id="rId62" o:title=""/>
           </v:shape>
-          <o:OLEObject Type="Embed" ProgID="Equation.DSMT4" ShapeID="_x0000_i1055" DrawAspect="Content" ObjectID="_1517984210" r:id="rId63"/>
+          <o:OLEObject Type="Embed" ProgID="Equation.DSMT4" ShapeID="_x0000_i1055" DrawAspect="Content" ObjectID="_1518018906" r:id="rId63"/>
         </w:object>
       </w:r>
       <w:r>
@@ -725,7 +733,7 @@
           <v:shape id="_x0000_i1056" type="#_x0000_t75" style="width:61.05pt;height:20.15pt" o:ole="">
             <v:imagedata r:id="rId64" o:title=""/>
           </v:shape>
-          <o:OLEObject Type="Embed" ProgID="Equation.DSMT4" ShapeID="_x0000_i1056" DrawAspect="Content" ObjectID="_1517984211" r:id="rId65"/>
+          <o:OLEObject Type="Embed" ProgID="Equation.DSMT4" ShapeID="_x0000_i1056" DrawAspect="Content" ObjectID="_1518018907" r:id="rId65"/>
         </w:object>
       </w:r>
       <w:r>
@@ -749,7 +757,7 @@
           <v:shape id="_x0000_i1057" type="#_x0000_t75" style="width:103.1pt;height:20.15pt" o:ole="">
             <v:imagedata r:id="rId66" o:title=""/>
           </v:shape>
-          <o:OLEObject Type="Embed" ProgID="Equation.DSMT4" ShapeID="_x0000_i1057" DrawAspect="Content" ObjectID="_1517984212" r:id="rId67"/>
+          <o:OLEObject Type="Embed" ProgID="Equation.DSMT4" ShapeID="_x0000_i1057" DrawAspect="Content" ObjectID="_1518018908" r:id="rId67"/>
         </w:object>
       </w:r>
       <w:r>
@@ -779,7 +787,7 @@
           <v:shape id="_x0000_i1058" type="#_x0000_t75" style="width:403.8pt;height:34pt" o:ole="">
             <v:imagedata r:id="rId68" o:title=""/>
           </v:shape>
-          <o:OLEObject Type="Embed" ProgID="Equation.DSMT4" ShapeID="_x0000_i1058" DrawAspect="Content" ObjectID="_1517984213" r:id="rId69"/>
+          <o:OLEObject Type="Embed" ProgID="Equation.DSMT4" ShapeID="_x0000_i1058" DrawAspect="Content" ObjectID="_1518018909" r:id="rId69"/>
         </w:object>
       </w:r>
     </w:p>
@@ -810,7 +818,7 @@
           <v:shape id="_x0000_i1059" type="#_x0000_t75" style="width:17.3pt;height:13.25pt" o:ole="">
             <v:imagedata r:id="rId70" o:title=""/>
           </v:shape>
-          <o:OLEObject Type="Embed" ProgID="Equation.DSMT4" ShapeID="_x0000_i1059" DrawAspect="Content" ObjectID="_1517984214" r:id="rId71"/>
+          <o:OLEObject Type="Embed" ProgID="Equation.DSMT4" ShapeID="_x0000_i1059" DrawAspect="Content" ObjectID="_1518018910" r:id="rId71"/>
         </w:object>
       </w:r>
       <w:r>
@@ -834,7 +842,7 @@
           <v:shape id="_x0000_i1060" type="#_x0000_t75" style="width:16.15pt;height:13.25pt" o:ole="">
             <v:imagedata r:id="rId72" o:title=""/>
           </v:shape>
-          <o:OLEObject Type="Embed" ProgID="Equation.DSMT4" ShapeID="_x0000_i1060" DrawAspect="Content" ObjectID="_1517984215" r:id="rId73"/>
+          <o:OLEObject Type="Embed" ProgID="Equation.DSMT4" ShapeID="_x0000_i1060" DrawAspect="Content" ObjectID="_1518018911" r:id="rId73"/>
         </w:object>
       </w:r>
       <w:r>
@@ -853,7 +861,7 @@
           <v:shape id="_x0000_i1061" type="#_x0000_t75" style="width:434.9pt;height:36.85pt" o:ole="">
             <v:imagedata r:id="rId74" o:title=""/>
           </v:shape>
-          <o:OLEObject Type="Embed" ProgID="Equation.DSMT4" ShapeID="_x0000_i1061" DrawAspect="Content" ObjectID="_1517984216" r:id="rId75"/>
+          <o:OLEObject Type="Embed" ProgID="Equation.DSMT4" ShapeID="_x0000_i1061" DrawAspect="Content" ObjectID="_1518018912" r:id="rId75"/>
         </w:object>
       </w:r>
     </w:p>
@@ -866,7 +874,7 @@
           <v:shape id="_x0000_i1062" type="#_x0000_t75" style="width:434.9pt;height:36.85pt" o:ole="">
             <v:imagedata r:id="rId76" o:title=""/>
           </v:shape>
-          <o:OLEObject Type="Embed" ProgID="Equation.DSMT4" ShapeID="_x0000_i1062" DrawAspect="Content" ObjectID="_1517984217" r:id="rId77"/>
+          <o:OLEObject Type="Embed" ProgID="Equation.DSMT4" ShapeID="_x0000_i1062" DrawAspect="Content" ObjectID="_1518018913" r:id="rId77"/>
         </w:object>
       </w:r>
     </w:p>
@@ -912,7 +920,7 @@
           <v:shape id="_x0000_i1063" type="#_x0000_t75" style="width:466pt;height:84.1pt" o:ole="">
             <v:imagedata r:id="rId78" o:title=""/>
           </v:shape>
-          <o:OLEObject Type="Embed" ProgID="Equation.DSMT4" ShapeID="_x0000_i1063" DrawAspect="Content" ObjectID="_1517984218" r:id="rId79"/>
+          <o:OLEObject Type="Embed" ProgID="Equation.DSMT4" ShapeID="_x0000_i1063" DrawAspect="Content" ObjectID="_1518018914" r:id="rId79"/>
         </w:object>
       </w:r>
       <w:r>
@@ -1496,8 +1504,6 @@
         </w:rPr>
         <w:t xml:space="preserve"> It is clearly shown how the corrected template (yellow box) is able to track the car without a drift, while the normal Lucas-Kanade template (green box) drifts from the correct position after a while.</w:t>
       </w:r>
-      <w:bookmarkStart w:id="0" w:name="_GoBack"/>
-      <w:bookmarkEnd w:id="0"/>
     </w:p>
     <w:p>
       <w:pPr>
@@ -1954,11 +1960,191 @@
     </w:p>
     <w:p>
       <w:pPr>
+        <w:pStyle w:val="Heading2"/>
+        <w:rPr>
+          <w:lang w:bidi="fa-IR"/>
+        </w:rPr>
+      </w:pPr>
+      <w:r>
+        <w:rPr>
+          <w:lang w:bidi="fa-IR"/>
+        </w:rPr>
+        <w:lastRenderedPageBreak/>
+        <w:t xml:space="preserve">Q 2.1 </w:t>
+      </w:r>
+      <w:r>
+        <w:rPr>
+          <w:lang w:bidi="fa-IR"/>
+        </w:rPr>
+        <w:t>Appearance Basis</w:t>
+      </w:r>
+    </w:p>
+    <w:p>
+      <w:pPr>
+        <w:rPr>
+          <w:lang w:bidi="fa-IR"/>
+        </w:rPr>
+      </w:pPr>
+      <w:r>
+        <w:rPr>
+          <w:lang w:bidi="fa-IR"/>
+        </w:rPr>
+        <w:t xml:space="preserve">We want to find weights </w:t>
+      </w:r>
+      <w:r>
+        <w:rPr>
+          <w:position w:val="-12"/>
+          <w:lang w:bidi="fa-IR"/>
+        </w:rPr>
+        <w:object w:dxaOrig="300" w:dyaOrig="360">
+          <v:shape id="_x0000_i1066" type="#_x0000_t75" style="width:15pt;height:17.85pt" o:ole="">
+            <v:imagedata r:id="rId90" o:title=""/>
+          </v:shape>
+          <o:OLEObject Type="Embed" ProgID="Equation.DSMT4" ShapeID="_x0000_i1066" DrawAspect="Content" ObjectID="_1518018915" r:id="rId91"/>
+        </w:object>
+      </w:r>
+      <w:r>
+        <w:rPr>
+          <w:lang w:bidi="fa-IR"/>
+        </w:rPr>
+        <w:t xml:space="preserve"> (</w:t>
+      </w:r>
+      <w:r>
+        <w:rPr>
+          <w:position w:val="-10"/>
+          <w:lang w:bidi="fa-IR"/>
+        </w:rPr>
+        <w:object w:dxaOrig="1240" w:dyaOrig="320">
+          <v:shape id="_x0000_i1069" type="#_x0000_t75" style="width:62.2pt;height:16.15pt" o:ole="">
+            <v:imagedata r:id="rId92" o:title=""/>
+          </v:shape>
+          <o:OLEObject Type="Embed" ProgID="Equation.DSMT4" ShapeID="_x0000_i1069" DrawAspect="Content" ObjectID="_1518018916" r:id="rId93"/>
+        </w:object>
+      </w:r>
+      <w:r>
+        <w:rPr>
+          <w:lang w:bidi="fa-IR"/>
+        </w:rPr>
+        <w:t xml:space="preserve">) in </w:t>
+      </w:r>
+      <w:r>
+        <w:rPr>
+          <w:lang w:bidi="fa-IR"/>
+        </w:rPr>
+        <w:t>the following equation:</w:t>
+      </w:r>
+    </w:p>
+    <w:p>
+      <w:pPr>
+        <w:rPr>
+          <w:lang w:bidi="fa-IR"/>
+        </w:rPr>
+      </w:pPr>
+      <w:r>
+        <w:rPr>
+          <w:position w:val="-28"/>
+          <w:lang w:bidi="fa-IR"/>
+        </w:rPr>
+        <w:object w:dxaOrig="3760" w:dyaOrig="680">
+          <v:shape id="_x0000_i1074" type="#_x0000_t75" style="width:187.8pt;height:34pt" o:ole="">
+            <v:imagedata r:id="rId94" o:title=""/>
+          </v:shape>
+          <o:OLEObject Type="Embed" ProgID="Equation.DSMT4" ShapeID="_x0000_i1074" DrawAspect="Content" ObjectID="_1518018917" r:id="rId95"/>
+        </w:object>
+      </w:r>
+    </w:p>
+    <w:p>
+      <w:pPr>
+        <w:rPr>
+          <w:lang w:bidi="fa-IR"/>
+        </w:rPr>
+      </w:pPr>
+      <w:r>
+        <w:rPr>
+          <w:lang w:bidi="fa-IR"/>
+        </w:rPr>
+        <w:t xml:space="preserve">Since the bases are orthogonal and of the same size, </w:t>
+      </w:r>
+      <w:r>
+        <w:rPr>
+          <w:lang w:bidi="fa-IR"/>
+        </w:rPr>
+        <w:t xml:space="preserve">to calculate a weight </w:t>
+      </w:r>
+      <w:r>
+        <w:rPr>
+          <w:position w:val="-12"/>
+          <w:lang w:bidi="fa-IR"/>
+        </w:rPr>
+        <w:object w:dxaOrig="300" w:dyaOrig="360">
+          <v:shape id="_x0000_i1080" type="#_x0000_t75" style="width:15pt;height:17.85pt" o:ole="">
+            <v:imagedata r:id="rId96" o:title=""/>
+          </v:shape>
+          <o:OLEObject Type="Embed" ProgID="Equation.DSMT4" ShapeID="_x0000_i1080" DrawAspect="Content" ObjectID="_1518018918" r:id="rId97"/>
+        </w:object>
+      </w:r>
+      <w:r>
+        <w:rPr>
+          <w:lang w:bidi="fa-IR"/>
+        </w:rPr>
+        <w:t xml:space="preserve"> </w:t>
+      </w:r>
+      <w:r>
+        <w:rPr>
+          <w:lang w:bidi="fa-IR"/>
+        </w:rPr>
+        <w:t xml:space="preserve">we </w:t>
+      </w:r>
+      <w:r>
+        <w:rPr>
+          <w:lang w:bidi="fa-IR"/>
+        </w:rPr>
+        <w:t xml:space="preserve">can multiply both sides of the equation by </w:t>
+      </w:r>
+      <w:r>
+        <w:rPr>
+          <w:position w:val="-12"/>
+          <w:lang w:bidi="fa-IR"/>
+        </w:rPr>
+        <w:object w:dxaOrig="279" w:dyaOrig="360">
+          <v:shape id="_x0000_i1084" type="#_x0000_t75" style="width:13.8pt;height:17.85pt" o:ole="">
+            <v:imagedata r:id="rId98" o:title=""/>
+          </v:shape>
+          <o:OLEObject Type="Embed" ProgID="Equation.DSMT4" ShapeID="_x0000_i1084" DrawAspect="Content" ObjectID="_1518018919" r:id="rId99"/>
+        </w:object>
+      </w:r>
+      <w:r>
+        <w:rPr>
+          <w:lang w:bidi="fa-IR"/>
+        </w:rPr>
+        <w:t>:</w:t>
+      </w:r>
+    </w:p>
+    <w:p>
+      <w:pPr>
         <w:rPr>
           <w:rtl/>
           <w:lang w:bidi="fa-IR"/>
         </w:rPr>
       </w:pPr>
+      <w:r>
+        <w:rPr>
+          <w:position w:val="-90"/>
+          <w:lang w:bidi="fa-IR"/>
+        </w:rPr>
+        <w:object w:dxaOrig="6480" w:dyaOrig="1939">
+          <v:shape id="_x0000_i1088" type="#_x0000_t75" style="width:324.3pt;height:96.75pt" o:ole="">
+            <v:imagedata r:id="rId100" o:title=""/>
+          </v:shape>
+          <o:OLEObject Type="Embed" ProgID="Equation.DSMT4" ShapeID="_x0000_i1088" DrawAspect="Content" ObjectID="_1518018920" r:id="rId101"/>
+        </w:object>
+      </w:r>
+      <w:r>
+        <w:rPr>
+          <w:lang w:bidi="fa-IR"/>
+        </w:rPr>
+        <w:t xml:space="preserve"> </w:t>
+      </w:r>
     </w:p>
     <w:p>
       <w:pPr>
@@ -1967,6 +2153,66 @@
           <w:lang w:bidi="fa-IR"/>
         </w:rPr>
       </w:pPr>
+      <w:r>
+        <w:rPr>
+          <w:lang w:bidi="fa-IR"/>
+        </w:rPr>
+        <w:t xml:space="preserve">Therefore, for each </w:t>
+      </w:r>
+      <w:r>
+        <w:rPr>
+          <w:position w:val="-10"/>
+          <w:lang w:bidi="fa-IR"/>
+        </w:rPr>
+        <w:object w:dxaOrig="1240" w:dyaOrig="320">
+          <v:shape id="_x0000_i1099" type="#_x0000_t75" style="width:62.2pt;height:16.15pt" o:ole="">
+            <v:imagedata r:id="rId92" o:title=""/>
+          </v:shape>
+          <o:OLEObject Type="Embed" ProgID="Equation.DSMT4" ShapeID="_x0000_i1099" DrawAspect="Content" ObjectID="_1518018921" r:id="rId102"/>
+        </w:object>
+      </w:r>
+      <w:r>
+        <w:rPr>
+          <w:lang w:bidi="fa-IR"/>
+        </w:rPr>
+        <w:t xml:space="preserve"> we can compute </w:t>
+      </w:r>
+      <w:r>
+        <w:rPr>
+          <w:position w:val="-12"/>
+          <w:lang w:bidi="fa-IR"/>
+        </w:rPr>
+        <w:object w:dxaOrig="300" w:dyaOrig="360">
+          <v:shape id="_x0000_i1095" type="#_x0000_t75" style="width:15pt;height:17.85pt" o:ole="">
+            <v:imagedata r:id="rId103" o:title=""/>
+          </v:shape>
+          <o:OLEObject Type="Embed" ProgID="Equation.DSMT4" ShapeID="_x0000_i1095" DrawAspect="Content" ObjectID="_1518018922" r:id="rId104"/>
+        </w:object>
+      </w:r>
+      <w:r>
+        <w:rPr>
+          <w:lang w:bidi="fa-IR"/>
+        </w:rPr>
+        <w:t xml:space="preserve"> as </w:t>
+      </w:r>
+      <w:r>
+        <w:rPr>
+          <w:position w:val="-36"/>
+          <w:lang w:bidi="fa-IR"/>
+        </w:rPr>
+        <w:object w:dxaOrig="2060" w:dyaOrig="740">
+          <v:shape id="_x0000_i1098" type="#_x0000_t75" style="width:103.1pt;height:36.85pt" o:ole="">
+            <v:imagedata r:id="rId105" o:title=""/>
+          </v:shape>
+          <o:OLEObject Type="Embed" ProgID="Equation.DSMT4" ShapeID="_x0000_i1098" DrawAspect="Content" ObjectID="_1518018923" r:id="rId106"/>
+        </w:object>
+      </w:r>
+      <w:r>
+        <w:rPr>
+          <w:lang w:bidi="fa-IR"/>
+        </w:rPr>
+        <w:t>.</w:t>
+      </w:r>
     </w:p>
     <w:p>
       <w:pPr>
@@ -1978,13 +2224,22 @@
     </w:p>
     <w:p>
       <w:pPr>
-        <w:rPr>
-          <w:lang w:bidi="fa-IR"/>
-        </w:rPr>
-      </w:pPr>
+        <w:pStyle w:val="Heading2"/>
+        <w:rPr>
+          <w:lang w:bidi="fa-IR"/>
+        </w:rPr>
+      </w:pPr>
+      <w:r>
+        <w:rPr>
+          <w:lang w:bidi="fa-IR"/>
+        </w:rPr>
+        <w:t xml:space="preserve">Q 2.2 </w:t>
+      </w:r>
+      <w:bookmarkStart w:id="0" w:name="_GoBack"/>
+      <w:bookmarkEnd w:id="0"/>
     </w:p>
     <w:sectPr>
-      <w:footerReference w:type="default" r:id="rId90"/>
+      <w:footerReference w:type="default" r:id="rId107"/>
       <w:pgSz w:w="12240" w:h="15840"/>
       <w:pgMar w:top="1440" w:right="1440" w:bottom="1440" w:left="1440" w:header="720" w:footer="720" w:gutter="0"/>
       <w:cols w:space="720"/>

</xml_diff>

<commit_message>
HW 3: Added Q 2.2 and Q 2.3
</commit_message>
<xml_diff>
--- a/Homework 3/My Code/Writeup.docx
+++ b/Homework 3/My Code/Writeup.docx
@@ -30,15 +30,7 @@
         <w:t xml:space="preserve">Azarakhsh Keipour </w:t>
       </w:r>
       <w:r>
-        <w:t>(</w:t>
-      </w:r>
-      <w:proofErr w:type="spellStart"/>
-      <w:r>
-        <w:t>akeipour@andrew</w:t>
-      </w:r>
-      <w:proofErr w:type="spellEnd"/>
-      <w:r>
-        <w:t>)</w:t>
+        <w:t>(akeipour@andrew)</w:t>
       </w:r>
       <w:r>
         <w:tab/>
@@ -118,7 +110,7 @@
           <v:shape id="_x0000_i1025" type="#_x0000_t75" style="width:214.85pt;height:31.7pt" o:ole="">
             <v:imagedata r:id="rId7" o:title=""/>
           </v:shape>
-          <o:OLEObject Type="Embed" ProgID="Equation.DSMT4" ShapeID="_x0000_i1025" DrawAspect="Content" ObjectID="_1518018876" r:id="rId8"/>
+          <o:OLEObject Type="Embed" ProgID="Equation.DSMT4" ShapeID="_x0000_i1025" DrawAspect="Content" ObjectID="_1518105396" r:id="rId8"/>
         </w:object>
       </w:r>
     </w:p>
@@ -134,7 +126,7 @@
           <v:shape id="_x0000_i1026" type="#_x0000_t75" style="width:80.05pt;height:20.15pt" o:ole="">
             <v:imagedata r:id="rId9" o:title=""/>
           </v:shape>
-          <o:OLEObject Type="Embed" ProgID="Equation.DSMT4" ShapeID="_x0000_i1026" DrawAspect="Content" ObjectID="_1518018877" r:id="rId10"/>
+          <o:OLEObject Type="Embed" ProgID="Equation.DSMT4" ShapeID="_x0000_i1026" DrawAspect="Content" ObjectID="_1518105397" r:id="rId10"/>
         </w:object>
       </w:r>
       <w:r>
@@ -154,7 +146,7 @@
           <v:shape id="_x0000_i1027" type="#_x0000_t75" style="width:29.95pt;height:20.15pt" o:ole="">
             <v:imagedata r:id="rId11" o:title=""/>
           </v:shape>
-          <o:OLEObject Type="Embed" ProgID="Equation.DSMT4" ShapeID="_x0000_i1027" DrawAspect="Content" ObjectID="_1518018878" r:id="rId12"/>
+          <o:OLEObject Type="Embed" ProgID="Equation.DSMT4" ShapeID="_x0000_i1027" DrawAspect="Content" ObjectID="_1518105398" r:id="rId12"/>
         </w:object>
       </w:r>
       <w:r>
@@ -170,7 +162,7 @@
           <v:shape id="_x0000_i1028" type="#_x0000_t75" style="width:297.2pt;height:21.9pt" o:ole="">
             <v:imagedata r:id="rId13" o:title=""/>
           </v:shape>
-          <o:OLEObject Type="Embed" ProgID="Equation.DSMT4" ShapeID="_x0000_i1028" DrawAspect="Content" ObjectID="_1518018879" r:id="rId14"/>
+          <o:OLEObject Type="Embed" ProgID="Equation.DSMT4" ShapeID="_x0000_i1028" DrawAspect="Content" ObjectID="_1518105399" r:id="rId14"/>
         </w:object>
       </w:r>
       <w:r>
@@ -189,7 +181,7 @@
           <v:shape id="_x0000_i1029" type="#_x0000_t75" style="width:77.75pt;height:20.15pt" o:ole="">
             <v:imagedata r:id="rId15" o:title=""/>
           </v:shape>
-          <o:OLEObject Type="Embed" ProgID="Equation.DSMT4" ShapeID="_x0000_i1029" DrawAspect="Content" ObjectID="_1518018880" r:id="rId16"/>
+          <o:OLEObject Type="Embed" ProgID="Equation.DSMT4" ShapeID="_x0000_i1029" DrawAspect="Content" ObjectID="_1518105400" r:id="rId16"/>
         </w:object>
       </w:r>
       <w:r>
@@ -203,7 +195,7 @@
           <v:shape id="_x0000_i1030" type="#_x0000_t75" style="width:77.75pt;height:21.9pt" o:ole="">
             <v:imagedata r:id="rId17" o:title=""/>
           </v:shape>
-          <o:OLEObject Type="Embed" ProgID="Equation.DSMT4" ShapeID="_x0000_i1030" DrawAspect="Content" ObjectID="_1518018881" r:id="rId18"/>
+          <o:OLEObject Type="Embed" ProgID="Equation.DSMT4" ShapeID="_x0000_i1030" DrawAspect="Content" ObjectID="_1518105401" r:id="rId18"/>
         </w:object>
       </w:r>
       <w:r>
@@ -217,7 +209,7 @@
           <v:shape id="_x0000_i1031" type="#_x0000_t75" style="width:17.85pt;height:17.85pt" o:ole="">
             <v:imagedata r:id="rId19" o:title=""/>
           </v:shape>
-          <o:OLEObject Type="Embed" ProgID="Equation.DSMT4" ShapeID="_x0000_i1031" DrawAspect="Content" ObjectID="_1518018882" r:id="rId20"/>
+          <o:OLEObject Type="Embed" ProgID="Equation.DSMT4" ShapeID="_x0000_i1031" DrawAspect="Content" ObjectID="_1518105402" r:id="rId20"/>
         </w:object>
       </w:r>
       <w:r>
@@ -231,7 +223,7 @@
           <v:shape id="_x0000_i1032" type="#_x0000_t75" style="width:39.15pt;height:20.15pt" o:ole="">
             <v:imagedata r:id="rId21" o:title=""/>
           </v:shape>
-          <o:OLEObject Type="Embed" ProgID="Equation.DSMT4" ShapeID="_x0000_i1032" DrawAspect="Content" ObjectID="_1518018883" r:id="rId22"/>
+          <o:OLEObject Type="Embed" ProgID="Equation.DSMT4" ShapeID="_x0000_i1032" DrawAspect="Content" ObjectID="_1518105403" r:id="rId22"/>
         </w:object>
       </w:r>
       <w:r>
@@ -248,7 +240,7 @@
           <v:shape id="_x0000_i1033" type="#_x0000_t75" style="width:80.05pt;height:20.15pt" o:ole="">
             <v:imagedata r:id="rId9" o:title=""/>
           </v:shape>
-          <o:OLEObject Type="Embed" ProgID="Equation.DSMT4" ShapeID="_x0000_i1033" DrawAspect="Content" ObjectID="_1518018884" r:id="rId23"/>
+          <o:OLEObject Type="Embed" ProgID="Equation.DSMT4" ShapeID="_x0000_i1033" DrawAspect="Content" ObjectID="_1518105404" r:id="rId23"/>
         </w:object>
       </w:r>
       <w:r>
@@ -264,7 +256,7 @@
           <v:shape id="_x0000_i1034" type="#_x0000_t75" style="width:342.7pt;height:34pt" o:ole="">
             <v:imagedata r:id="rId24" o:title=""/>
           </v:shape>
-          <o:OLEObject Type="Embed" ProgID="Equation.DSMT4" ShapeID="_x0000_i1034" DrawAspect="Content" ObjectID="_1518018885" r:id="rId25"/>
+          <o:OLEObject Type="Embed" ProgID="Equation.DSMT4" ShapeID="_x0000_i1034" DrawAspect="Content" ObjectID="_1518105405" r:id="rId25"/>
         </w:object>
       </w:r>
     </w:p>
@@ -282,7 +274,7 @@
           <v:shape id="_x0000_i1035" type="#_x0000_t75" style="width:447pt;height:73.75pt" o:ole="">
             <v:imagedata r:id="rId26" o:title=""/>
           </v:shape>
-          <o:OLEObject Type="Embed" ProgID="Equation.DSMT4" ShapeID="_x0000_i1035" DrawAspect="Content" ObjectID="_1518018886" r:id="rId27"/>
+          <o:OLEObject Type="Embed" ProgID="Equation.DSMT4" ShapeID="_x0000_i1035" DrawAspect="Content" ObjectID="_1518105406" r:id="rId27"/>
         </w:object>
       </w:r>
     </w:p>
@@ -300,7 +292,7 @@
           <v:shape id="_x0000_i1036" type="#_x0000_t75" style="width:413pt;height:39.75pt" o:ole="">
             <v:imagedata r:id="rId28" o:title=""/>
           </v:shape>
-          <o:OLEObject Type="Embed" ProgID="Equation.DSMT4" ShapeID="_x0000_i1036" DrawAspect="Content" ObjectID="_1518018887" r:id="rId29"/>
+          <o:OLEObject Type="Embed" ProgID="Equation.DSMT4" ShapeID="_x0000_i1036" DrawAspect="Content" ObjectID="_1518105407" r:id="rId29"/>
         </w:object>
       </w:r>
     </w:p>
@@ -318,7 +310,7 @@
           <v:shape id="_x0000_i1037" type="#_x0000_t75" style="width:297.8pt;height:111.75pt" o:ole="">
             <v:imagedata r:id="rId30" o:title=""/>
           </v:shape>
-          <o:OLEObject Type="Embed" ProgID="Equation.DSMT4" ShapeID="_x0000_i1037" DrawAspect="Content" ObjectID="_1518018888" r:id="rId31"/>
+          <o:OLEObject Type="Embed" ProgID="Equation.DSMT4" ShapeID="_x0000_i1037" DrawAspect="Content" ObjectID="_1518105408" r:id="rId31"/>
         </w:object>
       </w:r>
       <w:r>
@@ -339,7 +331,7 @@
           <v:shape id="_x0000_i1038" type="#_x0000_t75" style="width:437.75pt;height:66.25pt" o:ole="">
             <v:imagedata r:id="rId32" o:title=""/>
           </v:shape>
-          <o:OLEObject Type="Embed" ProgID="Equation.DSMT4" ShapeID="_x0000_i1038" DrawAspect="Content" ObjectID="_1518018889" r:id="rId33"/>
+          <o:OLEObject Type="Embed" ProgID="Equation.DSMT4" ShapeID="_x0000_i1038" DrawAspect="Content" ObjectID="_1518105409" r:id="rId33"/>
         </w:object>
       </w:r>
       <w:r>
@@ -358,7 +350,7 @@
           <v:shape id="_x0000_i1039" type="#_x0000_t75" style="width:24.75pt;height:15pt" o:ole="">
             <v:imagedata r:id="rId34" o:title=""/>
           </v:shape>
-          <o:OLEObject Type="Embed" ProgID="Equation.DSMT4" ShapeID="_x0000_i1039" DrawAspect="Content" ObjectID="_1518018890" r:id="rId35"/>
+          <o:OLEObject Type="Embed" ProgID="Equation.DSMT4" ShapeID="_x0000_i1039" DrawAspect="Content" ObjectID="_1518105410" r:id="rId35"/>
         </w:object>
       </w:r>
       <w:r>
@@ -372,7 +364,7 @@
           <v:shape id="_x0000_i1040" type="#_x0000_t75" style="width:24.75pt;height:15pt" o:ole="">
             <v:imagedata r:id="rId36" o:title=""/>
           </v:shape>
-          <o:OLEObject Type="Embed" ProgID="Equation.DSMT4" ShapeID="_x0000_i1040" DrawAspect="Content" ObjectID="_1518018891" r:id="rId37"/>
+          <o:OLEObject Type="Embed" ProgID="Equation.DSMT4" ShapeID="_x0000_i1040" DrawAspect="Content" ObjectID="_1518105411" r:id="rId37"/>
         </w:object>
       </w:r>
       <w:r>
@@ -386,7 +378,7 @@
           <v:shape id="_x0000_i1041" type="#_x0000_t75" style="width:62.2pt;height:29.95pt" o:ole="">
             <v:imagedata r:id="rId38" o:title=""/>
           </v:shape>
-          <o:OLEObject Type="Embed" ProgID="Equation.DSMT4" ShapeID="_x0000_i1041" DrawAspect="Content" ObjectID="_1518018892" r:id="rId39"/>
+          <o:OLEObject Type="Embed" ProgID="Equation.DSMT4" ShapeID="_x0000_i1041" DrawAspect="Content" ObjectID="_1518105412" r:id="rId39"/>
         </w:object>
       </w:r>
       <w:r>
@@ -445,7 +437,7 @@
           <v:shape id="_x0000_i1042" type="#_x0000_t75" style="width:17.85pt;height:13.8pt" o:ole="">
             <v:imagedata r:id="rId40" o:title=""/>
           </v:shape>
-          <o:OLEObject Type="Embed" ProgID="Equation.DSMT4" ShapeID="_x0000_i1042" DrawAspect="Content" ObjectID="_1518018893" r:id="rId41"/>
+          <o:OLEObject Type="Embed" ProgID="Equation.DSMT4" ShapeID="_x0000_i1042" DrawAspect="Content" ObjectID="_1518105413" r:id="rId41"/>
         </w:object>
       </w:r>
       <w:r>
@@ -459,7 +451,7 @@
           <v:shape id="_x0000_i1043" type="#_x0000_t75" style="width:17.3pt;height:13.8pt" o:ole="">
             <v:imagedata r:id="rId42" o:title=""/>
           </v:shape>
-          <o:OLEObject Type="Embed" ProgID="Equation.DSMT4" ShapeID="_x0000_i1043" DrawAspect="Content" ObjectID="_1518018894" r:id="rId43"/>
+          <o:OLEObject Type="Embed" ProgID="Equation.DSMT4" ShapeID="_x0000_i1043" DrawAspect="Content" ObjectID="_1518105414" r:id="rId43"/>
         </w:object>
       </w:r>
       <w:r>
@@ -484,7 +476,7 @@
           <v:shape id="_x0000_i1044" type="#_x0000_t75" style="width:349.05pt;height:31.7pt" o:ole="">
             <v:imagedata r:id="rId44" o:title=""/>
           </v:shape>
-          <o:OLEObject Type="Embed" ProgID="Equation.DSMT4" ShapeID="_x0000_i1044" DrawAspect="Content" ObjectID="_1518018895" r:id="rId45"/>
+          <o:OLEObject Type="Embed" ProgID="Equation.DSMT4" ShapeID="_x0000_i1044" DrawAspect="Content" ObjectID="_1518105415" r:id="rId45"/>
         </w:object>
       </w:r>
     </w:p>
@@ -507,7 +499,7 @@
           <v:shape id="_x0000_i1045" type="#_x0000_t75" style="width:39.15pt;height:20.15pt" o:ole="">
             <v:imagedata r:id="rId46" o:title=""/>
           </v:shape>
-          <o:OLEObject Type="Embed" ProgID="Equation.DSMT4" ShapeID="_x0000_i1045" DrawAspect="Content" ObjectID="_1518018896" r:id="rId47"/>
+          <o:OLEObject Type="Embed" ProgID="Equation.DSMT4" ShapeID="_x0000_i1045" DrawAspect="Content" ObjectID="_1518105416" r:id="rId47"/>
         </w:object>
       </w:r>
       <w:r>
@@ -525,7 +517,7 @@
           <v:shape id="_x0000_i1046" type="#_x0000_t75" style="width:62.8pt;height:20.15pt" o:ole="">
             <v:imagedata r:id="rId48" o:title=""/>
           </v:shape>
-          <o:OLEObject Type="Embed" ProgID="Equation.DSMT4" ShapeID="_x0000_i1046" DrawAspect="Content" ObjectID="_1518018897" r:id="rId49"/>
+          <o:OLEObject Type="Embed" ProgID="Equation.DSMT4" ShapeID="_x0000_i1046" DrawAspect="Content" ObjectID="_1518105417" r:id="rId49"/>
         </w:object>
       </w:r>
       <w:r>
@@ -545,7 +537,7 @@
           <v:shape id="_x0000_i1047" type="#_x0000_t75" style="width:127.85pt;height:20.15pt" o:ole="">
             <v:imagedata r:id="rId50" o:title=""/>
           </v:shape>
-          <o:OLEObject Type="Embed" ProgID="Equation.DSMT4" ShapeID="_x0000_i1047" DrawAspect="Content" ObjectID="_1518018898" r:id="rId51"/>
+          <o:OLEObject Type="Embed" ProgID="Equation.DSMT4" ShapeID="_x0000_i1047" DrawAspect="Content" ObjectID="_1518105418" r:id="rId51"/>
         </w:object>
       </w:r>
       <w:r>
@@ -568,7 +560,7 @@
           <v:shape id="_x0000_i1048" type="#_x0000_t75" style="width:62.8pt;height:20.15pt" o:ole="">
             <v:imagedata r:id="rId52" o:title=""/>
           </v:shape>
-          <o:OLEObject Type="Embed" ProgID="Equation.DSMT4" ShapeID="_x0000_i1048" DrawAspect="Content" ObjectID="_1518018899" r:id="rId53"/>
+          <o:OLEObject Type="Embed" ProgID="Equation.DSMT4" ShapeID="_x0000_i1048" DrawAspect="Content" ObjectID="_1518105419" r:id="rId53"/>
         </w:object>
       </w:r>
       <w:r>
@@ -584,7 +576,7 @@
           <v:shape id="_x0000_i1049" type="#_x0000_t75" style="width:385.9pt;height:21.9pt" o:ole="">
             <v:imagedata r:id="rId54" o:title=""/>
           </v:shape>
-          <o:OLEObject Type="Embed" ProgID="Equation.DSMT4" ShapeID="_x0000_i1049" DrawAspect="Content" ObjectID="_1518018900" r:id="rId55"/>
+          <o:OLEObject Type="Embed" ProgID="Equation.DSMT4" ShapeID="_x0000_i1049" DrawAspect="Content" ObjectID="_1518105420" r:id="rId55"/>
         </w:object>
       </w:r>
       <w:r>
@@ -603,7 +595,7 @@
           <v:shape id="_x0000_i1050" type="#_x0000_t75" style="width:77.75pt;height:20.15pt" o:ole="">
             <v:imagedata r:id="rId15" o:title=""/>
           </v:shape>
-          <o:OLEObject Type="Embed" ProgID="Equation.DSMT4" ShapeID="_x0000_i1050" DrawAspect="Content" ObjectID="_1518018901" r:id="rId56"/>
+          <o:OLEObject Type="Embed" ProgID="Equation.DSMT4" ShapeID="_x0000_i1050" DrawAspect="Content" ObjectID="_1518105421" r:id="rId56"/>
         </w:object>
       </w:r>
       <w:r>
@@ -617,7 +609,7 @@
           <v:shape id="_x0000_i1051" type="#_x0000_t75" style="width:77.75pt;height:21.9pt" o:ole="">
             <v:imagedata r:id="rId17" o:title=""/>
           </v:shape>
-          <o:OLEObject Type="Embed" ProgID="Equation.DSMT4" ShapeID="_x0000_i1051" DrawAspect="Content" ObjectID="_1518018902" r:id="rId57"/>
+          <o:OLEObject Type="Embed" ProgID="Equation.DSMT4" ShapeID="_x0000_i1051" DrawAspect="Content" ObjectID="_1518105422" r:id="rId57"/>
         </w:object>
       </w:r>
       <w:r>
@@ -634,7 +626,7 @@
           <v:shape id="_x0000_i1052" type="#_x0000_t75" style="width:17.85pt;height:17.85pt" o:ole="">
             <v:imagedata r:id="rId19" o:title=""/>
           </v:shape>
-          <o:OLEObject Type="Embed" ProgID="Equation.DSMT4" ShapeID="_x0000_i1052" DrawAspect="Content" ObjectID="_1518018903" r:id="rId58"/>
+          <o:OLEObject Type="Embed" ProgID="Equation.DSMT4" ShapeID="_x0000_i1052" DrawAspect="Content" ObjectID="_1518105423" r:id="rId58"/>
         </w:object>
       </w:r>
       <w:r>
@@ -648,7 +640,7 @@
           <v:shape id="_x0000_i1053" type="#_x0000_t75" style="width:39.15pt;height:20.15pt" o:ole="">
             <v:imagedata r:id="rId21" o:title=""/>
           </v:shape>
-          <o:OLEObject Type="Embed" ProgID="Equation.DSMT4" ShapeID="_x0000_i1053" DrawAspect="Content" ObjectID="_1518018904" r:id="rId59"/>
+          <o:OLEObject Type="Embed" ProgID="Equation.DSMT4" ShapeID="_x0000_i1053" DrawAspect="Content" ObjectID="_1518105424" r:id="rId59"/>
         </w:object>
       </w:r>
       <w:r>
@@ -664,7 +656,7 @@
           <v:shape id="_x0000_i1054" type="#_x0000_t75" style="width:470pt;height:34pt" o:ole="">
             <v:imagedata r:id="rId60" o:title=""/>
           </v:shape>
-          <o:OLEObject Type="Embed" ProgID="Equation.DSMT4" ShapeID="_x0000_i1054" DrawAspect="Content" ObjectID="_1518018905" r:id="rId61"/>
+          <o:OLEObject Type="Embed" ProgID="Equation.DSMT4" ShapeID="_x0000_i1054" DrawAspect="Content" ObjectID="_1518105425" r:id="rId61"/>
         </w:object>
       </w:r>
     </w:p>
@@ -715,7 +707,7 @@
           <v:shape id="_x0000_i1055" type="#_x0000_t75" style="width:17.85pt;height:17.85pt" o:ole="">
             <v:imagedata r:id="rId62" o:title=""/>
           </v:shape>
-          <o:OLEObject Type="Embed" ProgID="Equation.DSMT4" ShapeID="_x0000_i1055" DrawAspect="Content" ObjectID="_1518018906" r:id="rId63"/>
+          <o:OLEObject Type="Embed" ProgID="Equation.DSMT4" ShapeID="_x0000_i1055" DrawAspect="Content" ObjectID="_1518105426" r:id="rId63"/>
         </w:object>
       </w:r>
       <w:r>
@@ -733,7 +725,7 @@
           <v:shape id="_x0000_i1056" type="#_x0000_t75" style="width:61.05pt;height:20.15pt" o:ole="">
             <v:imagedata r:id="rId64" o:title=""/>
           </v:shape>
-          <o:OLEObject Type="Embed" ProgID="Equation.DSMT4" ShapeID="_x0000_i1056" DrawAspect="Content" ObjectID="_1518018907" r:id="rId65"/>
+          <o:OLEObject Type="Embed" ProgID="Equation.DSMT4" ShapeID="_x0000_i1056" DrawAspect="Content" ObjectID="_1518105427" r:id="rId65"/>
         </w:object>
       </w:r>
       <w:r>
@@ -757,7 +749,7 @@
           <v:shape id="_x0000_i1057" type="#_x0000_t75" style="width:103.1pt;height:20.15pt" o:ole="">
             <v:imagedata r:id="rId66" o:title=""/>
           </v:shape>
-          <o:OLEObject Type="Embed" ProgID="Equation.DSMT4" ShapeID="_x0000_i1057" DrawAspect="Content" ObjectID="_1518018908" r:id="rId67"/>
+          <o:OLEObject Type="Embed" ProgID="Equation.DSMT4" ShapeID="_x0000_i1057" DrawAspect="Content" ObjectID="_1518105428" r:id="rId67"/>
         </w:object>
       </w:r>
       <w:r>
@@ -787,7 +779,7 @@
           <v:shape id="_x0000_i1058" type="#_x0000_t75" style="width:403.8pt;height:34pt" o:ole="">
             <v:imagedata r:id="rId68" o:title=""/>
           </v:shape>
-          <o:OLEObject Type="Embed" ProgID="Equation.DSMT4" ShapeID="_x0000_i1058" DrawAspect="Content" ObjectID="_1518018909" r:id="rId69"/>
+          <o:OLEObject Type="Embed" ProgID="Equation.DSMT4" ShapeID="_x0000_i1058" DrawAspect="Content" ObjectID="_1518105429" r:id="rId69"/>
         </w:object>
       </w:r>
     </w:p>
@@ -818,7 +810,7 @@
           <v:shape id="_x0000_i1059" type="#_x0000_t75" style="width:17.3pt;height:13.25pt" o:ole="">
             <v:imagedata r:id="rId70" o:title=""/>
           </v:shape>
-          <o:OLEObject Type="Embed" ProgID="Equation.DSMT4" ShapeID="_x0000_i1059" DrawAspect="Content" ObjectID="_1518018910" r:id="rId71"/>
+          <o:OLEObject Type="Embed" ProgID="Equation.DSMT4" ShapeID="_x0000_i1059" DrawAspect="Content" ObjectID="_1518105430" r:id="rId71"/>
         </w:object>
       </w:r>
       <w:r>
@@ -842,7 +834,7 @@
           <v:shape id="_x0000_i1060" type="#_x0000_t75" style="width:16.15pt;height:13.25pt" o:ole="">
             <v:imagedata r:id="rId72" o:title=""/>
           </v:shape>
-          <o:OLEObject Type="Embed" ProgID="Equation.DSMT4" ShapeID="_x0000_i1060" DrawAspect="Content" ObjectID="_1518018911" r:id="rId73"/>
+          <o:OLEObject Type="Embed" ProgID="Equation.DSMT4" ShapeID="_x0000_i1060" DrawAspect="Content" ObjectID="_1518105431" r:id="rId73"/>
         </w:object>
       </w:r>
       <w:r>
@@ -861,7 +853,7 @@
           <v:shape id="_x0000_i1061" type="#_x0000_t75" style="width:434.9pt;height:36.85pt" o:ole="">
             <v:imagedata r:id="rId74" o:title=""/>
           </v:shape>
-          <o:OLEObject Type="Embed" ProgID="Equation.DSMT4" ShapeID="_x0000_i1061" DrawAspect="Content" ObjectID="_1518018912" r:id="rId75"/>
+          <o:OLEObject Type="Embed" ProgID="Equation.DSMT4" ShapeID="_x0000_i1061" DrawAspect="Content" ObjectID="_1518105432" r:id="rId75"/>
         </w:object>
       </w:r>
     </w:p>
@@ -874,7 +866,7 @@
           <v:shape id="_x0000_i1062" type="#_x0000_t75" style="width:434.9pt;height:36.85pt" o:ole="">
             <v:imagedata r:id="rId76" o:title=""/>
           </v:shape>
-          <o:OLEObject Type="Embed" ProgID="Equation.DSMT4" ShapeID="_x0000_i1062" DrawAspect="Content" ObjectID="_1518018913" r:id="rId77"/>
+          <o:OLEObject Type="Embed" ProgID="Equation.DSMT4" ShapeID="_x0000_i1062" DrawAspect="Content" ObjectID="_1518105433" r:id="rId77"/>
         </w:object>
       </w:r>
     </w:p>
@@ -920,7 +912,7 @@
           <v:shape id="_x0000_i1063" type="#_x0000_t75" style="width:466pt;height:84.1pt" o:ole="">
             <v:imagedata r:id="rId78" o:title=""/>
           </v:shape>
-          <o:OLEObject Type="Embed" ProgID="Equation.DSMT4" ShapeID="_x0000_i1063" DrawAspect="Content" ObjectID="_1518018914" r:id="rId79"/>
+          <o:OLEObject Type="Embed" ProgID="Equation.DSMT4" ShapeID="_x0000_i1063" DrawAspect="Content" ObjectID="_1518105434" r:id="rId79"/>
         </w:object>
       </w:r>
       <w:r>
@@ -1976,6 +1968,12 @@
         <w:rPr>
           <w:lang w:bidi="fa-IR"/>
         </w:rPr>
+        <w:t xml:space="preserve">Lucas-Kanade Tracking with </w:t>
+      </w:r>
+      <w:r>
+        <w:rPr>
+          <w:lang w:bidi="fa-IR"/>
+        </w:rPr>
         <w:t>Appearance Basis</w:t>
       </w:r>
     </w:p>
@@ -2000,7 +1998,7 @@
           <v:shape id="_x0000_i1066" type="#_x0000_t75" style="width:15pt;height:17.85pt" o:ole="">
             <v:imagedata r:id="rId90" o:title=""/>
           </v:shape>
-          <o:OLEObject Type="Embed" ProgID="Equation.DSMT4" ShapeID="_x0000_i1066" DrawAspect="Content" ObjectID="_1518018915" r:id="rId91"/>
+          <o:OLEObject Type="Embed" ProgID="Equation.DSMT4" ShapeID="_x0000_i1066" DrawAspect="Content" ObjectID="_1518105435" r:id="rId91"/>
         </w:object>
       </w:r>
       <w:r>
@@ -2018,7 +2016,7 @@
           <v:shape id="_x0000_i1069" type="#_x0000_t75" style="width:62.2pt;height:16.15pt" o:ole="">
             <v:imagedata r:id="rId92" o:title=""/>
           </v:shape>
-          <o:OLEObject Type="Embed" ProgID="Equation.DSMT4" ShapeID="_x0000_i1069" DrawAspect="Content" ObjectID="_1518018916" r:id="rId93"/>
+          <o:OLEObject Type="Embed" ProgID="Equation.DSMT4" ShapeID="_x0000_i1069" DrawAspect="Content" ObjectID="_1518105436" r:id="rId93"/>
         </w:object>
       </w:r>
       <w:r>
@@ -2049,7 +2047,7 @@
           <v:shape id="_x0000_i1074" type="#_x0000_t75" style="width:187.8pt;height:34pt" o:ole="">
             <v:imagedata r:id="rId94" o:title=""/>
           </v:shape>
-          <o:OLEObject Type="Embed" ProgID="Equation.DSMT4" ShapeID="_x0000_i1074" DrawAspect="Content" ObjectID="_1518018917" r:id="rId95"/>
+          <o:OLEObject Type="Embed" ProgID="Equation.DSMT4" ShapeID="_x0000_i1074" DrawAspect="Content" ObjectID="_1518105437" r:id="rId95"/>
         </w:object>
       </w:r>
     </w:p>
@@ -2080,7 +2078,7 @@
           <v:shape id="_x0000_i1080" type="#_x0000_t75" style="width:15pt;height:17.85pt" o:ole="">
             <v:imagedata r:id="rId96" o:title=""/>
           </v:shape>
-          <o:OLEObject Type="Embed" ProgID="Equation.DSMT4" ShapeID="_x0000_i1080" DrawAspect="Content" ObjectID="_1518018918" r:id="rId97"/>
+          <o:OLEObject Type="Embed" ProgID="Equation.DSMT4" ShapeID="_x0000_i1080" DrawAspect="Content" ObjectID="_1518105438" r:id="rId97"/>
         </w:object>
       </w:r>
       <w:r>
@@ -2110,7 +2108,7 @@
           <v:shape id="_x0000_i1084" type="#_x0000_t75" style="width:13.8pt;height:17.85pt" o:ole="">
             <v:imagedata r:id="rId98" o:title=""/>
           </v:shape>
-          <o:OLEObject Type="Embed" ProgID="Equation.DSMT4" ShapeID="_x0000_i1084" DrawAspect="Content" ObjectID="_1518018919" r:id="rId99"/>
+          <o:OLEObject Type="Embed" ProgID="Equation.DSMT4" ShapeID="_x0000_i1084" DrawAspect="Content" ObjectID="_1518105439" r:id="rId99"/>
         </w:object>
       </w:r>
       <w:r>
@@ -2136,7 +2134,7 @@
           <v:shape id="_x0000_i1088" type="#_x0000_t75" style="width:324.3pt;height:96.75pt" o:ole="">
             <v:imagedata r:id="rId100" o:title=""/>
           </v:shape>
-          <o:OLEObject Type="Embed" ProgID="Equation.DSMT4" ShapeID="_x0000_i1088" DrawAspect="Content" ObjectID="_1518018920" r:id="rId101"/>
+          <o:OLEObject Type="Embed" ProgID="Equation.DSMT4" ShapeID="_x0000_i1088" DrawAspect="Content" ObjectID="_1518105440" r:id="rId101"/>
         </w:object>
       </w:r>
       <w:r>
@@ -2168,7 +2166,7 @@
           <v:shape id="_x0000_i1099" type="#_x0000_t75" style="width:62.2pt;height:16.15pt" o:ole="">
             <v:imagedata r:id="rId92" o:title=""/>
           </v:shape>
-          <o:OLEObject Type="Embed" ProgID="Equation.DSMT4" ShapeID="_x0000_i1099" DrawAspect="Content" ObjectID="_1518018921" r:id="rId102"/>
+          <o:OLEObject Type="Embed" ProgID="Equation.DSMT4" ShapeID="_x0000_i1099" DrawAspect="Content" ObjectID="_1518105441" r:id="rId102"/>
         </w:object>
       </w:r>
       <w:r>
@@ -2186,7 +2184,7 @@
           <v:shape id="_x0000_i1095" type="#_x0000_t75" style="width:15pt;height:17.85pt" o:ole="">
             <v:imagedata r:id="rId103" o:title=""/>
           </v:shape>
-          <o:OLEObject Type="Embed" ProgID="Equation.DSMT4" ShapeID="_x0000_i1095" DrawAspect="Content" ObjectID="_1518018922" r:id="rId104"/>
+          <o:OLEObject Type="Embed" ProgID="Equation.DSMT4" ShapeID="_x0000_i1095" DrawAspect="Content" ObjectID="_1518105442" r:id="rId104"/>
         </w:object>
       </w:r>
       <w:r>
@@ -2204,7 +2202,7 @@
           <v:shape id="_x0000_i1098" type="#_x0000_t75" style="width:103.1pt;height:36.85pt" o:ole="">
             <v:imagedata r:id="rId105" o:title=""/>
           </v:shape>
-          <o:OLEObject Type="Embed" ProgID="Equation.DSMT4" ShapeID="_x0000_i1098" DrawAspect="Content" ObjectID="_1518018923" r:id="rId106"/>
+          <o:OLEObject Type="Embed" ProgID="Equation.DSMT4" ShapeID="_x0000_i1098" DrawAspect="Content" ObjectID="_1518105443" r:id="rId106"/>
         </w:object>
       </w:r>
       <w:r>
@@ -2233,13 +2231,621 @@
         <w:rPr>
           <w:lang w:bidi="fa-IR"/>
         </w:rPr>
-        <w:t xml:space="preserve">Q 2.2 </w:t>
+        <w:t>Q 2.2</w:t>
+      </w:r>
+      <w:r>
+        <w:rPr>
+          <w:lang w:bidi="fa-IR"/>
+        </w:rPr>
+        <w:t>-2.3</w:t>
+      </w:r>
+      <w:r>
+        <w:rPr>
+          <w:lang w:bidi="fa-IR"/>
+        </w:rPr>
+        <w:t xml:space="preserve"> </w:t>
+      </w:r>
+      <w:r>
+        <w:rPr>
+          <w:lang w:bidi="fa-IR"/>
+        </w:rPr>
+        <w:t xml:space="preserve">Implementation of </w:t>
+      </w:r>
+      <w:r>
+        <w:rPr>
+          <w:lang w:bidi="fa-IR"/>
+        </w:rPr>
+        <w:t>L-K</w:t>
+      </w:r>
+      <w:r>
+        <w:rPr>
+          <w:lang w:bidi="fa-IR"/>
+        </w:rPr>
+        <w:t xml:space="preserve"> Tracking</w:t>
+      </w:r>
+      <w:r>
+        <w:rPr>
+          <w:lang w:bidi="fa-IR"/>
+        </w:rPr>
+        <w:t xml:space="preserve"> with Appearance Basis</w:t>
+      </w:r>
+    </w:p>
+    <w:p>
+      <w:pPr>
+        <w:rPr>
+          <w:lang w:bidi="fa-IR"/>
+        </w:rPr>
+      </w:pPr>
+      <w:r>
+        <w:rPr>
+          <w:lang w:bidi="fa-IR"/>
+        </w:rPr>
+        <w:t xml:space="preserve">The results are shown in Figure </w:t>
+      </w:r>
+      <w:r>
+        <w:rPr>
+          <w:lang w:bidi="fa-IR"/>
+        </w:rPr>
+        <w:t>3</w:t>
+      </w:r>
+      <w:r>
+        <w:rPr>
+          <w:lang w:bidi="fa-IR"/>
+        </w:rPr>
+        <w:t xml:space="preserve">. </w:t>
+      </w:r>
+      <w:r>
+        <w:rPr>
+          <w:lang w:bidi="fa-IR"/>
+        </w:rPr>
+        <w:t xml:space="preserve">On the given sequence, both the simple Lucas-Kanade and the Lucas-Kanade with Appearance Basis algorithms can track the </w:t>
+      </w:r>
+      <w:r>
+        <w:rPr>
+          <w:lang w:bidi="fa-IR"/>
+        </w:rPr>
+        <w:t>toy</w:t>
+      </w:r>
+      <w:r>
+        <w:rPr>
+          <w:lang w:bidi="fa-IR"/>
+        </w:rPr>
+        <w:t xml:space="preserve"> perfectly</w:t>
+      </w:r>
+      <w:r>
+        <w:rPr>
+          <w:lang w:bidi="fa-IR"/>
+        </w:rPr>
+        <w:t>.</w:t>
+      </w:r>
+    </w:p>
+    <w:p>
+      <w:pPr>
+        <w:rPr>
+          <w:lang w:bidi="fa-IR"/>
+        </w:rPr>
+      </w:pPr>
+    </w:p>
+    <w:tbl>
+      <w:tblPr>
+        <w:tblStyle w:val="TableGrid"/>
+        <w:tblW w:w="0" w:type="auto"/>
+        <w:tblBorders>
+          <w:top w:val="none" w:sz="0" w:space="0" w:color="auto"/>
+          <w:left w:val="none" w:sz="0" w:space="0" w:color="auto"/>
+          <w:bottom w:val="none" w:sz="0" w:space="0" w:color="auto"/>
+          <w:right w:val="none" w:sz="0" w:space="0" w:color="auto"/>
+          <w:insideH w:val="none" w:sz="0" w:space="0" w:color="auto"/>
+          <w:insideV w:val="none" w:sz="0" w:space="0" w:color="auto"/>
+        </w:tblBorders>
+        <w:tblCellMar>
+          <w:left w:w="0" w:type="dxa"/>
+          <w:right w:w="0" w:type="dxa"/>
+        </w:tblCellMar>
+        <w:tblLook w:val="04A0" w:firstRow="1" w:lastRow="0" w:firstColumn="1" w:lastColumn="0" w:noHBand="0" w:noVBand="1"/>
+      </w:tblPr>
+      <w:tblGrid>
+        <w:gridCol w:w="1870"/>
+        <w:gridCol w:w="1870"/>
+        <w:gridCol w:w="1870"/>
+        <w:gridCol w:w="1870"/>
+        <w:gridCol w:w="1870"/>
+      </w:tblGrid>
+      <w:tr>
+        <w:tc>
+          <w:tcPr>
+            <w:tcW w:w="1870" w:type="dxa"/>
+          </w:tcPr>
+          <w:p>
+            <w:pPr>
+              <w:ind w:firstLine="0"/>
+              <w:rPr>
+                <w:lang w:bidi="fa-IR"/>
+              </w:rPr>
+            </w:pPr>
+            <w:r>
+              <w:rPr>
+                <w:noProof/>
+              </w:rPr>
+              <w:drawing>
+                <wp:inline distT="0" distB="0" distL="0" distR="0" wp14:anchorId="0A9BD8BC" wp14:editId="17D6539E">
+                  <wp:extent cx="1132840" cy="899160"/>
+                  <wp:effectExtent l="0" t="0" r="0" b="0"/>
+                  <wp:docPr id="18" name="Picture 18" descr="C:\Users\Azarakhsh\Desktop\CMU\Vision\Homework 3\My Code\results\q2_3_frame_1.jpg"/>
+                  <wp:cNvGraphicFramePr>
+                    <a:graphicFrameLocks xmlns:a="http://schemas.openxmlformats.org/drawingml/2006/main" noChangeAspect="1"/>
+                  </wp:cNvGraphicFramePr>
+                  <a:graphic xmlns:a="http://schemas.openxmlformats.org/drawingml/2006/main">
+                    <a:graphicData uri="http://schemas.openxmlformats.org/drawingml/2006/picture">
+                      <pic:pic xmlns:pic="http://schemas.openxmlformats.org/drawingml/2006/picture">
+                        <pic:nvPicPr>
+                          <pic:cNvPr id="0" name="Picture 78" descr="C:\Users\Azarakhsh\Desktop\CMU\Vision\Homework 3\My Code\results\q2_3_frame_1.jpg"/>
+                          <pic:cNvPicPr>
+                            <a:picLocks noChangeAspect="1" noChangeArrowheads="1"/>
+                          </pic:cNvPicPr>
+                        </pic:nvPicPr>
+                        <pic:blipFill rotWithShape="1">
+                          <a:blip r:embed="rId107" cstate="print">
+                            <a:extLst>
+                              <a:ext uri="{28A0092B-C50C-407E-A947-70E740481C1C}">
+                                <a14:useLocalDpi xmlns:a14="http://schemas.microsoft.com/office/drawing/2010/main" val="0"/>
+                              </a:ext>
+                            </a:extLst>
+                          </a:blip>
+                          <a:srcRect l="17028" t="7381" r="17004" b="22805"/>
+                          <a:stretch/>
+                        </pic:blipFill>
+                        <pic:spPr bwMode="auto">
+                          <a:xfrm>
+                            <a:off x="0" y="0"/>
+                            <a:ext cx="1134027" cy="900102"/>
+                          </a:xfrm>
+                          <a:prstGeom prst="rect">
+                            <a:avLst/>
+                          </a:prstGeom>
+                          <a:noFill/>
+                          <a:ln>
+                            <a:noFill/>
+                          </a:ln>
+                          <a:extLst>
+                            <a:ext uri="{53640926-AAD7-44D8-BBD7-CCE9431645EC}">
+                              <a14:shadowObscured xmlns:a14="http://schemas.microsoft.com/office/drawing/2010/main"/>
+                            </a:ext>
+                          </a:extLst>
+                        </pic:spPr>
+                      </pic:pic>
+                    </a:graphicData>
+                  </a:graphic>
+                </wp:inline>
+              </w:drawing>
+            </w:r>
+          </w:p>
+        </w:tc>
+        <w:tc>
+          <w:tcPr>
+            <w:tcW w:w="1870" w:type="dxa"/>
+          </w:tcPr>
+          <w:p>
+            <w:pPr>
+              <w:ind w:firstLine="0"/>
+              <w:rPr>
+                <w:lang w:bidi="fa-IR"/>
+              </w:rPr>
+            </w:pPr>
+            <w:r>
+              <w:rPr>
+                <w:noProof/>
+              </w:rPr>
+              <w:drawing>
+                <wp:inline distT="0" distB="0" distL="0" distR="0" wp14:anchorId="14528FC8" wp14:editId="3E62B067">
+                  <wp:extent cx="1114438" cy="891566"/>
+                  <wp:effectExtent l="0" t="0" r="0" b="3810"/>
+                  <wp:docPr id="17" name="Picture 17" descr="C:\Users\Azarakhsh\Desktop\CMU\Vision\Homework 3\My Code\results\q2_3_frame_200.jpg"/>
+                  <wp:cNvGraphicFramePr>
+                    <a:graphicFrameLocks xmlns:a="http://schemas.openxmlformats.org/drawingml/2006/main" noChangeAspect="1"/>
+                  </wp:cNvGraphicFramePr>
+                  <a:graphic xmlns:a="http://schemas.openxmlformats.org/drawingml/2006/main">
+                    <a:graphicData uri="http://schemas.openxmlformats.org/drawingml/2006/picture">
+                      <pic:pic xmlns:pic="http://schemas.openxmlformats.org/drawingml/2006/picture">
+                        <pic:nvPicPr>
+                          <pic:cNvPr id="0" name="Picture 77" descr="C:\Users\Azarakhsh\Desktop\CMU\Vision\Homework 3\My Code\results\q2_3_frame_200.jpg"/>
+                          <pic:cNvPicPr>
+                            <a:picLocks noChangeAspect="1" noChangeArrowheads="1"/>
+                          </pic:cNvPicPr>
+                        </pic:nvPicPr>
+                        <pic:blipFill rotWithShape="1">
+                          <a:blip r:embed="rId108" cstate="print">
+                            <a:extLst>
+                              <a:ext uri="{28A0092B-C50C-407E-A947-70E740481C1C}">
+                                <a14:useLocalDpi xmlns:a14="http://schemas.microsoft.com/office/drawing/2010/main" val="0"/>
+                              </a:ext>
+                            </a:extLst>
+                          </a:blip>
+                          <a:srcRect l="17455" t="6809" r="17383" b="23889"/>
+                          <a:stretch/>
+                        </pic:blipFill>
+                        <pic:spPr bwMode="auto">
+                          <a:xfrm>
+                            <a:off x="0" y="0"/>
+                            <a:ext cx="1115568" cy="892470"/>
+                          </a:xfrm>
+                          <a:prstGeom prst="rect">
+                            <a:avLst/>
+                          </a:prstGeom>
+                          <a:noFill/>
+                          <a:ln>
+                            <a:noFill/>
+                          </a:ln>
+                          <a:extLst>
+                            <a:ext uri="{53640926-AAD7-44D8-BBD7-CCE9431645EC}">
+                              <a14:shadowObscured xmlns:a14="http://schemas.microsoft.com/office/drawing/2010/main"/>
+                            </a:ext>
+                          </a:extLst>
+                        </pic:spPr>
+                      </pic:pic>
+                    </a:graphicData>
+                  </a:graphic>
+                </wp:inline>
+              </w:drawing>
+            </w:r>
+          </w:p>
+        </w:tc>
+        <w:tc>
+          <w:tcPr>
+            <w:tcW w:w="1870" w:type="dxa"/>
+          </w:tcPr>
+          <w:p>
+            <w:pPr>
+              <w:ind w:firstLine="0"/>
+              <w:rPr>
+                <w:lang w:bidi="fa-IR"/>
+              </w:rPr>
+            </w:pPr>
+            <w:r>
+              <w:rPr>
+                <w:noProof/>
+              </w:rPr>
+              <w:drawing>
+                <wp:inline distT="0" distB="0" distL="0" distR="0">
+                  <wp:extent cx="1162050" cy="891540"/>
+                  <wp:effectExtent l="0" t="0" r="0" b="3810"/>
+                  <wp:docPr id="19" name="Picture 19" descr="C:\Users\Azarakhsh\Desktop\CMU\Vision\Homework 3\My Code\results\q2_3_frame_300.jpg"/>
+                  <wp:cNvGraphicFramePr>
+                    <a:graphicFrameLocks xmlns:a="http://schemas.openxmlformats.org/drawingml/2006/main" noChangeAspect="1"/>
+                  </wp:cNvGraphicFramePr>
+                  <a:graphic xmlns:a="http://schemas.openxmlformats.org/drawingml/2006/main">
+                    <a:graphicData uri="http://schemas.openxmlformats.org/drawingml/2006/picture">
+                      <pic:pic xmlns:pic="http://schemas.openxmlformats.org/drawingml/2006/picture">
+                        <pic:nvPicPr>
+                          <pic:cNvPr id="0" name="Picture 79" descr="C:\Users\Azarakhsh\Desktop\CMU\Vision\Homework 3\My Code\results\q2_3_frame_300.jpg"/>
+                          <pic:cNvPicPr>
+                            <a:picLocks noChangeAspect="1" noChangeArrowheads="1"/>
+                          </pic:cNvPicPr>
+                        </pic:nvPicPr>
+                        <pic:blipFill rotWithShape="1">
+                          <a:blip r:embed="rId109" cstate="print">
+                            <a:extLst>
+                              <a:ext uri="{28A0092B-C50C-407E-A947-70E740481C1C}">
+                                <a14:useLocalDpi xmlns:a14="http://schemas.microsoft.com/office/drawing/2010/main" val="0"/>
+                              </a:ext>
+                            </a:extLst>
+                          </a:blip>
+                          <a:srcRect l="16184" t="7376" r="16133" b="23387"/>
+                          <a:stretch/>
+                        </pic:blipFill>
+                        <pic:spPr bwMode="auto">
+                          <a:xfrm>
+                            <a:off x="0" y="0"/>
+                            <a:ext cx="1163517" cy="892666"/>
+                          </a:xfrm>
+                          <a:prstGeom prst="rect">
+                            <a:avLst/>
+                          </a:prstGeom>
+                          <a:noFill/>
+                          <a:ln>
+                            <a:noFill/>
+                          </a:ln>
+                          <a:extLst>
+                            <a:ext uri="{53640926-AAD7-44D8-BBD7-CCE9431645EC}">
+                              <a14:shadowObscured xmlns:a14="http://schemas.microsoft.com/office/drawing/2010/main"/>
+                            </a:ext>
+                          </a:extLst>
+                        </pic:spPr>
+                      </pic:pic>
+                    </a:graphicData>
+                  </a:graphic>
+                </wp:inline>
+              </w:drawing>
+            </w:r>
+          </w:p>
+        </w:tc>
+        <w:tc>
+          <w:tcPr>
+            <w:tcW w:w="1870" w:type="dxa"/>
+          </w:tcPr>
+          <w:p>
+            <w:pPr>
+              <w:ind w:firstLine="0"/>
+              <w:rPr>
+                <w:lang w:bidi="fa-IR"/>
+              </w:rPr>
+            </w:pPr>
+            <w:r>
+              <w:rPr>
+                <w:noProof/>
+              </w:rPr>
+              <w:drawing>
+                <wp:inline distT="0" distB="0" distL="0" distR="0">
+                  <wp:extent cx="1118235" cy="898537"/>
+                  <wp:effectExtent l="0" t="0" r="5715" b="0"/>
+                  <wp:docPr id="20" name="Picture 20" descr="C:\Users\Azarakhsh\Desktop\CMU\Vision\Homework 3\My Code\results\q2_3_frame_350.jpg"/>
+                  <wp:cNvGraphicFramePr>
+                    <a:graphicFrameLocks xmlns:a="http://schemas.openxmlformats.org/drawingml/2006/main" noChangeAspect="1"/>
+                  </wp:cNvGraphicFramePr>
+                  <a:graphic xmlns:a="http://schemas.openxmlformats.org/drawingml/2006/main">
+                    <a:graphicData uri="http://schemas.openxmlformats.org/drawingml/2006/picture">
+                      <pic:pic xmlns:pic="http://schemas.openxmlformats.org/drawingml/2006/picture">
+                        <pic:nvPicPr>
+                          <pic:cNvPr id="0" name="Picture 80" descr="C:\Users\Azarakhsh\Desktop\CMU\Vision\Homework 3\My Code\results\q2_3_frame_350.jpg"/>
+                          <pic:cNvPicPr>
+                            <a:picLocks noChangeAspect="1" noChangeArrowheads="1"/>
+                          </pic:cNvPicPr>
+                        </pic:nvPicPr>
+                        <pic:blipFill rotWithShape="1">
+                          <a:blip r:embed="rId110" cstate="print">
+                            <a:extLst>
+                              <a:ext uri="{28A0092B-C50C-407E-A947-70E740481C1C}">
+                                <a14:useLocalDpi xmlns:a14="http://schemas.microsoft.com/office/drawing/2010/main" val="0"/>
+                              </a:ext>
+                            </a:extLst>
+                          </a:blip>
+                          <a:srcRect l="17465" t="7387" r="17393" b="22822"/>
+                          <a:stretch/>
+                        </pic:blipFill>
+                        <pic:spPr bwMode="auto">
+                          <a:xfrm>
+                            <a:off x="0" y="0"/>
+                            <a:ext cx="1119843" cy="899829"/>
+                          </a:xfrm>
+                          <a:prstGeom prst="rect">
+                            <a:avLst/>
+                          </a:prstGeom>
+                          <a:noFill/>
+                          <a:ln>
+                            <a:noFill/>
+                          </a:ln>
+                          <a:extLst>
+                            <a:ext uri="{53640926-AAD7-44D8-BBD7-CCE9431645EC}">
+                              <a14:shadowObscured xmlns:a14="http://schemas.microsoft.com/office/drawing/2010/main"/>
+                            </a:ext>
+                          </a:extLst>
+                        </pic:spPr>
+                      </pic:pic>
+                    </a:graphicData>
+                  </a:graphic>
+                </wp:inline>
+              </w:drawing>
+            </w:r>
+          </w:p>
+        </w:tc>
+        <w:tc>
+          <w:tcPr>
+            <w:tcW w:w="1870" w:type="dxa"/>
+          </w:tcPr>
+          <w:p>
+            <w:pPr>
+              <w:ind w:firstLine="0"/>
+              <w:rPr>
+                <w:lang w:bidi="fa-IR"/>
+              </w:rPr>
+            </w:pPr>
+            <w:r>
+              <w:rPr>
+                <w:noProof/>
+              </w:rPr>
+              <w:drawing>
+                <wp:inline distT="0" distB="0" distL="0" distR="0">
+                  <wp:extent cx="1133204" cy="907084"/>
+                  <wp:effectExtent l="0" t="0" r="0" b="7620"/>
+                  <wp:docPr id="21" name="Picture 21" descr="C:\Users\Azarakhsh\Desktop\CMU\Vision\Homework 3\My Code\results\q2_3_frame_400.jpg"/>
+                  <wp:cNvGraphicFramePr>
+                    <a:graphicFrameLocks xmlns:a="http://schemas.openxmlformats.org/drawingml/2006/main" noChangeAspect="1"/>
+                  </wp:cNvGraphicFramePr>
+                  <a:graphic xmlns:a="http://schemas.openxmlformats.org/drawingml/2006/main">
+                    <a:graphicData uri="http://schemas.openxmlformats.org/drawingml/2006/picture">
+                      <pic:pic xmlns:pic="http://schemas.openxmlformats.org/drawingml/2006/picture">
+                        <pic:nvPicPr>
+                          <pic:cNvPr id="0" name="Picture 81" descr="C:\Users\Azarakhsh\Desktop\CMU\Vision\Homework 3\My Code\results\q2_3_frame_400.jpg"/>
+                          <pic:cNvPicPr>
+                            <a:picLocks noChangeAspect="1" noChangeArrowheads="1"/>
+                          </pic:cNvPicPr>
+                        </pic:nvPicPr>
+                        <pic:blipFill rotWithShape="1">
+                          <a:blip r:embed="rId111" cstate="print">
+                            <a:extLst>
+                              <a:ext uri="{28A0092B-C50C-407E-A947-70E740481C1C}">
+                                <a14:useLocalDpi xmlns:a14="http://schemas.microsoft.com/office/drawing/2010/main" val="0"/>
+                              </a:ext>
+                            </a:extLst>
+                          </a:blip>
+                          <a:srcRect l="17034" t="6810" r="16971" b="22756"/>
+                          <a:stretch/>
+                        </pic:blipFill>
+                        <pic:spPr bwMode="auto">
+                          <a:xfrm>
+                            <a:off x="0" y="0"/>
+                            <a:ext cx="1134483" cy="908108"/>
+                          </a:xfrm>
+                          <a:prstGeom prst="rect">
+                            <a:avLst/>
+                          </a:prstGeom>
+                          <a:noFill/>
+                          <a:ln>
+                            <a:noFill/>
+                          </a:ln>
+                          <a:extLst>
+                            <a:ext uri="{53640926-AAD7-44D8-BBD7-CCE9431645EC}">
+                              <a14:shadowObscured xmlns:a14="http://schemas.microsoft.com/office/drawing/2010/main"/>
+                            </a:ext>
+                          </a:extLst>
+                        </pic:spPr>
+                      </pic:pic>
+                    </a:graphicData>
+                  </a:graphic>
+                </wp:inline>
+              </w:drawing>
+            </w:r>
+          </w:p>
+        </w:tc>
+      </w:tr>
+    </w:tbl>
+    <w:p>
+      <w:pPr>
+        <w:ind w:firstLine="0"/>
+        <w:jc w:val="center"/>
+        <w:rPr>
+          <w:sz w:val="20"/>
+          <w:szCs w:val="16"/>
+        </w:rPr>
+      </w:pPr>
+      <w:r>
+        <w:rPr>
+          <w:sz w:val="20"/>
+          <w:szCs w:val="16"/>
+        </w:rPr>
+        <w:t xml:space="preserve">Figure </w:t>
+      </w:r>
+      <w:r>
+        <w:rPr>
+          <w:sz w:val="20"/>
+          <w:szCs w:val="16"/>
+        </w:rPr>
+        <w:t>3</w:t>
+      </w:r>
+      <w:r>
+        <w:rPr>
+          <w:sz w:val="20"/>
+          <w:szCs w:val="16"/>
+        </w:rPr>
+        <w:t xml:space="preserve">. The </w:t>
+      </w:r>
+      <w:r>
+        <w:rPr>
+          <w:sz w:val="20"/>
+          <w:szCs w:val="16"/>
+        </w:rPr>
+        <w:t xml:space="preserve">result of Lucas-Kanade tracking algorithm with </w:t>
+      </w:r>
+      <w:r>
+        <w:rPr>
+          <w:sz w:val="20"/>
+          <w:szCs w:val="16"/>
+        </w:rPr>
+        <w:t>appearance basis</w:t>
+      </w:r>
+      <w:r>
+        <w:rPr>
+          <w:sz w:val="20"/>
+          <w:szCs w:val="16"/>
+        </w:rPr>
+        <w:t xml:space="preserve"> (yellow box) </w:t>
+      </w:r>
+      <w:r>
+        <w:rPr>
+          <w:sz w:val="20"/>
+          <w:szCs w:val="16"/>
+        </w:rPr>
+        <w:t xml:space="preserve">of Q 2.2 </w:t>
+      </w:r>
+      <w:r>
+        <w:rPr>
+          <w:sz w:val="20"/>
+          <w:szCs w:val="16"/>
+        </w:rPr>
+        <w:t>vs</w:t>
+      </w:r>
+      <w:r>
+        <w:rPr>
+          <w:sz w:val="20"/>
+          <w:szCs w:val="16"/>
+        </w:rPr>
+        <w:t>.</w:t>
+      </w:r>
+      <w:r>
+        <w:rPr>
+          <w:sz w:val="20"/>
+          <w:szCs w:val="16"/>
+        </w:rPr>
+        <w:t xml:space="preserve"> the simple Lucas-Kanade algorithm (green box) of Q1.3 on frames 1, </w:t>
+      </w:r>
+      <w:r>
+        <w:rPr>
+          <w:sz w:val="20"/>
+          <w:szCs w:val="16"/>
+        </w:rPr>
+        <w:t>2</w:t>
+      </w:r>
+      <w:r>
+        <w:rPr>
+          <w:sz w:val="20"/>
+          <w:szCs w:val="16"/>
+        </w:rPr>
+        <w:t xml:space="preserve">00, </w:t>
+      </w:r>
+      <w:r>
+        <w:rPr>
+          <w:sz w:val="20"/>
+          <w:szCs w:val="16"/>
+        </w:rPr>
+        <w:t>3</w:t>
+      </w:r>
+      <w:r>
+        <w:rPr>
+          <w:sz w:val="20"/>
+          <w:szCs w:val="16"/>
+        </w:rPr>
+        <w:t>00, 3</w:t>
+      </w:r>
+      <w:r>
+        <w:rPr>
+          <w:sz w:val="20"/>
+          <w:szCs w:val="16"/>
+        </w:rPr>
+        <w:t>5</w:t>
+      </w:r>
+      <w:r>
+        <w:rPr>
+          <w:sz w:val="20"/>
+          <w:szCs w:val="16"/>
+        </w:rPr>
+        <w:t>0 and 400 of the given sequence.</w:t>
+      </w:r>
+    </w:p>
+    <w:p>
+      <w:pPr>
+        <w:rPr>
+          <w:lang w:bidi="fa-IR"/>
+        </w:rPr>
+      </w:pPr>
+    </w:p>
+    <w:p>
+      <w:pPr>
+        <w:pStyle w:val="Heading2"/>
+        <w:rPr>
+          <w:lang w:bidi="fa-IR"/>
+        </w:rPr>
+      </w:pPr>
+      <w:r>
+        <w:rPr>
+          <w:lang w:bidi="fa-IR"/>
+        </w:rPr>
+        <w:t xml:space="preserve">Q 3.1 </w:t>
       </w:r>
       <w:bookmarkStart w:id="0" w:name="_GoBack"/>
       <w:bookmarkEnd w:id="0"/>
     </w:p>
     <w:sectPr>
-      <w:footerReference w:type="default" r:id="rId107"/>
+      <w:footerReference w:type="default" r:id="rId112"/>
       <w:pgSz w:w="12240" w:h="15840"/>
       <w:pgMar w:top="1440" w:right="1440" w:bottom="1440" w:left="1440" w:header="720" w:footer="720" w:gutter="0"/>
       <w:cols w:space="720"/>
@@ -2308,7 +2914,7 @@
           <w:rPr>
             <w:noProof/>
           </w:rPr>
-          <w:t>3</w:t>
+          <w:t>4</w:t>
         </w:r>
         <w:r>
           <w:rPr>

</xml_diff>

<commit_message>
HW 3: Bug Fix on Q 2.3
- I was initializing deltaP in the wrong place
- Added support for the faster FPS for Appearance Basis testing
</commit_message>
<xml_diff>
--- a/Homework 3/My Code/Writeup.docx
+++ b/Homework 3/My Code/Writeup.docx
@@ -110,7 +110,7 @@
           <v:shape id="_x0000_i1025" type="#_x0000_t75" style="width:214.85pt;height:31.7pt" o:ole="">
             <v:imagedata r:id="rId7" o:title=""/>
           </v:shape>
-          <o:OLEObject Type="Embed" ProgID="Equation.DSMT4" ShapeID="_x0000_i1025" DrawAspect="Content" ObjectID="_1518105396" r:id="rId8"/>
+          <o:OLEObject Type="Embed" ProgID="Equation.DSMT4" ShapeID="_x0000_i1025" DrawAspect="Content" ObjectID="_1518347544" r:id="rId8"/>
         </w:object>
       </w:r>
     </w:p>
@@ -126,7 +126,7 @@
           <v:shape id="_x0000_i1026" type="#_x0000_t75" style="width:80.05pt;height:20.15pt" o:ole="">
             <v:imagedata r:id="rId9" o:title=""/>
           </v:shape>
-          <o:OLEObject Type="Embed" ProgID="Equation.DSMT4" ShapeID="_x0000_i1026" DrawAspect="Content" ObjectID="_1518105397" r:id="rId10"/>
+          <o:OLEObject Type="Embed" ProgID="Equation.DSMT4" ShapeID="_x0000_i1026" DrawAspect="Content" ObjectID="_1518347545" r:id="rId10"/>
         </w:object>
       </w:r>
       <w:r>
@@ -146,7 +146,7 @@
           <v:shape id="_x0000_i1027" type="#_x0000_t75" style="width:29.95pt;height:20.15pt" o:ole="">
             <v:imagedata r:id="rId11" o:title=""/>
           </v:shape>
-          <o:OLEObject Type="Embed" ProgID="Equation.DSMT4" ShapeID="_x0000_i1027" DrawAspect="Content" ObjectID="_1518105398" r:id="rId12"/>
+          <o:OLEObject Type="Embed" ProgID="Equation.DSMT4" ShapeID="_x0000_i1027" DrawAspect="Content" ObjectID="_1518347546" r:id="rId12"/>
         </w:object>
       </w:r>
       <w:r>
@@ -162,7 +162,7 @@
           <v:shape id="_x0000_i1028" type="#_x0000_t75" style="width:297.2pt;height:21.9pt" o:ole="">
             <v:imagedata r:id="rId13" o:title=""/>
           </v:shape>
-          <o:OLEObject Type="Embed" ProgID="Equation.DSMT4" ShapeID="_x0000_i1028" DrawAspect="Content" ObjectID="_1518105399" r:id="rId14"/>
+          <o:OLEObject Type="Embed" ProgID="Equation.DSMT4" ShapeID="_x0000_i1028" DrawAspect="Content" ObjectID="_1518347547" r:id="rId14"/>
         </w:object>
       </w:r>
       <w:r>
@@ -181,7 +181,7 @@
           <v:shape id="_x0000_i1029" type="#_x0000_t75" style="width:77.75pt;height:20.15pt" o:ole="">
             <v:imagedata r:id="rId15" o:title=""/>
           </v:shape>
-          <o:OLEObject Type="Embed" ProgID="Equation.DSMT4" ShapeID="_x0000_i1029" DrawAspect="Content" ObjectID="_1518105400" r:id="rId16"/>
+          <o:OLEObject Type="Embed" ProgID="Equation.DSMT4" ShapeID="_x0000_i1029" DrawAspect="Content" ObjectID="_1518347548" r:id="rId16"/>
         </w:object>
       </w:r>
       <w:r>
@@ -195,7 +195,7 @@
           <v:shape id="_x0000_i1030" type="#_x0000_t75" style="width:77.75pt;height:21.9pt" o:ole="">
             <v:imagedata r:id="rId17" o:title=""/>
           </v:shape>
-          <o:OLEObject Type="Embed" ProgID="Equation.DSMT4" ShapeID="_x0000_i1030" DrawAspect="Content" ObjectID="_1518105401" r:id="rId18"/>
+          <o:OLEObject Type="Embed" ProgID="Equation.DSMT4" ShapeID="_x0000_i1030" DrawAspect="Content" ObjectID="_1518347549" r:id="rId18"/>
         </w:object>
       </w:r>
       <w:r>
@@ -209,7 +209,7 @@
           <v:shape id="_x0000_i1031" type="#_x0000_t75" style="width:17.85pt;height:17.85pt" o:ole="">
             <v:imagedata r:id="rId19" o:title=""/>
           </v:shape>
-          <o:OLEObject Type="Embed" ProgID="Equation.DSMT4" ShapeID="_x0000_i1031" DrawAspect="Content" ObjectID="_1518105402" r:id="rId20"/>
+          <o:OLEObject Type="Embed" ProgID="Equation.DSMT4" ShapeID="_x0000_i1031" DrawAspect="Content" ObjectID="_1518347550" r:id="rId20"/>
         </w:object>
       </w:r>
       <w:r>
@@ -223,7 +223,7 @@
           <v:shape id="_x0000_i1032" type="#_x0000_t75" style="width:39.15pt;height:20.15pt" o:ole="">
             <v:imagedata r:id="rId21" o:title=""/>
           </v:shape>
-          <o:OLEObject Type="Embed" ProgID="Equation.DSMT4" ShapeID="_x0000_i1032" DrawAspect="Content" ObjectID="_1518105403" r:id="rId22"/>
+          <o:OLEObject Type="Embed" ProgID="Equation.DSMT4" ShapeID="_x0000_i1032" DrawAspect="Content" ObjectID="_1518347551" r:id="rId22"/>
         </w:object>
       </w:r>
       <w:r>
@@ -240,7 +240,7 @@
           <v:shape id="_x0000_i1033" type="#_x0000_t75" style="width:80.05pt;height:20.15pt" o:ole="">
             <v:imagedata r:id="rId9" o:title=""/>
           </v:shape>
-          <o:OLEObject Type="Embed" ProgID="Equation.DSMT4" ShapeID="_x0000_i1033" DrawAspect="Content" ObjectID="_1518105404" r:id="rId23"/>
+          <o:OLEObject Type="Embed" ProgID="Equation.DSMT4" ShapeID="_x0000_i1033" DrawAspect="Content" ObjectID="_1518347552" r:id="rId23"/>
         </w:object>
       </w:r>
       <w:r>
@@ -256,7 +256,7 @@
           <v:shape id="_x0000_i1034" type="#_x0000_t75" style="width:342.7pt;height:34pt" o:ole="">
             <v:imagedata r:id="rId24" o:title=""/>
           </v:shape>
-          <o:OLEObject Type="Embed" ProgID="Equation.DSMT4" ShapeID="_x0000_i1034" DrawAspect="Content" ObjectID="_1518105405" r:id="rId25"/>
+          <o:OLEObject Type="Embed" ProgID="Equation.DSMT4" ShapeID="_x0000_i1034" DrawAspect="Content" ObjectID="_1518347553" r:id="rId25"/>
         </w:object>
       </w:r>
     </w:p>
@@ -274,7 +274,7 @@
           <v:shape id="_x0000_i1035" type="#_x0000_t75" style="width:447pt;height:73.75pt" o:ole="">
             <v:imagedata r:id="rId26" o:title=""/>
           </v:shape>
-          <o:OLEObject Type="Embed" ProgID="Equation.DSMT4" ShapeID="_x0000_i1035" DrawAspect="Content" ObjectID="_1518105406" r:id="rId27"/>
+          <o:OLEObject Type="Embed" ProgID="Equation.DSMT4" ShapeID="_x0000_i1035" DrawAspect="Content" ObjectID="_1518347554" r:id="rId27"/>
         </w:object>
       </w:r>
     </w:p>
@@ -292,7 +292,7 @@
           <v:shape id="_x0000_i1036" type="#_x0000_t75" style="width:413pt;height:39.75pt" o:ole="">
             <v:imagedata r:id="rId28" o:title=""/>
           </v:shape>
-          <o:OLEObject Type="Embed" ProgID="Equation.DSMT4" ShapeID="_x0000_i1036" DrawAspect="Content" ObjectID="_1518105407" r:id="rId29"/>
+          <o:OLEObject Type="Embed" ProgID="Equation.DSMT4" ShapeID="_x0000_i1036" DrawAspect="Content" ObjectID="_1518347555" r:id="rId29"/>
         </w:object>
       </w:r>
     </w:p>
@@ -310,7 +310,7 @@
           <v:shape id="_x0000_i1037" type="#_x0000_t75" style="width:297.8pt;height:111.75pt" o:ole="">
             <v:imagedata r:id="rId30" o:title=""/>
           </v:shape>
-          <o:OLEObject Type="Embed" ProgID="Equation.DSMT4" ShapeID="_x0000_i1037" DrawAspect="Content" ObjectID="_1518105408" r:id="rId31"/>
+          <o:OLEObject Type="Embed" ProgID="Equation.DSMT4" ShapeID="_x0000_i1037" DrawAspect="Content" ObjectID="_1518347556" r:id="rId31"/>
         </w:object>
       </w:r>
       <w:r>
@@ -331,7 +331,7 @@
           <v:shape id="_x0000_i1038" type="#_x0000_t75" style="width:437.75pt;height:66.25pt" o:ole="">
             <v:imagedata r:id="rId32" o:title=""/>
           </v:shape>
-          <o:OLEObject Type="Embed" ProgID="Equation.DSMT4" ShapeID="_x0000_i1038" DrawAspect="Content" ObjectID="_1518105409" r:id="rId33"/>
+          <o:OLEObject Type="Embed" ProgID="Equation.DSMT4" ShapeID="_x0000_i1038" DrawAspect="Content" ObjectID="_1518347557" r:id="rId33"/>
         </w:object>
       </w:r>
       <w:r>
@@ -350,7 +350,7 @@
           <v:shape id="_x0000_i1039" type="#_x0000_t75" style="width:24.75pt;height:15pt" o:ole="">
             <v:imagedata r:id="rId34" o:title=""/>
           </v:shape>
-          <o:OLEObject Type="Embed" ProgID="Equation.DSMT4" ShapeID="_x0000_i1039" DrawAspect="Content" ObjectID="_1518105410" r:id="rId35"/>
+          <o:OLEObject Type="Embed" ProgID="Equation.DSMT4" ShapeID="_x0000_i1039" DrawAspect="Content" ObjectID="_1518347558" r:id="rId35"/>
         </w:object>
       </w:r>
       <w:r>
@@ -364,7 +364,7 @@
           <v:shape id="_x0000_i1040" type="#_x0000_t75" style="width:24.75pt;height:15pt" o:ole="">
             <v:imagedata r:id="rId36" o:title=""/>
           </v:shape>
-          <o:OLEObject Type="Embed" ProgID="Equation.DSMT4" ShapeID="_x0000_i1040" DrawAspect="Content" ObjectID="_1518105411" r:id="rId37"/>
+          <o:OLEObject Type="Embed" ProgID="Equation.DSMT4" ShapeID="_x0000_i1040" DrawAspect="Content" ObjectID="_1518347559" r:id="rId37"/>
         </w:object>
       </w:r>
       <w:r>
@@ -378,7 +378,7 @@
           <v:shape id="_x0000_i1041" type="#_x0000_t75" style="width:62.2pt;height:29.95pt" o:ole="">
             <v:imagedata r:id="rId38" o:title=""/>
           </v:shape>
-          <o:OLEObject Type="Embed" ProgID="Equation.DSMT4" ShapeID="_x0000_i1041" DrawAspect="Content" ObjectID="_1518105412" r:id="rId39"/>
+          <o:OLEObject Type="Embed" ProgID="Equation.DSMT4" ShapeID="_x0000_i1041" DrawAspect="Content" ObjectID="_1518347560" r:id="rId39"/>
         </w:object>
       </w:r>
       <w:r>
@@ -437,7 +437,7 @@
           <v:shape id="_x0000_i1042" type="#_x0000_t75" style="width:17.85pt;height:13.8pt" o:ole="">
             <v:imagedata r:id="rId40" o:title=""/>
           </v:shape>
-          <o:OLEObject Type="Embed" ProgID="Equation.DSMT4" ShapeID="_x0000_i1042" DrawAspect="Content" ObjectID="_1518105413" r:id="rId41"/>
+          <o:OLEObject Type="Embed" ProgID="Equation.DSMT4" ShapeID="_x0000_i1042" DrawAspect="Content" ObjectID="_1518347561" r:id="rId41"/>
         </w:object>
       </w:r>
       <w:r>
@@ -451,7 +451,7 @@
           <v:shape id="_x0000_i1043" type="#_x0000_t75" style="width:17.3pt;height:13.8pt" o:ole="">
             <v:imagedata r:id="rId42" o:title=""/>
           </v:shape>
-          <o:OLEObject Type="Embed" ProgID="Equation.DSMT4" ShapeID="_x0000_i1043" DrawAspect="Content" ObjectID="_1518105414" r:id="rId43"/>
+          <o:OLEObject Type="Embed" ProgID="Equation.DSMT4" ShapeID="_x0000_i1043" DrawAspect="Content" ObjectID="_1518347562" r:id="rId43"/>
         </w:object>
       </w:r>
       <w:r>
@@ -476,7 +476,7 @@
           <v:shape id="_x0000_i1044" type="#_x0000_t75" style="width:349.05pt;height:31.7pt" o:ole="">
             <v:imagedata r:id="rId44" o:title=""/>
           </v:shape>
-          <o:OLEObject Type="Embed" ProgID="Equation.DSMT4" ShapeID="_x0000_i1044" DrawAspect="Content" ObjectID="_1518105415" r:id="rId45"/>
+          <o:OLEObject Type="Embed" ProgID="Equation.DSMT4" ShapeID="_x0000_i1044" DrawAspect="Content" ObjectID="_1518347563" r:id="rId45"/>
         </w:object>
       </w:r>
     </w:p>
@@ -499,7 +499,7 @@
           <v:shape id="_x0000_i1045" type="#_x0000_t75" style="width:39.15pt;height:20.15pt" o:ole="">
             <v:imagedata r:id="rId46" o:title=""/>
           </v:shape>
-          <o:OLEObject Type="Embed" ProgID="Equation.DSMT4" ShapeID="_x0000_i1045" DrawAspect="Content" ObjectID="_1518105416" r:id="rId47"/>
+          <o:OLEObject Type="Embed" ProgID="Equation.DSMT4" ShapeID="_x0000_i1045" DrawAspect="Content" ObjectID="_1518347564" r:id="rId47"/>
         </w:object>
       </w:r>
       <w:r>
@@ -517,7 +517,7 @@
           <v:shape id="_x0000_i1046" type="#_x0000_t75" style="width:62.8pt;height:20.15pt" o:ole="">
             <v:imagedata r:id="rId48" o:title=""/>
           </v:shape>
-          <o:OLEObject Type="Embed" ProgID="Equation.DSMT4" ShapeID="_x0000_i1046" DrawAspect="Content" ObjectID="_1518105417" r:id="rId49"/>
+          <o:OLEObject Type="Embed" ProgID="Equation.DSMT4" ShapeID="_x0000_i1046" DrawAspect="Content" ObjectID="_1518347565" r:id="rId49"/>
         </w:object>
       </w:r>
       <w:r>
@@ -537,7 +537,7 @@
           <v:shape id="_x0000_i1047" type="#_x0000_t75" style="width:127.85pt;height:20.15pt" o:ole="">
             <v:imagedata r:id="rId50" o:title=""/>
           </v:shape>
-          <o:OLEObject Type="Embed" ProgID="Equation.DSMT4" ShapeID="_x0000_i1047" DrawAspect="Content" ObjectID="_1518105418" r:id="rId51"/>
+          <o:OLEObject Type="Embed" ProgID="Equation.DSMT4" ShapeID="_x0000_i1047" DrawAspect="Content" ObjectID="_1518347566" r:id="rId51"/>
         </w:object>
       </w:r>
       <w:r>
@@ -560,7 +560,7 @@
           <v:shape id="_x0000_i1048" type="#_x0000_t75" style="width:62.8pt;height:20.15pt" o:ole="">
             <v:imagedata r:id="rId52" o:title=""/>
           </v:shape>
-          <o:OLEObject Type="Embed" ProgID="Equation.DSMT4" ShapeID="_x0000_i1048" DrawAspect="Content" ObjectID="_1518105419" r:id="rId53"/>
+          <o:OLEObject Type="Embed" ProgID="Equation.DSMT4" ShapeID="_x0000_i1048" DrawAspect="Content" ObjectID="_1518347567" r:id="rId53"/>
         </w:object>
       </w:r>
       <w:r>
@@ -576,7 +576,7 @@
           <v:shape id="_x0000_i1049" type="#_x0000_t75" style="width:385.9pt;height:21.9pt" o:ole="">
             <v:imagedata r:id="rId54" o:title=""/>
           </v:shape>
-          <o:OLEObject Type="Embed" ProgID="Equation.DSMT4" ShapeID="_x0000_i1049" DrawAspect="Content" ObjectID="_1518105420" r:id="rId55"/>
+          <o:OLEObject Type="Embed" ProgID="Equation.DSMT4" ShapeID="_x0000_i1049" DrawAspect="Content" ObjectID="_1518347568" r:id="rId55"/>
         </w:object>
       </w:r>
       <w:r>
@@ -595,7 +595,7 @@
           <v:shape id="_x0000_i1050" type="#_x0000_t75" style="width:77.75pt;height:20.15pt" o:ole="">
             <v:imagedata r:id="rId15" o:title=""/>
           </v:shape>
-          <o:OLEObject Type="Embed" ProgID="Equation.DSMT4" ShapeID="_x0000_i1050" DrawAspect="Content" ObjectID="_1518105421" r:id="rId56"/>
+          <o:OLEObject Type="Embed" ProgID="Equation.DSMT4" ShapeID="_x0000_i1050" DrawAspect="Content" ObjectID="_1518347569" r:id="rId56"/>
         </w:object>
       </w:r>
       <w:r>
@@ -609,7 +609,7 @@
           <v:shape id="_x0000_i1051" type="#_x0000_t75" style="width:77.75pt;height:21.9pt" o:ole="">
             <v:imagedata r:id="rId17" o:title=""/>
           </v:shape>
-          <o:OLEObject Type="Embed" ProgID="Equation.DSMT4" ShapeID="_x0000_i1051" DrawAspect="Content" ObjectID="_1518105422" r:id="rId57"/>
+          <o:OLEObject Type="Embed" ProgID="Equation.DSMT4" ShapeID="_x0000_i1051" DrawAspect="Content" ObjectID="_1518347570" r:id="rId57"/>
         </w:object>
       </w:r>
       <w:r>
@@ -626,7 +626,7 @@
           <v:shape id="_x0000_i1052" type="#_x0000_t75" style="width:17.85pt;height:17.85pt" o:ole="">
             <v:imagedata r:id="rId19" o:title=""/>
           </v:shape>
-          <o:OLEObject Type="Embed" ProgID="Equation.DSMT4" ShapeID="_x0000_i1052" DrawAspect="Content" ObjectID="_1518105423" r:id="rId58"/>
+          <o:OLEObject Type="Embed" ProgID="Equation.DSMT4" ShapeID="_x0000_i1052" DrawAspect="Content" ObjectID="_1518347571" r:id="rId58"/>
         </w:object>
       </w:r>
       <w:r>
@@ -640,7 +640,7 @@
           <v:shape id="_x0000_i1053" type="#_x0000_t75" style="width:39.15pt;height:20.15pt" o:ole="">
             <v:imagedata r:id="rId21" o:title=""/>
           </v:shape>
-          <o:OLEObject Type="Embed" ProgID="Equation.DSMT4" ShapeID="_x0000_i1053" DrawAspect="Content" ObjectID="_1518105424" r:id="rId59"/>
+          <o:OLEObject Type="Embed" ProgID="Equation.DSMT4" ShapeID="_x0000_i1053" DrawAspect="Content" ObjectID="_1518347572" r:id="rId59"/>
         </w:object>
       </w:r>
       <w:r>
@@ -656,7 +656,7 @@
           <v:shape id="_x0000_i1054" type="#_x0000_t75" style="width:470pt;height:34pt" o:ole="">
             <v:imagedata r:id="rId60" o:title=""/>
           </v:shape>
-          <o:OLEObject Type="Embed" ProgID="Equation.DSMT4" ShapeID="_x0000_i1054" DrawAspect="Content" ObjectID="_1518105425" r:id="rId61"/>
+          <o:OLEObject Type="Embed" ProgID="Equation.DSMT4" ShapeID="_x0000_i1054" DrawAspect="Content" ObjectID="_1518347573" r:id="rId61"/>
         </w:object>
       </w:r>
     </w:p>
@@ -707,7 +707,7 @@
           <v:shape id="_x0000_i1055" type="#_x0000_t75" style="width:17.85pt;height:17.85pt" o:ole="">
             <v:imagedata r:id="rId62" o:title=""/>
           </v:shape>
-          <o:OLEObject Type="Embed" ProgID="Equation.DSMT4" ShapeID="_x0000_i1055" DrawAspect="Content" ObjectID="_1518105426" r:id="rId63"/>
+          <o:OLEObject Type="Embed" ProgID="Equation.DSMT4" ShapeID="_x0000_i1055" DrawAspect="Content" ObjectID="_1518347574" r:id="rId63"/>
         </w:object>
       </w:r>
       <w:r>
@@ -725,7 +725,7 @@
           <v:shape id="_x0000_i1056" type="#_x0000_t75" style="width:61.05pt;height:20.15pt" o:ole="">
             <v:imagedata r:id="rId64" o:title=""/>
           </v:shape>
-          <o:OLEObject Type="Embed" ProgID="Equation.DSMT4" ShapeID="_x0000_i1056" DrawAspect="Content" ObjectID="_1518105427" r:id="rId65"/>
+          <o:OLEObject Type="Embed" ProgID="Equation.DSMT4" ShapeID="_x0000_i1056" DrawAspect="Content" ObjectID="_1518347575" r:id="rId65"/>
         </w:object>
       </w:r>
       <w:r>
@@ -749,7 +749,7 @@
           <v:shape id="_x0000_i1057" type="#_x0000_t75" style="width:103.1pt;height:20.15pt" o:ole="">
             <v:imagedata r:id="rId66" o:title=""/>
           </v:shape>
-          <o:OLEObject Type="Embed" ProgID="Equation.DSMT4" ShapeID="_x0000_i1057" DrawAspect="Content" ObjectID="_1518105428" r:id="rId67"/>
+          <o:OLEObject Type="Embed" ProgID="Equation.DSMT4" ShapeID="_x0000_i1057" DrawAspect="Content" ObjectID="_1518347576" r:id="rId67"/>
         </w:object>
       </w:r>
       <w:r>
@@ -779,7 +779,7 @@
           <v:shape id="_x0000_i1058" type="#_x0000_t75" style="width:403.8pt;height:34pt" o:ole="">
             <v:imagedata r:id="rId68" o:title=""/>
           </v:shape>
-          <o:OLEObject Type="Embed" ProgID="Equation.DSMT4" ShapeID="_x0000_i1058" DrawAspect="Content" ObjectID="_1518105429" r:id="rId69"/>
+          <o:OLEObject Type="Embed" ProgID="Equation.DSMT4" ShapeID="_x0000_i1058" DrawAspect="Content" ObjectID="_1518347577" r:id="rId69"/>
         </w:object>
       </w:r>
     </w:p>
@@ -810,7 +810,7 @@
           <v:shape id="_x0000_i1059" type="#_x0000_t75" style="width:17.3pt;height:13.25pt" o:ole="">
             <v:imagedata r:id="rId70" o:title=""/>
           </v:shape>
-          <o:OLEObject Type="Embed" ProgID="Equation.DSMT4" ShapeID="_x0000_i1059" DrawAspect="Content" ObjectID="_1518105430" r:id="rId71"/>
+          <o:OLEObject Type="Embed" ProgID="Equation.DSMT4" ShapeID="_x0000_i1059" DrawAspect="Content" ObjectID="_1518347578" r:id="rId71"/>
         </w:object>
       </w:r>
       <w:r>
@@ -834,7 +834,7 @@
           <v:shape id="_x0000_i1060" type="#_x0000_t75" style="width:16.15pt;height:13.25pt" o:ole="">
             <v:imagedata r:id="rId72" o:title=""/>
           </v:shape>
-          <o:OLEObject Type="Embed" ProgID="Equation.DSMT4" ShapeID="_x0000_i1060" DrawAspect="Content" ObjectID="_1518105431" r:id="rId73"/>
+          <o:OLEObject Type="Embed" ProgID="Equation.DSMT4" ShapeID="_x0000_i1060" DrawAspect="Content" ObjectID="_1518347579" r:id="rId73"/>
         </w:object>
       </w:r>
       <w:r>
@@ -853,7 +853,7 @@
           <v:shape id="_x0000_i1061" type="#_x0000_t75" style="width:434.9pt;height:36.85pt" o:ole="">
             <v:imagedata r:id="rId74" o:title=""/>
           </v:shape>
-          <o:OLEObject Type="Embed" ProgID="Equation.DSMT4" ShapeID="_x0000_i1061" DrawAspect="Content" ObjectID="_1518105432" r:id="rId75"/>
+          <o:OLEObject Type="Embed" ProgID="Equation.DSMT4" ShapeID="_x0000_i1061" DrawAspect="Content" ObjectID="_1518347580" r:id="rId75"/>
         </w:object>
       </w:r>
     </w:p>
@@ -866,7 +866,7 @@
           <v:shape id="_x0000_i1062" type="#_x0000_t75" style="width:434.9pt;height:36.85pt" o:ole="">
             <v:imagedata r:id="rId76" o:title=""/>
           </v:shape>
-          <o:OLEObject Type="Embed" ProgID="Equation.DSMT4" ShapeID="_x0000_i1062" DrawAspect="Content" ObjectID="_1518105433" r:id="rId77"/>
+          <o:OLEObject Type="Embed" ProgID="Equation.DSMT4" ShapeID="_x0000_i1062" DrawAspect="Content" ObjectID="_1518347581" r:id="rId77"/>
         </w:object>
       </w:r>
     </w:p>
@@ -912,7 +912,7 @@
           <v:shape id="_x0000_i1063" type="#_x0000_t75" style="width:466pt;height:84.1pt" o:ole="">
             <v:imagedata r:id="rId78" o:title=""/>
           </v:shape>
-          <o:OLEObject Type="Embed" ProgID="Equation.DSMT4" ShapeID="_x0000_i1063" DrawAspect="Content" ObjectID="_1518105434" r:id="rId79"/>
+          <o:OLEObject Type="Embed" ProgID="Equation.DSMT4" ShapeID="_x0000_i1063" DrawAspect="Content" ObjectID="_1518347582" r:id="rId79"/>
         </w:object>
       </w:r>
       <w:r>
@@ -1995,10 +1995,10 @@
           <w:lang w:bidi="fa-IR"/>
         </w:rPr>
         <w:object w:dxaOrig="300" w:dyaOrig="360">
-          <v:shape id="_x0000_i1066" type="#_x0000_t75" style="width:15pt;height:17.85pt" o:ole="">
+          <v:shape id="_x0000_i1064" type="#_x0000_t75" style="width:15pt;height:17.85pt" o:ole="">
             <v:imagedata r:id="rId90" o:title=""/>
           </v:shape>
-          <o:OLEObject Type="Embed" ProgID="Equation.DSMT4" ShapeID="_x0000_i1066" DrawAspect="Content" ObjectID="_1518105435" r:id="rId91"/>
+          <o:OLEObject Type="Embed" ProgID="Equation.DSMT4" ShapeID="_x0000_i1064" DrawAspect="Content" ObjectID="_1518347583" r:id="rId91"/>
         </w:object>
       </w:r>
       <w:r>
@@ -2013,10 +2013,10 @@
           <w:lang w:bidi="fa-IR"/>
         </w:rPr>
         <w:object w:dxaOrig="1240" w:dyaOrig="320">
-          <v:shape id="_x0000_i1069" type="#_x0000_t75" style="width:62.2pt;height:16.15pt" o:ole="">
+          <v:shape id="_x0000_i1065" type="#_x0000_t75" style="width:62.2pt;height:16.15pt" o:ole="">
             <v:imagedata r:id="rId92" o:title=""/>
           </v:shape>
-          <o:OLEObject Type="Embed" ProgID="Equation.DSMT4" ShapeID="_x0000_i1069" DrawAspect="Content" ObjectID="_1518105436" r:id="rId93"/>
+          <o:OLEObject Type="Embed" ProgID="Equation.DSMT4" ShapeID="_x0000_i1065" DrawAspect="Content" ObjectID="_1518347584" r:id="rId93"/>
         </w:object>
       </w:r>
       <w:r>
@@ -2044,10 +2044,10 @@
           <w:lang w:bidi="fa-IR"/>
         </w:rPr>
         <w:object w:dxaOrig="3760" w:dyaOrig="680">
-          <v:shape id="_x0000_i1074" type="#_x0000_t75" style="width:187.8pt;height:34pt" o:ole="">
+          <v:shape id="_x0000_i1066" type="#_x0000_t75" style="width:187.8pt;height:34pt" o:ole="">
             <v:imagedata r:id="rId94" o:title=""/>
           </v:shape>
-          <o:OLEObject Type="Embed" ProgID="Equation.DSMT4" ShapeID="_x0000_i1074" DrawAspect="Content" ObjectID="_1518105437" r:id="rId95"/>
+          <o:OLEObject Type="Embed" ProgID="Equation.DSMT4" ShapeID="_x0000_i1066" DrawAspect="Content" ObjectID="_1518347585" r:id="rId95"/>
         </w:object>
       </w:r>
     </w:p>
@@ -2075,10 +2075,10 @@
           <w:lang w:bidi="fa-IR"/>
         </w:rPr>
         <w:object w:dxaOrig="300" w:dyaOrig="360">
-          <v:shape id="_x0000_i1080" type="#_x0000_t75" style="width:15pt;height:17.85pt" o:ole="">
+          <v:shape id="_x0000_i1067" type="#_x0000_t75" style="width:15pt;height:17.85pt" o:ole="">
             <v:imagedata r:id="rId96" o:title=""/>
           </v:shape>
-          <o:OLEObject Type="Embed" ProgID="Equation.DSMT4" ShapeID="_x0000_i1080" DrawAspect="Content" ObjectID="_1518105438" r:id="rId97"/>
+          <o:OLEObject Type="Embed" ProgID="Equation.DSMT4" ShapeID="_x0000_i1067" DrawAspect="Content" ObjectID="_1518347586" r:id="rId97"/>
         </w:object>
       </w:r>
       <w:r>
@@ -2105,10 +2105,10 @@
           <w:lang w:bidi="fa-IR"/>
         </w:rPr>
         <w:object w:dxaOrig="279" w:dyaOrig="360">
-          <v:shape id="_x0000_i1084" type="#_x0000_t75" style="width:13.8pt;height:17.85pt" o:ole="">
+          <v:shape id="_x0000_i1068" type="#_x0000_t75" style="width:13.8pt;height:17.85pt" o:ole="">
             <v:imagedata r:id="rId98" o:title=""/>
           </v:shape>
-          <o:OLEObject Type="Embed" ProgID="Equation.DSMT4" ShapeID="_x0000_i1084" DrawAspect="Content" ObjectID="_1518105439" r:id="rId99"/>
+          <o:OLEObject Type="Embed" ProgID="Equation.DSMT4" ShapeID="_x0000_i1068" DrawAspect="Content" ObjectID="_1518347587" r:id="rId99"/>
         </w:object>
       </w:r>
       <w:r>
@@ -2131,10 +2131,10 @@
           <w:lang w:bidi="fa-IR"/>
         </w:rPr>
         <w:object w:dxaOrig="6480" w:dyaOrig="1939">
-          <v:shape id="_x0000_i1088" type="#_x0000_t75" style="width:324.3pt;height:96.75pt" o:ole="">
+          <v:shape id="_x0000_i1069" type="#_x0000_t75" style="width:324.3pt;height:96.75pt" o:ole="">
             <v:imagedata r:id="rId100" o:title=""/>
           </v:shape>
-          <o:OLEObject Type="Embed" ProgID="Equation.DSMT4" ShapeID="_x0000_i1088" DrawAspect="Content" ObjectID="_1518105440" r:id="rId101"/>
+          <o:OLEObject Type="Embed" ProgID="Equation.DSMT4" ShapeID="_x0000_i1069" DrawAspect="Content" ObjectID="_1518347588" r:id="rId101"/>
         </w:object>
       </w:r>
       <w:r>
@@ -2163,10 +2163,10 @@
           <w:lang w:bidi="fa-IR"/>
         </w:rPr>
         <w:object w:dxaOrig="1240" w:dyaOrig="320">
-          <v:shape id="_x0000_i1099" type="#_x0000_t75" style="width:62.2pt;height:16.15pt" o:ole="">
+          <v:shape id="_x0000_i1070" type="#_x0000_t75" style="width:62.2pt;height:16.15pt" o:ole="">
             <v:imagedata r:id="rId92" o:title=""/>
           </v:shape>
-          <o:OLEObject Type="Embed" ProgID="Equation.DSMT4" ShapeID="_x0000_i1099" DrawAspect="Content" ObjectID="_1518105441" r:id="rId102"/>
+          <o:OLEObject Type="Embed" ProgID="Equation.DSMT4" ShapeID="_x0000_i1070" DrawAspect="Content" ObjectID="_1518347589" r:id="rId102"/>
         </w:object>
       </w:r>
       <w:r>
@@ -2181,10 +2181,10 @@
           <w:lang w:bidi="fa-IR"/>
         </w:rPr>
         <w:object w:dxaOrig="300" w:dyaOrig="360">
-          <v:shape id="_x0000_i1095" type="#_x0000_t75" style="width:15pt;height:17.85pt" o:ole="">
+          <v:shape id="_x0000_i1071" type="#_x0000_t75" style="width:15pt;height:17.85pt" o:ole="">
             <v:imagedata r:id="rId103" o:title=""/>
           </v:shape>
-          <o:OLEObject Type="Embed" ProgID="Equation.DSMT4" ShapeID="_x0000_i1095" DrawAspect="Content" ObjectID="_1518105442" r:id="rId104"/>
+          <o:OLEObject Type="Embed" ProgID="Equation.DSMT4" ShapeID="_x0000_i1071" DrawAspect="Content" ObjectID="_1518347590" r:id="rId104"/>
         </w:object>
       </w:r>
       <w:r>
@@ -2199,10 +2199,10 @@
           <w:lang w:bidi="fa-IR"/>
         </w:rPr>
         <w:object w:dxaOrig="2060" w:dyaOrig="740">
-          <v:shape id="_x0000_i1098" type="#_x0000_t75" style="width:103.1pt;height:36.85pt" o:ole="">
+          <v:shape id="_x0000_i1072" type="#_x0000_t75" style="width:103.1pt;height:36.85pt" o:ole="">
             <v:imagedata r:id="rId105" o:title=""/>
           </v:shape>
-          <o:OLEObject Type="Embed" ProgID="Equation.DSMT4" ShapeID="_x0000_i1098" DrawAspect="Content" ObjectID="_1518105443" r:id="rId106"/>
+          <o:OLEObject Type="Embed" ProgID="Equation.DSMT4" ShapeID="_x0000_i1072" DrawAspect="Content" ObjectID="_1518347591" r:id="rId106"/>
         </w:object>
       </w:r>
       <w:r>
@@ -2249,13 +2249,7 @@
         <w:rPr>
           <w:lang w:bidi="fa-IR"/>
         </w:rPr>
-        <w:t xml:space="preserve">Implementation of </w:t>
-      </w:r>
-      <w:r>
-        <w:rPr>
-          <w:lang w:bidi="fa-IR"/>
-        </w:rPr>
-        <w:t>L-K</w:t>
+        <w:t>Implementation of L-K</w:t>
       </w:r>
       <w:r>
         <w:rPr>
@@ -2830,22 +2824,578 @@
     </w:p>
     <w:p>
       <w:pPr>
-        <w:pStyle w:val="Heading2"/>
-        <w:rPr>
-          <w:lang w:bidi="fa-IR"/>
-        </w:rPr>
-      </w:pPr>
-      <w:r>
-        <w:rPr>
-          <w:lang w:bidi="fa-IR"/>
-        </w:rPr>
-        <w:t xml:space="preserve">Q 3.1 </w:t>
+        <w:rPr>
+          <w:lang w:bidi="fa-IR"/>
+        </w:rPr>
+      </w:pPr>
+      <w:r>
+        <w:rPr>
+          <w:lang w:bidi="fa-IR"/>
+        </w:rPr>
+        <w:t xml:space="preserve">The results </w:t>
+      </w:r>
+      <w:r>
+        <w:rPr>
+          <w:lang w:bidi="fa-IR"/>
+        </w:rPr>
+        <w:t xml:space="preserve">on the faster FPS </w:t>
+      </w:r>
+      <w:r>
+        <w:rPr>
+          <w:lang w:bidi="fa-IR"/>
+        </w:rPr>
+        <w:t xml:space="preserve">are shown in Figure </w:t>
+      </w:r>
+      <w:r>
+        <w:rPr>
+          <w:lang w:bidi="fa-IR"/>
+        </w:rPr>
+        <w:t>4</w:t>
+      </w:r>
+      <w:r>
+        <w:rPr>
+          <w:lang w:bidi="fa-IR"/>
+        </w:rPr>
+        <w:t xml:space="preserve">. </w:t>
+      </w:r>
+      <w:r>
+        <w:rPr>
+          <w:lang w:bidi="fa-IR"/>
+        </w:rPr>
+        <w:t>With faster FPS, the algorithm skips 4 frames to obtain the next frame (i.e. it tracks the toy in frames 1, 6, 11, 16, etc.)</w:t>
+      </w:r>
+      <w:r>
+        <w:rPr>
+          <w:lang w:bidi="fa-IR"/>
+        </w:rPr>
+        <w:t xml:space="preserve"> in order to provide a harder problem to be able to show differences between the two algorithms</w:t>
+      </w:r>
+      <w:r>
+        <w:rPr>
+          <w:lang w:bidi="fa-IR"/>
+        </w:rPr>
+        <w:t xml:space="preserve">. </w:t>
+      </w:r>
+    </w:p>
+    <w:p>
+      <w:pPr>
+        <w:rPr>
+          <w:lang w:bidi="fa-IR"/>
+        </w:rPr>
+      </w:pPr>
+      <w:r>
+        <w:rPr>
+          <w:lang w:bidi="fa-IR"/>
+        </w:rPr>
+        <w:t xml:space="preserve">On the given sequence, </w:t>
+      </w:r>
+      <w:r>
+        <w:rPr>
+          <w:lang w:bidi="fa-IR"/>
+        </w:rPr>
+        <w:t xml:space="preserve">with faster FPS, </w:t>
+      </w:r>
+      <w:r>
+        <w:rPr>
+          <w:lang w:bidi="fa-IR"/>
+        </w:rPr>
+        <w:t xml:space="preserve">the simple Lucas-Kanade </w:t>
+      </w:r>
+      <w:r>
+        <w:rPr>
+          <w:lang w:bidi="fa-IR"/>
+        </w:rPr>
+        <w:t>loses the toy</w:t>
+      </w:r>
+      <w:r>
+        <w:rPr>
+          <w:lang w:bidi="fa-IR"/>
+        </w:rPr>
+        <w:t xml:space="preserve"> in the middle of the sequence</w:t>
       </w:r>
       <w:bookmarkStart w:id="0" w:name="_GoBack"/>
       <w:bookmarkEnd w:id="0"/>
+      <w:r>
+        <w:rPr>
+          <w:lang w:bidi="fa-IR"/>
+        </w:rPr>
+        <w:t xml:space="preserve">, while </w:t>
+      </w:r>
+      <w:r>
+        <w:rPr>
+          <w:lang w:bidi="fa-IR"/>
+        </w:rPr>
+        <w:t>the Lucas-Kanade with Appearance Basis algorithm can track the toy</w:t>
+      </w:r>
+      <w:r>
+        <w:rPr>
+          <w:lang w:bidi="fa-IR"/>
+        </w:rPr>
+        <w:t xml:space="preserve"> without losing it</w:t>
+      </w:r>
+      <w:r>
+        <w:rPr>
+          <w:lang w:bidi="fa-IR"/>
+        </w:rPr>
+        <w:t>.</w:t>
+      </w:r>
+    </w:p>
+    <w:p>
+      <w:pPr>
+        <w:rPr>
+          <w:lang w:bidi="fa-IR"/>
+        </w:rPr>
+      </w:pPr>
+    </w:p>
+    <w:tbl>
+      <w:tblPr>
+        <w:tblStyle w:val="TableGrid"/>
+        <w:tblW w:w="0" w:type="auto"/>
+        <w:tblBorders>
+          <w:top w:val="none" w:sz="0" w:space="0" w:color="auto"/>
+          <w:left w:val="none" w:sz="0" w:space="0" w:color="auto"/>
+          <w:bottom w:val="none" w:sz="0" w:space="0" w:color="auto"/>
+          <w:right w:val="none" w:sz="0" w:space="0" w:color="auto"/>
+          <w:insideH w:val="none" w:sz="0" w:space="0" w:color="auto"/>
+          <w:insideV w:val="none" w:sz="0" w:space="0" w:color="auto"/>
+        </w:tblBorders>
+        <w:tblCellMar>
+          <w:left w:w="0" w:type="dxa"/>
+          <w:right w:w="0" w:type="dxa"/>
+        </w:tblCellMar>
+        <w:tblLook w:val="04A0" w:firstRow="1" w:lastRow="0" w:firstColumn="1" w:lastColumn="0" w:noHBand="0" w:noVBand="1"/>
+      </w:tblPr>
+      <w:tblGrid>
+        <w:gridCol w:w="1870"/>
+        <w:gridCol w:w="1870"/>
+        <w:gridCol w:w="1870"/>
+        <w:gridCol w:w="1870"/>
+        <w:gridCol w:w="1870"/>
+      </w:tblGrid>
+      <w:tr>
+        <w:tc>
+          <w:tcPr>
+            <w:tcW w:w="1870" w:type="dxa"/>
+          </w:tcPr>
+          <w:p>
+            <w:pPr>
+              <w:ind w:firstLine="0"/>
+              <w:rPr>
+                <w:lang w:bidi="fa-IR"/>
+              </w:rPr>
+            </w:pPr>
+            <w:r>
+              <w:rPr>
+                <w:noProof/>
+              </w:rPr>
+              <w:lastRenderedPageBreak/>
+              <w:drawing>
+                <wp:inline distT="0" distB="0" distL="0" distR="0" wp14:anchorId="10E3FD6A" wp14:editId="157D80A3">
+                  <wp:extent cx="1140460" cy="907085"/>
+                  <wp:effectExtent l="0" t="0" r="2540" b="7620"/>
+                  <wp:docPr id="15" name="Picture 15" descr="C:\Users\Azarakhsh\Desktop\CMU\Vision\Homework 3\My Code\results\q2_3_frame_fps5_1.jpg"/>
+                  <wp:cNvGraphicFramePr>
+                    <a:graphicFrameLocks xmlns:a="http://schemas.openxmlformats.org/drawingml/2006/main" noChangeAspect="1"/>
+                  </wp:cNvGraphicFramePr>
+                  <a:graphic xmlns:a="http://schemas.openxmlformats.org/drawingml/2006/main">
+                    <a:graphicData uri="http://schemas.openxmlformats.org/drawingml/2006/picture">
+                      <pic:pic xmlns:pic="http://schemas.openxmlformats.org/drawingml/2006/picture">
+                        <pic:nvPicPr>
+                          <pic:cNvPr id="0" name="Picture 49" descr="C:\Users\Azarakhsh\Desktop\CMU\Vision\Homework 3\My Code\results\q2_3_frame_fps5_1.jpg"/>
+                          <pic:cNvPicPr>
+                            <a:picLocks noChangeAspect="1" noChangeArrowheads="1"/>
+                          </pic:cNvPicPr>
+                        </pic:nvPicPr>
+                        <pic:blipFill rotWithShape="1">
+                          <a:blip r:embed="rId112" cstate="print">
+                            <a:extLst>
+                              <a:ext uri="{28A0092B-C50C-407E-A947-70E740481C1C}">
+                                <a14:useLocalDpi xmlns:a14="http://schemas.microsoft.com/office/drawing/2010/main" val="0"/>
+                              </a:ext>
+                            </a:extLst>
+                          </a:blip>
+                          <a:srcRect l="16606" t="6812" r="17004" b="22783"/>
+                          <a:stretch/>
+                        </pic:blipFill>
+                        <pic:spPr bwMode="auto">
+                          <a:xfrm>
+                            <a:off x="0" y="0"/>
+                            <a:ext cx="1141285" cy="907741"/>
+                          </a:xfrm>
+                          <a:prstGeom prst="rect">
+                            <a:avLst/>
+                          </a:prstGeom>
+                          <a:noFill/>
+                          <a:ln>
+                            <a:noFill/>
+                          </a:ln>
+                          <a:extLst>
+                            <a:ext uri="{53640926-AAD7-44D8-BBD7-CCE9431645EC}">
+                              <a14:shadowObscured xmlns:a14="http://schemas.microsoft.com/office/drawing/2010/main"/>
+                            </a:ext>
+                          </a:extLst>
+                        </pic:spPr>
+                      </pic:pic>
+                    </a:graphicData>
+                  </a:graphic>
+                </wp:inline>
+              </w:drawing>
+            </w:r>
+          </w:p>
+        </w:tc>
+        <w:tc>
+          <w:tcPr>
+            <w:tcW w:w="1870" w:type="dxa"/>
+          </w:tcPr>
+          <w:p>
+            <w:pPr>
+              <w:ind w:firstLine="0"/>
+              <w:rPr>
+                <w:lang w:bidi="fa-IR"/>
+              </w:rPr>
+            </w:pPr>
+            <w:r>
+              <w:rPr>
+                <w:noProof/>
+              </w:rPr>
+              <w:drawing>
+                <wp:inline distT="0" distB="0" distL="0" distR="0">
+                  <wp:extent cx="1140571" cy="906628"/>
+                  <wp:effectExtent l="0" t="0" r="2540" b="8255"/>
+                  <wp:docPr id="22" name="Picture 22" descr="C:\Users\Azarakhsh\Desktop\CMU\Vision\Homework 3\My Code\results\q2_3_frame_fps5_201.jpg"/>
+                  <wp:cNvGraphicFramePr>
+                    <a:graphicFrameLocks xmlns:a="http://schemas.openxmlformats.org/drawingml/2006/main" noChangeAspect="1"/>
+                  </wp:cNvGraphicFramePr>
+                  <a:graphic xmlns:a="http://schemas.openxmlformats.org/drawingml/2006/main">
+                    <a:graphicData uri="http://schemas.openxmlformats.org/drawingml/2006/picture">
+                      <pic:pic xmlns:pic="http://schemas.openxmlformats.org/drawingml/2006/picture">
+                        <pic:nvPicPr>
+                          <pic:cNvPr id="0" name="Picture 50" descr="C:\Users\Azarakhsh\Desktop\CMU\Vision\Homework 3\My Code\results\q2_3_frame_fps5_201.jpg"/>
+                          <pic:cNvPicPr>
+                            <a:picLocks noChangeAspect="1" noChangeArrowheads="1"/>
+                          </pic:cNvPicPr>
+                        </pic:nvPicPr>
+                        <pic:blipFill rotWithShape="1">
+                          <a:blip r:embed="rId113" cstate="print">
+                            <a:extLst>
+                              <a:ext uri="{28A0092B-C50C-407E-A947-70E740481C1C}">
+                                <a14:useLocalDpi xmlns:a14="http://schemas.microsoft.com/office/drawing/2010/main" val="0"/>
+                              </a:ext>
+                            </a:extLst>
+                          </a:blip>
+                          <a:srcRect l="16984" t="6816" r="16592" b="22783"/>
+                          <a:stretch/>
+                        </pic:blipFill>
+                        <pic:spPr bwMode="auto">
+                          <a:xfrm>
+                            <a:off x="0" y="0"/>
+                            <a:ext cx="1141897" cy="907682"/>
+                          </a:xfrm>
+                          <a:prstGeom prst="rect">
+                            <a:avLst/>
+                          </a:prstGeom>
+                          <a:noFill/>
+                          <a:ln>
+                            <a:noFill/>
+                          </a:ln>
+                          <a:extLst>
+                            <a:ext uri="{53640926-AAD7-44D8-BBD7-CCE9431645EC}">
+                              <a14:shadowObscured xmlns:a14="http://schemas.microsoft.com/office/drawing/2010/main"/>
+                            </a:ext>
+                          </a:extLst>
+                        </pic:spPr>
+                      </pic:pic>
+                    </a:graphicData>
+                  </a:graphic>
+                </wp:inline>
+              </w:drawing>
+            </w:r>
+          </w:p>
+        </w:tc>
+        <w:tc>
+          <w:tcPr>
+            <w:tcW w:w="1870" w:type="dxa"/>
+          </w:tcPr>
+          <w:p>
+            <w:pPr>
+              <w:ind w:firstLine="0"/>
+              <w:rPr>
+                <w:lang w:bidi="fa-IR"/>
+              </w:rPr>
+            </w:pPr>
+            <w:r>
+              <w:rPr>
+                <w:noProof/>
+              </w:rPr>
+              <w:drawing>
+                <wp:inline distT="0" distB="0" distL="0" distR="0">
+                  <wp:extent cx="1133298" cy="907085"/>
+                  <wp:effectExtent l="0" t="0" r="0" b="7620"/>
+                  <wp:docPr id="23" name="Picture 23" descr="C:\Users\Azarakhsh\Desktop\CMU\Vision\Homework 3\My Code\results\q2_3_frame_fps5_301.jpg"/>
+                  <wp:cNvGraphicFramePr>
+                    <a:graphicFrameLocks xmlns:a="http://schemas.openxmlformats.org/drawingml/2006/main" noChangeAspect="1"/>
+                  </wp:cNvGraphicFramePr>
+                  <a:graphic xmlns:a="http://schemas.openxmlformats.org/drawingml/2006/main">
+                    <a:graphicData uri="http://schemas.openxmlformats.org/drawingml/2006/picture">
+                      <pic:pic xmlns:pic="http://schemas.openxmlformats.org/drawingml/2006/picture">
+                        <pic:nvPicPr>
+                          <pic:cNvPr id="0" name="Picture 51" descr="C:\Users\Azarakhsh\Desktop\CMU\Vision\Homework 3\My Code\results\q2_3_frame_fps5_301.jpg"/>
+                          <pic:cNvPicPr>
+                            <a:picLocks noChangeAspect="1" noChangeArrowheads="1"/>
+                          </pic:cNvPicPr>
+                        </pic:nvPicPr>
+                        <pic:blipFill rotWithShape="1">
+                          <a:blip r:embed="rId114" cstate="print">
+                            <a:extLst>
+                              <a:ext uri="{28A0092B-C50C-407E-A947-70E740481C1C}">
+                                <a14:useLocalDpi xmlns:a14="http://schemas.microsoft.com/office/drawing/2010/main" val="0"/>
+                              </a:ext>
+                            </a:extLst>
+                          </a:blip>
+                          <a:srcRect l="17025" t="6815" r="16980" b="22754"/>
+                          <a:stretch/>
+                        </pic:blipFill>
+                        <pic:spPr bwMode="auto">
+                          <a:xfrm>
+                            <a:off x="0" y="0"/>
+                            <a:ext cx="1134517" cy="908061"/>
+                          </a:xfrm>
+                          <a:prstGeom prst="rect">
+                            <a:avLst/>
+                          </a:prstGeom>
+                          <a:noFill/>
+                          <a:ln>
+                            <a:noFill/>
+                          </a:ln>
+                          <a:extLst>
+                            <a:ext uri="{53640926-AAD7-44D8-BBD7-CCE9431645EC}">
+                              <a14:shadowObscured xmlns:a14="http://schemas.microsoft.com/office/drawing/2010/main"/>
+                            </a:ext>
+                          </a:extLst>
+                        </pic:spPr>
+                      </pic:pic>
+                    </a:graphicData>
+                  </a:graphic>
+                </wp:inline>
+              </w:drawing>
+            </w:r>
+          </w:p>
+        </w:tc>
+        <w:tc>
+          <w:tcPr>
+            <w:tcW w:w="1870" w:type="dxa"/>
+          </w:tcPr>
+          <w:p>
+            <w:pPr>
+              <w:ind w:firstLine="0"/>
+              <w:rPr>
+                <w:lang w:bidi="fa-IR"/>
+              </w:rPr>
+            </w:pPr>
+            <w:r>
+              <w:rPr>
+                <w:noProof/>
+              </w:rPr>
+              <w:drawing>
+                <wp:inline distT="0" distB="0" distL="0" distR="0">
+                  <wp:extent cx="1141095" cy="907085"/>
+                  <wp:effectExtent l="0" t="0" r="1905" b="7620"/>
+                  <wp:docPr id="24" name="Picture 24" descr="C:\Users\Azarakhsh\Desktop\CMU\Vision\Homework 3\My Code\results\q2_3_frame_fps5_351.jpg"/>
+                  <wp:cNvGraphicFramePr>
+                    <a:graphicFrameLocks xmlns:a="http://schemas.openxmlformats.org/drawingml/2006/main" noChangeAspect="1"/>
+                  </wp:cNvGraphicFramePr>
+                  <a:graphic xmlns:a="http://schemas.openxmlformats.org/drawingml/2006/main">
+                    <a:graphicData uri="http://schemas.openxmlformats.org/drawingml/2006/picture">
+                      <pic:pic xmlns:pic="http://schemas.openxmlformats.org/drawingml/2006/picture">
+                        <pic:nvPicPr>
+                          <pic:cNvPr id="0" name="Picture 52" descr="C:\Users\Azarakhsh\Desktop\CMU\Vision\Homework 3\My Code\results\q2_3_frame_fps5_351.jpg"/>
+                          <pic:cNvPicPr>
+                            <a:picLocks noChangeAspect="1" noChangeArrowheads="1"/>
+                          </pic:cNvPicPr>
+                        </pic:nvPicPr>
+                        <pic:blipFill rotWithShape="1">
+                          <a:blip r:embed="rId115" cstate="print">
+                            <a:extLst>
+                              <a:ext uri="{28A0092B-C50C-407E-A947-70E740481C1C}">
+                                <a14:useLocalDpi xmlns:a14="http://schemas.microsoft.com/office/drawing/2010/main" val="0"/>
+                              </a:ext>
+                            </a:extLst>
+                          </a:blip>
+                          <a:srcRect l="16599" t="6811" r="16979" b="22789"/>
+                          <a:stretch/>
+                        </pic:blipFill>
+                        <pic:spPr bwMode="auto">
+                          <a:xfrm>
+                            <a:off x="0" y="0"/>
+                            <a:ext cx="1141841" cy="907678"/>
+                          </a:xfrm>
+                          <a:prstGeom prst="rect">
+                            <a:avLst/>
+                          </a:prstGeom>
+                          <a:noFill/>
+                          <a:ln>
+                            <a:noFill/>
+                          </a:ln>
+                          <a:extLst>
+                            <a:ext uri="{53640926-AAD7-44D8-BBD7-CCE9431645EC}">
+                              <a14:shadowObscured xmlns:a14="http://schemas.microsoft.com/office/drawing/2010/main"/>
+                            </a:ext>
+                          </a:extLst>
+                        </pic:spPr>
+                      </pic:pic>
+                    </a:graphicData>
+                  </a:graphic>
+                </wp:inline>
+              </w:drawing>
+            </w:r>
+          </w:p>
+        </w:tc>
+        <w:tc>
+          <w:tcPr>
+            <w:tcW w:w="1870" w:type="dxa"/>
+          </w:tcPr>
+          <w:p>
+            <w:pPr>
+              <w:ind w:firstLine="0"/>
+              <w:rPr>
+                <w:lang w:bidi="fa-IR"/>
+              </w:rPr>
+            </w:pPr>
+            <w:r>
+              <w:rPr>
+                <w:noProof/>
+              </w:rPr>
+              <w:drawing>
+                <wp:inline distT="0" distB="0" distL="0" distR="0">
+                  <wp:extent cx="1133475" cy="914400"/>
+                  <wp:effectExtent l="0" t="0" r="9525" b="0"/>
+                  <wp:docPr id="25" name="Picture 25" descr="C:\Users\Azarakhsh\Desktop\CMU\Vision\Homework 3\My Code\results\q2_3_frame_fps5_401.jpg"/>
+                  <wp:cNvGraphicFramePr>
+                    <a:graphicFrameLocks xmlns:a="http://schemas.openxmlformats.org/drawingml/2006/main" noChangeAspect="1"/>
+                  </wp:cNvGraphicFramePr>
+                  <a:graphic xmlns:a="http://schemas.openxmlformats.org/drawingml/2006/main">
+                    <a:graphicData uri="http://schemas.openxmlformats.org/drawingml/2006/picture">
+                      <pic:pic xmlns:pic="http://schemas.openxmlformats.org/drawingml/2006/picture">
+                        <pic:nvPicPr>
+                          <pic:cNvPr id="0" name="Picture 53" descr="C:\Users\Azarakhsh\Desktop\CMU\Vision\Homework 3\My Code\results\q2_3_frame_fps5_401.jpg"/>
+                          <pic:cNvPicPr>
+                            <a:picLocks noChangeAspect="1" noChangeArrowheads="1"/>
+                          </pic:cNvPicPr>
+                        </pic:nvPicPr>
+                        <pic:blipFill rotWithShape="1">
+                          <a:blip r:embed="rId116" cstate="print">
+                            <a:extLst>
+                              <a:ext uri="{28A0092B-C50C-407E-A947-70E740481C1C}">
+                                <a14:useLocalDpi xmlns:a14="http://schemas.microsoft.com/office/drawing/2010/main" val="0"/>
+                              </a:ext>
+                            </a:extLst>
+                          </a:blip>
+                          <a:srcRect l="17024" t="6245" r="16962" b="22750"/>
+                          <a:stretch/>
+                        </pic:blipFill>
+                        <pic:spPr bwMode="auto">
+                          <a:xfrm>
+                            <a:off x="0" y="0"/>
+                            <a:ext cx="1134814" cy="915480"/>
+                          </a:xfrm>
+                          <a:prstGeom prst="rect">
+                            <a:avLst/>
+                          </a:prstGeom>
+                          <a:noFill/>
+                          <a:ln>
+                            <a:noFill/>
+                          </a:ln>
+                          <a:extLst>
+                            <a:ext uri="{53640926-AAD7-44D8-BBD7-CCE9431645EC}">
+                              <a14:shadowObscured xmlns:a14="http://schemas.microsoft.com/office/drawing/2010/main"/>
+                            </a:ext>
+                          </a:extLst>
+                        </pic:spPr>
+                      </pic:pic>
+                    </a:graphicData>
+                  </a:graphic>
+                </wp:inline>
+              </w:drawing>
+            </w:r>
+          </w:p>
+        </w:tc>
+      </w:tr>
+    </w:tbl>
+    <w:p>
+      <w:pPr>
+        <w:ind w:firstLine="0"/>
+        <w:jc w:val="center"/>
+        <w:rPr>
+          <w:sz w:val="20"/>
+          <w:szCs w:val="16"/>
+        </w:rPr>
+      </w:pPr>
+      <w:r>
+        <w:rPr>
+          <w:sz w:val="20"/>
+          <w:szCs w:val="16"/>
+        </w:rPr>
+        <w:t xml:space="preserve">Figure </w:t>
+      </w:r>
+      <w:r>
+        <w:rPr>
+          <w:sz w:val="20"/>
+          <w:szCs w:val="16"/>
+        </w:rPr>
+        <w:t>4</w:t>
+      </w:r>
+      <w:r>
+        <w:rPr>
+          <w:sz w:val="20"/>
+          <w:szCs w:val="16"/>
+        </w:rPr>
+        <w:t xml:space="preserve">. The </w:t>
+      </w:r>
+      <w:r>
+        <w:rPr>
+          <w:sz w:val="20"/>
+          <w:szCs w:val="16"/>
+        </w:rPr>
+        <w:t>result of Lucas-Kanade tracking with appearance basis (yellow box) of Q 2.2 vs. the simple Lucas-Kanade algorithm (green box) of Q1.3 on frames 1, 200, 300, 350 and 400 of the given sequence</w:t>
+      </w:r>
+      <w:r>
+        <w:rPr>
+          <w:sz w:val="20"/>
+          <w:szCs w:val="16"/>
+        </w:rPr>
+        <w:t xml:space="preserve"> with faster FPS</w:t>
+      </w:r>
+      <w:r>
+        <w:rPr>
+          <w:sz w:val="20"/>
+          <w:szCs w:val="16"/>
+        </w:rPr>
+        <w:t>.</w:t>
+      </w:r>
+    </w:p>
+    <w:p>
+      <w:pPr>
+        <w:rPr>
+          <w:lang w:bidi="fa-IR"/>
+        </w:rPr>
+      </w:pPr>
+    </w:p>
+    <w:p>
+      <w:pPr>
+        <w:pStyle w:val="Heading2"/>
+        <w:rPr>
+          <w:lang w:bidi="fa-IR"/>
+        </w:rPr>
+      </w:pPr>
+      <w:r>
+        <w:rPr>
+          <w:lang w:bidi="fa-IR"/>
+        </w:rPr>
+        <w:t xml:space="preserve">Q 3.1 </w:t>
+      </w:r>
     </w:p>
     <w:sectPr>
-      <w:footerReference w:type="default" r:id="rId112"/>
+      <w:footerReference w:type="default" r:id="rId117"/>
       <w:pgSz w:w="12240" w:h="15840"/>
       <w:pgMar w:top="1440" w:right="1440" w:bottom="1440" w:left="1440" w:header="720" w:footer="720" w:gutter="0"/>
       <w:cols w:space="720"/>

</xml_diff>